<commit_message>
He añadido la descripcion del sistema, explicando cual es la funcion
</commit_message>
<xml_diff>
--- a/EDES/Requisitos.docx
+++ b/EDES/Requisitos.docx
@@ -912,44 +912,22 @@
       </w:r>
     </w:p>
     <w:p>
-      <w:pPr>
-        <w:rPr>
-          <w:i/>
-          <w:iCs/>
-          <w:color w:val="7B7B7B" w:themeColor="accent3" w:themeShade="BF"/>
-        </w:rPr>
-      </w:pPr>
-      <w:r>
-        <w:rPr>
-          <w:i/>
-          <w:iCs/>
-          <w:color w:val="7B7B7B" w:themeColor="accent3" w:themeShade="BF"/>
-        </w:rPr>
-        <w:t>Esta sección debe contener una descripción breve del sistema que queremos desarrollar para irnos familiarizando con los procesos y términos involucrados. Se trata de una descripción genérica que más tarde</w:t>
-      </w:r>
-      <w:r>
-        <w:rPr>
-          <w:i/>
-          <w:iCs/>
-          <w:color w:val="7B7B7B" w:themeColor="accent3" w:themeShade="BF"/>
-        </w:rPr>
-        <w:t>, cuando definamos los requisitos,</w:t>
-      </w:r>
-      <w:r>
-        <w:rPr>
-          <w:i/>
-          <w:iCs/>
-          <w:color w:val="7B7B7B" w:themeColor="accent3" w:themeShade="BF"/>
-        </w:rPr>
-        <w:t xml:space="preserve"> concretaremos </w:t>
-      </w:r>
-      <w:r>
-        <w:rPr>
-          <w:i/>
-          <w:iCs/>
-          <w:color w:val="7B7B7B" w:themeColor="accent3" w:themeShade="BF"/>
-        </w:rPr>
-        <w:t>y adaptaremos a nuestro proyecto.</w:t>
+      <w:r>
+        <w:t xml:space="preserve">Se va a llevar a cabo una simulación de un cajero automático, el cual tiene como finalidad adaptarse de forma grafica casi al 100% a uno real, este incluirá todas las operaciones mas comunes de un cajero, retirada de dinero, ingresos, transferencias externas e internas del mismo banco, </w:t>
+      </w:r>
+      <w:proofErr w:type="spellStart"/>
+      <w:r>
+        <w:t>etc</w:t>
+      </w:r>
+      <w:proofErr w:type="spellEnd"/>
+      <w:r>
+        <w:t xml:space="preserve"> (el resto de </w:t>
+      </w:r>
+      <w:r>
+        <w:t>las funciones</w:t>
+      </w:r>
+      <w:r>
+        <w:t xml:space="preserve"> estarán definidas en los siguientes apartados). Además, se creará un programa para la administración del cajero, el cual será necesario un usuario y una contraseña para entrar y poder administrar todas las cuentas con sus datos correspondientes, todo esto será hecho gracias a una base de datos donde guardaremos tanto los clientes como los administradores. Como dije anteriormente, se podrá hacer una transferencia a un cliente de un banco externo, por lo que será necesario conectarse a ese banco mediante la base de datos del otro banco.</w:t>
       </w:r>
     </w:p>
     <w:p>
@@ -994,6 +972,7 @@
           <w:b/>
           <w:bCs/>
         </w:rPr>
+        <w:lastRenderedPageBreak/>
         <w:t>Selección del idioma y tipo de transacción</w:t>
       </w:r>
       <w:r>
@@ -1006,7 +985,6 @@
           <w:b/>
           <w:bCs/>
         </w:rPr>
-        <w:lastRenderedPageBreak/>
         <w:t>Introducción de la información requerida</w:t>
       </w:r>
       <w:r>
@@ -1277,16 +1255,16 @@
     </w:p>
     <w:p>
       <w:r>
-        <w:t>Por lo general, los cajeros automáticos ofrecen varios idiomas, dependiendo de la ubicación geográfica y del tipo de ATM. Por ejemplo, en un país con más de un idioma oficial, los cajeros automáticos suelen ofrecer los idiomas oficiales del país. Además, en algunos países turísticos, los cajeros automáticos pueden ofrecer varios idiomas para atender a los turistas.</w:t>
-      </w:r>
-    </w:p>
-    <w:p>
-      <w:r>
-        <w:t xml:space="preserve">Una vez que el usuario selecciona el idioma de su preferencia, todas las indicaciones en la pantalla y las opciones de transacción se mostrarán en el idioma seleccionado. Esto permite a </w:t>
+        <w:t xml:space="preserve">Por lo general, los cajeros automáticos ofrecen varios idiomas, dependiendo de la ubicación geográfica y del tipo de ATM. Por ejemplo, en un país con más de un idioma oficial, los cajeros </w:t>
       </w:r>
       <w:r>
         <w:lastRenderedPageBreak/>
-        <w:t>los usuarios realizar sus transacciones de manera más fácil y rápida, sin importar su idioma nativo o su nivel de fluidez en el idioma local.</w:t>
+        <w:t>automáticos suelen ofrecer los idiomas oficiales del país. Además, en algunos países turísticos, los cajeros automáticos pueden ofrecer varios idiomas para atender a los turistas.</w:t>
+      </w:r>
+    </w:p>
+    <w:p>
+      <w:r>
+        <w:t>Una vez que el usuario selecciona el idioma de su preferencia, todas las indicaciones en la pantalla y las opciones de transacción se mostrarán en el idioma seleccionado. Esto permite a los usuarios realizar sus transacciones de manera más fácil y rápida, sin importar su idioma nativo o su nivel de fluidez en el idioma local.</w:t>
       </w:r>
     </w:p>
     <w:p>
@@ -1386,7 +1364,15 @@
         <w:t>Realizar transferencias</w:t>
       </w:r>
       <w:r>
-        <w:t>: Algunos ATMs permiten realizar transferencias bancarias, por ejemplo, transferir fondos entre cuentas bancarias propias o de terceros.</w:t>
+        <w:t xml:space="preserve">: Algunos </w:t>
+      </w:r>
+      <w:proofErr w:type="spellStart"/>
+      <w:r>
+        <w:t>ATMs</w:t>
+      </w:r>
+      <w:proofErr w:type="spellEnd"/>
+      <w:r>
+        <w:t xml:space="preserve"> permiten realizar transferencias bancarias, por ejemplo, transferir fondos entre cuentas bancarias propias o de terceros.</w:t>
       </w:r>
     </w:p>
     <w:p>
@@ -1405,7 +1391,15 @@
         <w:t>Pagar facturas</w:t>
       </w:r>
       <w:r>
-        <w:t>: Algunos ATMs permiten pagar facturas, como el servicio de electricidad, gas, agua, entre otros.</w:t>
+        <w:t xml:space="preserve">: Algunos </w:t>
+      </w:r>
+      <w:proofErr w:type="spellStart"/>
+      <w:r>
+        <w:t>ATMs</w:t>
+      </w:r>
+      <w:proofErr w:type="spellEnd"/>
+      <w:r>
+        <w:t xml:space="preserve"> permiten pagar facturas, como el servicio de electricidad, gas, agua, entre otros.</w:t>
       </w:r>
     </w:p>
     <w:p>
@@ -1424,7 +1418,15 @@
         <w:t>Recargar teléfonos móviles</w:t>
       </w:r>
       <w:r>
-        <w:t>: En algunos países, los ATMs permiten recargar teléfonos móviles prepagos.</w:t>
+        <w:t xml:space="preserve">: En algunos países, los </w:t>
+      </w:r>
+      <w:proofErr w:type="spellStart"/>
+      <w:r>
+        <w:t>ATMs</w:t>
+      </w:r>
+      <w:proofErr w:type="spellEnd"/>
+      <w:r>
+        <w:t xml:space="preserve"> permiten recargar teléfonos móviles prepagos.</w:t>
       </w:r>
     </w:p>
     <w:p>
@@ -1443,12 +1445,28 @@
         <w:t>Comprar boletos</w:t>
       </w:r>
       <w:r>
-        <w:t>: En algunos países, los ATMs también permiten comprar boletos para eventos o transporte público.</w:t>
-      </w:r>
-    </w:p>
-    <w:p>
-      <w:r>
-        <w:t>Cabe destacar que la disponibilidad de estas operaciones puede variar según el país y el banco que administra el ATM. Además, algunos ATMs pueden tener límites de transacciones o cobrar comisiones por algunas de estas operaciones.</w:t>
+        <w:t xml:space="preserve">: En algunos países, los </w:t>
+      </w:r>
+      <w:proofErr w:type="spellStart"/>
+      <w:r>
+        <w:t>ATMs</w:t>
+      </w:r>
+      <w:proofErr w:type="spellEnd"/>
+      <w:r>
+        <w:t xml:space="preserve"> también permiten comprar boletos para eventos o transporte público.</w:t>
+      </w:r>
+    </w:p>
+    <w:p>
+      <w:r>
+        <w:t xml:space="preserve">Cabe destacar que la disponibilidad de estas operaciones puede variar según el país y el banco que administra el ATM. Además, algunos </w:t>
+      </w:r>
+      <w:proofErr w:type="spellStart"/>
+      <w:r>
+        <w:t>ATMs</w:t>
+      </w:r>
+      <w:proofErr w:type="spellEnd"/>
+      <w:r>
+        <w:t xml:space="preserve"> pueden tener límites de transacciones o cobrar comisiones por algunas de estas operaciones.</w:t>
       </w:r>
     </w:p>
     <w:p/>
@@ -1509,7 +1527,15 @@
         </w:numPr>
       </w:pPr>
       <w:r>
-        <w:t>Ingresa la cantidad de dinero que deseas retirar. Algunos ATMs pueden tener un límite máximo de retiro, por lo que asegúrate de verificar si hay un límite y asegúrate de que la cantidad que deseas retirar esté dentro del límite.</w:t>
+        <w:t xml:space="preserve">Ingresa la cantidad de dinero que deseas retirar. Algunos </w:t>
+      </w:r>
+      <w:proofErr w:type="spellStart"/>
+      <w:r>
+        <w:t>ATMs</w:t>
+      </w:r>
+      <w:proofErr w:type="spellEnd"/>
+      <w:r>
+        <w:t xml:space="preserve"> pueden tener un límite máximo de retiro, por lo que asegúrate de verificar si hay un límite y asegúrate de que la cantidad que deseas retirar esté dentro del límite.</w:t>
       </w:r>
     </w:p>
     <w:p>
@@ -1545,6 +1571,7 @@
         </w:numPr>
       </w:pPr>
       <w:r>
+        <w:lastRenderedPageBreak/>
         <w:t>El cajero automático imprimirá un recibo de la transacción. Recoge el recibo y comprueba que la cantidad de dinero que retiraste sea la correcta. Conserva el recibo para tus registros.</w:t>
       </w:r>
     </w:p>
@@ -1592,11 +1619,6 @@
       </w:r>
     </w:p>
     <w:p>
-      <w:r>
-        <w:t>…</w:t>
-      </w:r>
-    </w:p>
-    <w:p>
       <w:pPr>
         <w:rPr>
           <w:b/>
@@ -1616,11 +1638,6 @@
       </w:r>
     </w:p>
     <w:p>
-      <w:r>
-        <w:t>…</w:t>
-      </w:r>
-    </w:p>
-    <w:p>
       <w:pPr>
         <w:rPr>
           <w:b/>
@@ -1640,11 +1657,6 @@
       </w:r>
     </w:p>
     <w:p>
-      <w:r>
-        <w:t>…</w:t>
-      </w:r>
-    </w:p>
-    <w:p>
       <w:pPr>
         <w:rPr>
           <w:b/>
@@ -1664,11 +1676,6 @@
       </w:r>
     </w:p>
     <w:p>
-      <w:r>
-        <w:t>…</w:t>
-      </w:r>
-    </w:p>
-    <w:p>
       <w:pPr>
         <w:rPr>
           <w:b/>
@@ -1688,11 +1695,6 @@
       </w:r>
     </w:p>
     <w:p>
-      <w:r>
-        <w:t>…</w:t>
-      </w:r>
-    </w:p>
-    <w:p>
       <w:pPr>
         <w:rPr>
           <w:b/>
@@ -1711,11 +1713,7 @@
         <w:t>2.1.3.7 Comprar boletos</w:t>
       </w:r>
     </w:p>
-    <w:p>
-      <w:r>
-        <w:t>…</w:t>
-      </w:r>
-    </w:p>
+    <w:p/>
     <w:p>
       <w:pPr>
         <w:rPr>
@@ -1821,8 +1819,21 @@
       <w:r>
         <w:t xml:space="preserve"> (</w:t>
       </w:r>
-      <w:r>
-        <w:t>Automatic Teller Machine</w:t>
+      <w:proofErr w:type="spellStart"/>
+      <w:r>
+        <w:t>Automatic</w:t>
+      </w:r>
+      <w:proofErr w:type="spellEnd"/>
+      <w:r>
+        <w:t xml:space="preserve"> </w:t>
+      </w:r>
+      <w:proofErr w:type="spellStart"/>
+      <w:r>
+        <w:t>Teller</w:t>
+      </w:r>
+      <w:proofErr w:type="spellEnd"/>
+      <w:r>
+        <w:t xml:space="preserve"> Machine</w:t>
       </w:r>
       <w:r>
         <w:t>)</w:t>
@@ -1908,7 +1919,23 @@
     </w:p>
     <w:p>
       <w:r>
-        <w:t>Un PIN (Personal Identification Number, o número de identificación personal) de tarjeta ATM es un código numérico de seguridad utilizado para autenticar a un usuario y permitir que este realice transacciones en un cajero automático (ATM).</w:t>
+        <w:t xml:space="preserve">Un PIN (Personal </w:t>
+      </w:r>
+      <w:proofErr w:type="spellStart"/>
+      <w:r>
+        <w:t>Identification</w:t>
+      </w:r>
+      <w:proofErr w:type="spellEnd"/>
+      <w:r>
+        <w:t xml:space="preserve"> </w:t>
+      </w:r>
+      <w:proofErr w:type="spellStart"/>
+      <w:r>
+        <w:t>Number</w:t>
+      </w:r>
+      <w:proofErr w:type="spellEnd"/>
+      <w:r>
+        <w:t>, o número de identificación personal) de tarjeta ATM es un código numérico de seguridad utilizado para autenticar a un usuario y permitir que este realice transacciones en un cajero automático (ATM).</w:t>
       </w:r>
     </w:p>
     <w:p>
@@ -2000,8 +2027,17 @@
           <w:b/>
           <w:bCs/>
         </w:rPr>
-        <w:t>: descripcion</w:t>
-      </w:r>
+        <w:t xml:space="preserve">: </w:t>
+      </w:r>
+      <w:proofErr w:type="spellStart"/>
+      <w:r>
+        <w:rPr>
+          <w:b/>
+          <w:bCs/>
+        </w:rPr>
+        <w:t>descripcion</w:t>
+      </w:r>
+      <w:proofErr w:type="spellEnd"/>
     </w:p>
     <w:p>
       <w:r>
@@ -2201,23 +2237,59 @@
           <w:iCs/>
           <w:color w:val="7B7B7B" w:themeColor="accent3" w:themeShade="BF"/>
         </w:rPr>
-        <w:t>Esta sección debe contener la especificación de los requisitos generales del sistema, también denominados características del sistema (system features) u objetivos del sistema.</w:t>
-      </w:r>
-    </w:p>
-    <w:p>
-      <w:pPr>
+        <w:t>Esta sección debe contener la especificación de los requisitos generales del sistema, también denominados características del sistema (</w:t>
+      </w:r>
+      <w:proofErr w:type="spellStart"/>
+      <w:r>
         <w:rPr>
           <w:i/>
           <w:iCs/>
           <w:color w:val="7B7B7B" w:themeColor="accent3" w:themeShade="BF"/>
         </w:rPr>
-      </w:pPr>
+        <w:t>system</w:t>
+      </w:r>
+      <w:proofErr w:type="spellEnd"/>
       <w:r>
         <w:rPr>
           <w:i/>
           <w:iCs/>
           <w:color w:val="7B7B7B" w:themeColor="accent3" w:themeShade="BF"/>
         </w:rPr>
+        <w:t xml:space="preserve"> </w:t>
+      </w:r>
+      <w:proofErr w:type="spellStart"/>
+      <w:r>
+        <w:rPr>
+          <w:i/>
+          <w:iCs/>
+          <w:color w:val="7B7B7B" w:themeColor="accent3" w:themeShade="BF"/>
+        </w:rPr>
+        <w:t>features</w:t>
+      </w:r>
+      <w:proofErr w:type="spellEnd"/>
+      <w:r>
+        <w:rPr>
+          <w:i/>
+          <w:iCs/>
+          <w:color w:val="7B7B7B" w:themeColor="accent3" w:themeShade="BF"/>
+        </w:rPr>
+        <w:t>) u objetivos del sistema.</w:t>
+      </w:r>
+    </w:p>
+    <w:p>
+      <w:pPr>
+        <w:rPr>
+          <w:i/>
+          <w:iCs/>
+          <w:color w:val="7B7B7B" w:themeColor="accent3" w:themeShade="BF"/>
+        </w:rPr>
+      </w:pPr>
+      <w:r>
+        <w:rPr>
+          <w:i/>
+          <w:iCs/>
+          <w:color w:val="7B7B7B" w:themeColor="accent3" w:themeShade="BF"/>
+        </w:rPr>
         <w:t>En el caso de que se considere necesario, los requisitos generales se podrán descomponer jerárquicamente para facilitar su comprensión.</w:t>
       </w:r>
     </w:p>
@@ -2344,7 +2416,15 @@
         <w:t>003</w:t>
       </w:r>
       <w:r>
-        <w:t xml:space="preserve"> El sistema registrará los datos de inicio de sesión: fecha, hora y nº de tarjeta</w:t>
+        <w:t xml:space="preserve"> El sistema registrará los datos de inicio de sesión: fecha, hora y </w:t>
+      </w:r>
+      <w:proofErr w:type="spellStart"/>
+      <w:r>
+        <w:t>nº</w:t>
+      </w:r>
+      <w:proofErr w:type="spellEnd"/>
+      <w:r>
+        <w:t xml:space="preserve"> de tarjeta</w:t>
       </w:r>
     </w:p>
     <w:p>
@@ -3186,10 +3266,7 @@
         <w:spacing w:line="240" w:lineRule="auto"/>
       </w:pPr>
       <w:r>
-        <w:t>Encender/apagar el cajero automático</w:t>
-      </w:r>
-      <w:r>
-        <w:t>.</w:t>
+        <w:t>Encender/apagar el cajero automático.</w:t>
       </w:r>
     </w:p>
     <w:p>
@@ -3573,7 +3650,15 @@
               <w:t>003</w:t>
             </w:r>
             <w:r>
-              <w:t xml:space="preserve"> El sistema registrará los datos de inicio de sesión: fecha, hora y nº de tarjeta</w:t>
+              <w:t xml:space="preserve"> El sistema registrará los datos de inicio de sesión: fecha, hora y </w:t>
+            </w:r>
+            <w:proofErr w:type="spellStart"/>
+            <w:r>
+              <w:t>nº</w:t>
+            </w:r>
+            <w:proofErr w:type="spellEnd"/>
+            <w:r>
+              <w:t xml:space="preserve"> de tarjeta</w:t>
             </w:r>
           </w:p>
           <w:p>
@@ -4461,6 +4546,13 @@
                 <w:szCs w:val="24"/>
               </w:rPr>
             </w:pPr>
+            <w:r>
+              <w:rPr>
+                <w:sz w:val="24"/>
+                <w:szCs w:val="24"/>
+              </w:rPr>
+              <w:t>8</w:t>
+            </w:r>
           </w:p>
         </w:tc>
         <w:tc>
@@ -4600,6 +4692,7 @@
                 <w:szCs w:val="24"/>
               </w:rPr>
             </w:pPr>
+            <w:proofErr w:type="spellStart"/>
             <w:r>
               <w:rPr>
                 <w:b/>
@@ -4609,6 +4702,7 @@
               </w:rPr>
               <w:t>Login</w:t>
             </w:r>
+            <w:proofErr w:type="spellEnd"/>
           </w:p>
         </w:tc>
       </w:tr>
@@ -4744,7 +4838,15 @@
               <w:t>003</w:t>
             </w:r>
             <w:r>
-              <w:t xml:space="preserve"> El sistema registrará los datos de inicio de sesión: fecha, hora y nº de tarjeta</w:t>
+              <w:t xml:space="preserve"> El sistema registrará los datos de inicio de sesión: fecha, hora y </w:t>
+            </w:r>
+            <w:proofErr w:type="spellStart"/>
+            <w:r>
+              <w:t>nº</w:t>
+            </w:r>
+            <w:proofErr w:type="spellEnd"/>
+            <w:r>
+              <w:t xml:space="preserve"> de tarjeta</w:t>
             </w:r>
           </w:p>
           <w:p>
@@ -4875,7 +4977,15 @@
               <w:spacing w:after="160" w:line="259" w:lineRule="auto"/>
             </w:pPr>
             <w:r>
-              <w:t>El login es el proceso que permite a los clientes acceder al sistema</w:t>
+              <w:t xml:space="preserve">El </w:t>
+            </w:r>
+            <w:proofErr w:type="spellStart"/>
+            <w:r>
+              <w:t>login</w:t>
+            </w:r>
+            <w:proofErr w:type="spellEnd"/>
+            <w:r>
+              <w:t xml:space="preserve"> es el proceso que permite a los clientes acceder al sistema</w:t>
             </w:r>
             <w:r>
               <w:t xml:space="preserve"> y hacer transacciones con su cuenta</w:t>
@@ -7203,16 +7313,7 @@
                 <w:sz w:val="24"/>
                 <w:szCs w:val="24"/>
               </w:rPr>
-              <w:t>CU-0</w:t>
-            </w:r>
-            <w:r>
-              <w:rPr>
-                <w:b/>
-                <w:bCs/>
-                <w:sz w:val="24"/>
-                <w:szCs w:val="24"/>
-              </w:rPr>
-              <w:t>4</w:t>
+              <w:t>CU-04</w:t>
             </w:r>
           </w:p>
         </w:tc>
@@ -7315,6 +7416,13 @@
                 <w:szCs w:val="24"/>
               </w:rPr>
             </w:pPr>
+            <w:r>
+              <w:rPr>
+                <w:sz w:val="24"/>
+                <w:szCs w:val="24"/>
+              </w:rPr>
+              <w:t>No hay sesión iniciada</w:t>
+            </w:r>
           </w:p>
         </w:tc>
       </w:tr>
@@ -7353,6 +7461,9 @@
             <w:pPr>
               <w:spacing w:after="160" w:line="259" w:lineRule="auto"/>
             </w:pPr>
+            <w:r>
+              <w:t>El cliente hace una transferencia a otro cliente del mismo banco</w:t>
+            </w:r>
           </w:p>
         </w:tc>
       </w:tr>
@@ -7452,6 +7563,13 @@
                 <w:szCs w:val="24"/>
               </w:rPr>
             </w:pPr>
+            <w:r>
+              <w:rPr>
+                <w:sz w:val="24"/>
+                <w:szCs w:val="24"/>
+              </w:rPr>
+              <w:t>1</w:t>
+            </w:r>
           </w:p>
         </w:tc>
         <w:tc>
@@ -7495,6 +7613,13 @@
                 <w:szCs w:val="24"/>
               </w:rPr>
             </w:pPr>
+            <w:r>
+              <w:rPr>
+                <w:sz w:val="24"/>
+                <w:szCs w:val="24"/>
+              </w:rPr>
+              <w:t>2</w:t>
+            </w:r>
           </w:p>
         </w:tc>
         <w:tc>
@@ -7538,6 +7663,13 @@
                 <w:szCs w:val="24"/>
               </w:rPr>
             </w:pPr>
+            <w:r>
+              <w:rPr>
+                <w:sz w:val="24"/>
+                <w:szCs w:val="24"/>
+              </w:rPr>
+              <w:t>3</w:t>
+            </w:r>
           </w:p>
         </w:tc>
         <w:tc>
@@ -7581,6 +7713,13 @@
                 <w:szCs w:val="24"/>
               </w:rPr>
             </w:pPr>
+            <w:r>
+              <w:rPr>
+                <w:sz w:val="24"/>
+                <w:szCs w:val="24"/>
+              </w:rPr>
+              <w:t>4</w:t>
+            </w:r>
           </w:p>
         </w:tc>
         <w:tc>
@@ -7624,6 +7763,13 @@
                 <w:szCs w:val="24"/>
               </w:rPr>
             </w:pPr>
+            <w:r>
+              <w:rPr>
+                <w:sz w:val="24"/>
+                <w:szCs w:val="24"/>
+              </w:rPr>
+              <w:t>5</w:t>
+            </w:r>
           </w:p>
         </w:tc>
         <w:tc>
@@ -7667,6 +7813,13 @@
                 <w:szCs w:val="24"/>
               </w:rPr>
             </w:pPr>
+            <w:r>
+              <w:rPr>
+                <w:sz w:val="24"/>
+                <w:szCs w:val="24"/>
+              </w:rPr>
+              <w:t>6</w:t>
+            </w:r>
           </w:p>
         </w:tc>
         <w:tc>
@@ -7710,6 +7863,13 @@
                 <w:szCs w:val="24"/>
               </w:rPr>
             </w:pPr>
+            <w:r>
+              <w:rPr>
+                <w:sz w:val="24"/>
+                <w:szCs w:val="24"/>
+              </w:rPr>
+              <w:t>7</w:t>
+            </w:r>
           </w:p>
         </w:tc>
         <w:tc>
@@ -7862,6 +8022,13 @@
                 <w:szCs w:val="24"/>
               </w:rPr>
             </w:pPr>
+            <w:r>
+              <w:rPr>
+                <w:sz w:val="24"/>
+                <w:szCs w:val="24"/>
+              </w:rPr>
+              <w:t>1</w:t>
+            </w:r>
           </w:p>
         </w:tc>
         <w:tc>
@@ -7904,6 +8071,13 @@
                 <w:szCs w:val="24"/>
               </w:rPr>
             </w:pPr>
+            <w:r>
+              <w:rPr>
+                <w:sz w:val="24"/>
+                <w:szCs w:val="24"/>
+              </w:rPr>
+              <w:t>2</w:t>
+            </w:r>
           </w:p>
         </w:tc>
         <w:tc>
@@ -7987,16 +8161,7 @@
                 <w:sz w:val="24"/>
                 <w:szCs w:val="24"/>
               </w:rPr>
-              <w:t>CU-0</w:t>
-            </w:r>
-            <w:r>
-              <w:rPr>
-                <w:b/>
-                <w:bCs/>
-                <w:sz w:val="24"/>
-                <w:szCs w:val="24"/>
-              </w:rPr>
-              <w:t>5</w:t>
+              <w:t>CU-05</w:t>
             </w:r>
           </w:p>
         </w:tc>
@@ -8815,16 +8980,7 @@
                 <w:sz w:val="24"/>
                 <w:szCs w:val="24"/>
               </w:rPr>
-              <w:t>CU-0</w:t>
-            </w:r>
-            <w:r>
-              <w:rPr>
-                <w:b/>
-                <w:bCs/>
-                <w:sz w:val="24"/>
-                <w:szCs w:val="24"/>
-              </w:rPr>
-              <w:t>6</w:t>
+              <w:t>CU-06</w:t>
             </w:r>
           </w:p>
         </w:tc>

</xml_diff>

<commit_message>
He modificado las funciones del cajero automatico eliminando algunas por defecto y añadiendo otras
</commit_message>
<xml_diff>
--- a/EDES/Requisitos.docx
+++ b/EDES/Requisitos.docx
@@ -1307,7 +1307,10 @@
         <w:t>Retirar efectivo</w:t>
       </w:r>
       <w:r>
-        <w:t>: Los usuarios pueden retirar efectivo de su cuenta bancaria utilizando su tarjeta de débito o crédito.</w:t>
+        <w:t>: Los usuarios pueden retirar efectivo de su cuenta bancaria utilizando su tarjeta de débito o crédito</w:t>
+      </w:r>
+      <w:r>
+        <w:t>. El importe mínimo será de 20 euros.</w:t>
       </w:r>
     </w:p>
     <w:p>
@@ -1328,6 +1331,9 @@
       <w:r>
         <w:t>: Los usuarios pueden depositar dinero en efectivo o cheques en su cuenta bancaria utilizando el ATM.</w:t>
       </w:r>
+      <w:r>
+        <w:t xml:space="preserve"> El importe mínimo será de 5 euros.</w:t>
+      </w:r>
     </w:p>
     <w:p>
       <w:pPr>
@@ -1342,10 +1348,13 @@
           <w:b/>
           <w:bCs/>
         </w:rPr>
-        <w:t>Consultar saldo de cuenta</w:t>
-      </w:r>
-      <w:r>
-        <w:t>: Los usuarios pueden consultar el saldo de su cuenta bancaria.</w:t>
+        <w:t>Realizar transferencias</w:t>
+      </w:r>
+      <w:r>
+        <w:t>:</w:t>
+      </w:r>
+      <w:r>
+        <w:t xml:space="preserve"> Los usuarios pueden realizar transferencias a clientes del mismo banco.</w:t>
       </w:r>
     </w:p>
     <w:p>
@@ -1361,18 +1370,13 @@
           <w:b/>
           <w:bCs/>
         </w:rPr>
-        <w:t>Realizar transferencias</w:t>
-      </w:r>
-      <w:r>
-        <w:t xml:space="preserve">: Algunos </w:t>
-      </w:r>
-      <w:proofErr w:type="spellStart"/>
-      <w:r>
-        <w:t>ATMs</w:t>
-      </w:r>
-      <w:proofErr w:type="spellEnd"/>
-      <w:r>
-        <w:t xml:space="preserve"> permiten realizar transferencias bancarias, por ejemplo, transferir fondos entre cuentas bancarias propias o de terceros.</w:t>
+        <w:t>Imprimir el estado de la cuenta</w:t>
+      </w:r>
+      <w:r>
+        <w:t>:</w:t>
+      </w:r>
+      <w:r>
+        <w:t xml:space="preserve"> El usuario puede realizar una acción en la que simplemente se extraiga un papel que presenta los datos de la cuenta, el nombre del propietario, el IBAN, el saldo disponible…</w:t>
       </w:r>
     </w:p>
     <w:p>
@@ -1388,18 +1392,10 @@
           <w:b/>
           <w:bCs/>
         </w:rPr>
-        <w:t>Pagar facturas</w:t>
-      </w:r>
-      <w:r>
-        <w:t xml:space="preserve">: Algunos </w:t>
-      </w:r>
-      <w:proofErr w:type="spellStart"/>
-      <w:r>
-        <w:t>ATMs</w:t>
-      </w:r>
-      <w:proofErr w:type="spellEnd"/>
-      <w:r>
-        <w:t xml:space="preserve"> permiten pagar facturas, como el servicio de electricidad, gas, agua, entre otros.</w:t>
+        <w:t>Cambiar el PIN</w:t>
+      </w:r>
+      <w:r>
+        <w:t>: El usuario será capaz de cambiar el propio PIN para entrar a hacer las operaciones, evitando que deba ir a una sucursal.</w:t>
       </w:r>
     </w:p>
     <w:p>
@@ -1415,18 +1411,16 @@
           <w:b/>
           <w:bCs/>
         </w:rPr>
-        <w:t>Recargar teléfonos móviles</w:t>
-      </w:r>
-      <w:r>
-        <w:t xml:space="preserve">: En algunos países, los </w:t>
-      </w:r>
-      <w:proofErr w:type="spellStart"/>
-      <w:r>
-        <w:t>ATMs</w:t>
-      </w:r>
-      <w:proofErr w:type="spellEnd"/>
-      <w:r>
-        <w:t xml:space="preserve"> permiten recargar teléfonos móviles prepagos.</w:t>
+        <w:t>Cambio de dinero</w:t>
+      </w:r>
+      <w:r>
+        <w:t>:</w:t>
+      </w:r>
+      <w:r>
+        <w:t xml:space="preserve"> El usuario puede introducir dinero en formato EURO y el propio banco se lo cambia por la moneda que el prefiera y este disponible en el sistema, además, se le cobrará una comisión </w:t>
+      </w:r>
+      <w:r>
+        <w:t>por realizar esta operación, será de un 15% y tiene que ser un mínimo de 20 euros.</w:t>
       </w:r>
     </w:p>
     <w:p>
@@ -1442,18 +1436,13 @@
           <w:b/>
           <w:bCs/>
         </w:rPr>
-        <w:t>Comprar boletos</w:t>
-      </w:r>
-      <w:r>
-        <w:t xml:space="preserve">: En algunos países, los </w:t>
-      </w:r>
-      <w:proofErr w:type="spellStart"/>
-      <w:r>
-        <w:t>ATMs</w:t>
-      </w:r>
-      <w:proofErr w:type="spellEnd"/>
-      <w:r>
-        <w:t xml:space="preserve"> también permiten comprar boletos para eventos o transporte público.</w:t>
+        <w:t>Realizar donaciones</w:t>
+      </w:r>
+      <w:r>
+        <w:t>:</w:t>
+      </w:r>
+      <w:r>
+        <w:t xml:space="preserve"> Se podrá hacer una “transferencia” a cualquiera de las ONG que estén relacionadas con la entidad bancaria.</w:t>
       </w:r>
     </w:p>
     <w:p>
@@ -1559,6 +1548,7 @@
         </w:numPr>
       </w:pPr>
       <w:r>
+        <w:lastRenderedPageBreak/>
         <w:t>Espera a que el cajero automático procese la transacción y luego toma el dinero que se te entregará desde la ranura de efectivo.</w:t>
       </w:r>
     </w:p>
@@ -1571,7 +1561,6 @@
         </w:numPr>
       </w:pPr>
       <w:r>
-        <w:lastRenderedPageBreak/>
         <w:t>El cajero automático imprimirá un recibo de la transacción. Recoge el recibo y comprueba que la cantidad de dinero que retiraste sea la correcta. Conserva el recibo para tus registros.</w:t>
       </w:r>
     </w:p>

</xml_diff>

<commit_message>
He añadido como realizar todas las operaciones del cajero de forma correcta paso a paso
</commit_message>
<xml_diff>
--- a/EDES/Requisitos.docx
+++ b/EDES/Requisitos.docx
@@ -913,15 +913,7 @@
     </w:p>
     <w:p>
       <w:r>
-        <w:t xml:space="preserve">Se va a llevar a cabo una simulación de un cajero automático, el cual tiene como finalidad adaptarse de forma grafica casi al 100% a uno real, este incluirá todas las operaciones mas comunes de un cajero, retirada de dinero, ingresos, transferencias externas e internas del mismo banco, </w:t>
-      </w:r>
-      <w:proofErr w:type="spellStart"/>
-      <w:r>
-        <w:t>etc</w:t>
-      </w:r>
-      <w:proofErr w:type="spellEnd"/>
-      <w:r>
-        <w:t xml:space="preserve"> (el resto de </w:t>
+        <w:t xml:space="preserve">Se va a llevar a cabo una simulación de un cajero automático, el cual tiene como finalidad adaptarse de forma grafica casi al 100% a uno real, este incluirá todas las operaciones mas comunes de un cajero, retirada de dinero, ingresos, transferencias externas e internas del mismo banco, etc (el resto de </w:t>
       </w:r>
       <w:r>
         <w:t>las funciones</w:t>
@@ -1424,38 +1416,8 @@
       </w:r>
     </w:p>
     <w:p>
-      <w:pPr>
-        <w:pStyle w:val="Prrafodelista"/>
-        <w:numPr>
-          <w:ilvl w:val="0"/>
-          <w:numId w:val="7"/>
-        </w:numPr>
-      </w:pPr>
-      <w:r>
-        <w:rPr>
-          <w:b/>
-          <w:bCs/>
-        </w:rPr>
-        <w:t>Realizar donaciones</w:t>
-      </w:r>
-      <w:r>
-        <w:t>:</w:t>
-      </w:r>
-      <w:r>
-        <w:t xml:space="preserve"> Se podrá hacer una “transferencia” a cualquiera de las ONG que estén relacionadas con la entidad bancaria.</w:t>
-      </w:r>
-    </w:p>
-    <w:p>
-      <w:r>
-        <w:t xml:space="preserve">Cabe destacar que la disponibilidad de estas operaciones puede variar según el país y el banco que administra el ATM. Además, algunos </w:t>
-      </w:r>
-      <w:proofErr w:type="spellStart"/>
-      <w:r>
-        <w:t>ATMs</w:t>
-      </w:r>
-      <w:proofErr w:type="spellEnd"/>
-      <w:r>
-        <w:t xml:space="preserve"> pueden tener límites de transacciones o cobrar comisiones por algunas de estas operaciones.</w:t>
+      <w:r>
+        <w:t>Cabe destacar que la disponibilidad de estas operaciones puede variar según el país y el banco que administra el ATM. Además, algunos ATMs pueden tener límites de transacciones o cobrar comisiones por algunas de estas operaciones.</w:t>
       </w:r>
     </w:p>
     <w:p/>
@@ -1516,15 +1478,7 @@
         </w:numPr>
       </w:pPr>
       <w:r>
-        <w:t xml:space="preserve">Ingresa la cantidad de dinero que deseas retirar. Algunos </w:t>
-      </w:r>
-      <w:proofErr w:type="spellStart"/>
-      <w:r>
-        <w:t>ATMs</w:t>
-      </w:r>
-      <w:proofErr w:type="spellEnd"/>
-      <w:r>
-        <w:t xml:space="preserve"> pueden tener un límite máximo de retiro, por lo que asegúrate de verificar si hay un límite y asegúrate de que la cantidad que deseas retirar esté dentro del límite.</w:t>
+        <w:t>Ingresa la cantidad de dinero que deseas retirar. Algunos ATMs pueden tener un límite máximo de retiro, por lo que asegúrate de verificar si hay un límite y asegúrate de que la cantidad que deseas retirar esté dentro del límite.</w:t>
       </w:r>
     </w:p>
     <w:p>
@@ -1548,7 +1502,6 @@
         </w:numPr>
       </w:pPr>
       <w:r>
-        <w:lastRenderedPageBreak/>
         <w:t>Espera a que el cajero automático procese la transacción y luego toma el dinero que se te entregará desde la ranura de efectivo.</w:t>
       </w:r>
     </w:p>
@@ -1561,6 +1514,7 @@
         </w:numPr>
       </w:pPr>
       <w:r>
+        <w:lastRenderedPageBreak/>
         <w:t>El cajero automático imprimirá un recibo de la transacción. Recoge el recibo y comprueba que la cantidad de dinero que retiraste sea la correcta. Conserva el recibo para tus registros.</w:t>
       </w:r>
     </w:p>
@@ -1609,6 +1563,102 @@
     </w:p>
     <w:p>
       <w:pPr>
+        <w:pStyle w:val="Prrafodelista"/>
+        <w:numPr>
+          <w:ilvl w:val="0"/>
+          <w:numId w:val="17"/>
+        </w:numPr>
+      </w:pPr>
+      <w:r>
+        <w:t>Inserta tu tarjeta ATM en la ranura del ATM y escribe tu número de identificación personal (PIN).</w:t>
+      </w:r>
+    </w:p>
+    <w:p>
+      <w:pPr>
+        <w:pStyle w:val="Prrafodelista"/>
+        <w:numPr>
+          <w:ilvl w:val="0"/>
+          <w:numId w:val="17"/>
+        </w:numPr>
+      </w:pPr>
+      <w:r>
+        <w:t>Selecciona "Depósito"</w:t>
+      </w:r>
+    </w:p>
+    <w:p>
+      <w:pPr>
+        <w:pStyle w:val="Prrafodelista"/>
+        <w:numPr>
+          <w:ilvl w:val="0"/>
+          <w:numId w:val="17"/>
+        </w:numPr>
+      </w:pPr>
+      <w:r>
+        <w:t>Selecciona la cuenta de destino</w:t>
+      </w:r>
+    </w:p>
+    <w:p>
+      <w:pPr>
+        <w:pStyle w:val="Prrafodelista"/>
+        <w:numPr>
+          <w:ilvl w:val="0"/>
+          <w:numId w:val="17"/>
+        </w:numPr>
+      </w:pPr>
+      <w:r>
+        <w:t>Inserta el dinero</w:t>
+      </w:r>
+    </w:p>
+    <w:p>
+      <w:pPr>
+        <w:pStyle w:val="Prrafodelista"/>
+        <w:numPr>
+          <w:ilvl w:val="0"/>
+          <w:numId w:val="17"/>
+        </w:numPr>
+      </w:pPr>
+      <w:r>
+        <w:t xml:space="preserve">Confirma </w:t>
+      </w:r>
+      <w:r>
+        <w:t>la cantidad de dinero que quieres depositar</w:t>
+      </w:r>
+    </w:p>
+    <w:p>
+      <w:pPr>
+        <w:pStyle w:val="Prrafodelista"/>
+        <w:numPr>
+          <w:ilvl w:val="0"/>
+          <w:numId w:val="17"/>
+        </w:numPr>
+      </w:pPr>
+      <w:r>
+        <w:t>Espera a que se procese el depósito</w:t>
+      </w:r>
+    </w:p>
+    <w:p>
+      <w:pPr>
+        <w:pStyle w:val="Prrafodelista"/>
+        <w:numPr>
+          <w:ilvl w:val="0"/>
+          <w:numId w:val="17"/>
+        </w:numPr>
+      </w:pPr>
+      <w:r>
+        <w:t>Retira tu tarjeta</w:t>
+      </w:r>
+      <w:r>
+        <w:t xml:space="preserve"> ATM, </w:t>
+      </w:r>
+      <w:r>
+        <w:t xml:space="preserve">y </w:t>
+      </w:r>
+      <w:r>
+        <w:t>el comprobante.</w:t>
+      </w:r>
+    </w:p>
+    <w:p>
+      <w:pPr>
         <w:rPr>
           <w:b/>
           <w:bCs/>
@@ -1616,34 +1666,96 @@
           <w:szCs w:val="24"/>
         </w:rPr>
       </w:pPr>
-      <w:r>
+    </w:p>
+    <w:p>
+      <w:pPr>
         <w:rPr>
           <w:b/>
           <w:bCs/>
           <w:sz w:val="24"/>
           <w:szCs w:val="24"/>
         </w:rPr>
-        <w:t>2.1.3.3 Consultar saldo de la cuenta</w:t>
-      </w:r>
-    </w:p>
-    <w:p>
-      <w:pPr>
+      </w:pPr>
+      <w:r>
         <w:rPr>
           <w:b/>
           <w:bCs/>
           <w:sz w:val="24"/>
           <w:szCs w:val="24"/>
         </w:rPr>
-      </w:pPr>
-      <w:r>
+        <w:t>2.1.3.3 Consultar saldo de la cuenta</w:t>
+      </w:r>
+    </w:p>
+    <w:p>
+      <w:pPr>
+        <w:pStyle w:val="Prrafodelista"/>
+        <w:numPr>
+          <w:ilvl w:val="0"/>
+          <w:numId w:val="18"/>
+        </w:numPr>
+      </w:pPr>
+      <w:r>
+        <w:t>Inserta tu tarjeta ATM en la ranura del ATM y escribe tu número de identificación personal (PIN).</w:t>
+      </w:r>
+    </w:p>
+    <w:p>
+      <w:pPr>
+        <w:pStyle w:val="Prrafodelista"/>
+        <w:numPr>
+          <w:ilvl w:val="0"/>
+          <w:numId w:val="18"/>
+        </w:numPr>
+      </w:pPr>
+      <w:r>
+        <w:t>Selecciona la opción "Consultar saldo"</w:t>
+      </w:r>
+    </w:p>
+    <w:p>
+      <w:pPr>
+        <w:pStyle w:val="Prrafodelista"/>
+        <w:numPr>
+          <w:ilvl w:val="0"/>
+          <w:numId w:val="18"/>
+        </w:numPr>
+      </w:pPr>
+      <w:r>
+        <w:t>Selecciona la cuenta que deseas consultar</w:t>
+      </w:r>
+    </w:p>
+    <w:p>
+      <w:pPr>
+        <w:pStyle w:val="Prrafodelista"/>
+        <w:numPr>
+          <w:ilvl w:val="0"/>
+          <w:numId w:val="18"/>
+        </w:numPr>
+      </w:pPr>
+      <w:r>
+        <w:t>Espera a que se muestre el saldo</w:t>
+      </w:r>
+    </w:p>
+    <w:p>
+      <w:pPr>
+        <w:pStyle w:val="Prrafodelista"/>
+        <w:numPr>
+          <w:ilvl w:val="0"/>
+          <w:numId w:val="18"/>
+        </w:numPr>
+      </w:pPr>
+      <w:r>
+        <w:t>Retira tu tarjeta ATM, y el comprobante.</w:t>
+      </w:r>
+    </w:p>
+    <w:p>
+      <w:pPr>
+        <w:ind w:left="360"/>
         <w:rPr>
           <w:b/>
           <w:bCs/>
           <w:sz w:val="24"/>
           <w:szCs w:val="24"/>
         </w:rPr>
-        <w:t>2.1.3.4 Realizar transferencias</w:t>
-      </w:r>
+      </w:pPr>
     </w:p>
     <w:p>
       <w:pPr>
@@ -1661,11 +1773,103 @@
           <w:sz w:val="24"/>
           <w:szCs w:val="24"/>
         </w:rPr>
-        <w:t>2.1.3.5 Pagar facturas</w:t>
-      </w:r>
-    </w:p>
-    <w:p>
-      <w:pPr>
+        <w:t>2.1.3.4 Realizar transferencias</w:t>
+      </w:r>
+    </w:p>
+    <w:p>
+      <w:pPr>
+        <w:pStyle w:val="Prrafodelista"/>
+        <w:numPr>
+          <w:ilvl w:val="0"/>
+          <w:numId w:val="19"/>
+        </w:numPr>
+      </w:pPr>
+      <w:r>
+        <w:t>Inserta tu tarjeta ATM en la ranura del ATM y escribe tu número de identificación personal (PIN).</w:t>
+      </w:r>
+    </w:p>
+    <w:p>
+      <w:pPr>
+        <w:pStyle w:val="Prrafodelista"/>
+        <w:numPr>
+          <w:ilvl w:val="0"/>
+          <w:numId w:val="19"/>
+        </w:numPr>
+      </w:pPr>
+      <w:r>
+        <w:t>Selecciona la opción "Transferencia" o "Enviar dinero"</w:t>
+      </w:r>
+    </w:p>
+    <w:p>
+      <w:pPr>
+        <w:pStyle w:val="Prrafodelista"/>
+        <w:numPr>
+          <w:ilvl w:val="0"/>
+          <w:numId w:val="19"/>
+        </w:numPr>
+      </w:pPr>
+      <w:r>
+        <w:t>Selecciona la cuenta de origen</w:t>
+      </w:r>
+    </w:p>
+    <w:p>
+      <w:pPr>
+        <w:pStyle w:val="Prrafodelista"/>
+        <w:numPr>
+          <w:ilvl w:val="0"/>
+          <w:numId w:val="19"/>
+        </w:numPr>
+      </w:pPr>
+      <w:r>
+        <w:t>Ingresa los detalles de la transferencia</w:t>
+      </w:r>
+      <w:r>
+        <w:t>, incluido el IBAN de la cuenta destino.</w:t>
+      </w:r>
+    </w:p>
+    <w:p>
+      <w:pPr>
+        <w:pStyle w:val="Prrafodelista"/>
+        <w:numPr>
+          <w:ilvl w:val="0"/>
+          <w:numId w:val="19"/>
+        </w:numPr>
+      </w:pPr>
+      <w:r>
+        <w:t>Verifica los detalles de la transferencia</w:t>
+      </w:r>
+    </w:p>
+    <w:p>
+      <w:pPr>
+        <w:pStyle w:val="Prrafodelista"/>
+        <w:numPr>
+          <w:ilvl w:val="0"/>
+          <w:numId w:val="19"/>
+        </w:numPr>
+      </w:pPr>
+      <w:r>
+        <w:t>Confirma la transferencia</w:t>
+      </w:r>
+    </w:p>
+    <w:p>
+      <w:pPr>
+        <w:pStyle w:val="Prrafodelista"/>
+        <w:numPr>
+          <w:ilvl w:val="0"/>
+          <w:numId w:val="19"/>
+        </w:numPr>
+      </w:pPr>
+      <w:r>
+        <w:t>Retira tu tarjeta ATM, y el comprobante.</w:t>
+      </w:r>
+    </w:p>
+    <w:p/>
+    <w:p/>
+    <w:p/>
+    <w:p/>
+    <w:p>
+      <w:pPr>
+        <w:ind w:left="360"/>
         <w:rPr>
           <w:b/>
           <w:bCs/>
@@ -1673,34 +1877,205 @@
           <w:szCs w:val="24"/>
         </w:rPr>
       </w:pPr>
-      <w:r>
+    </w:p>
+    <w:p>
+      <w:pPr>
         <w:rPr>
           <w:b/>
           <w:bCs/>
           <w:sz w:val="24"/>
           <w:szCs w:val="24"/>
         </w:rPr>
-        <w:t>2.1.3.6 Recargar teléfonos móviles</w:t>
-      </w:r>
-    </w:p>
-    <w:p>
-      <w:pPr>
+      </w:pPr>
+      <w:r>
         <w:rPr>
           <w:b/>
           <w:bCs/>
           <w:sz w:val="24"/>
           <w:szCs w:val="24"/>
         </w:rPr>
-      </w:pPr>
-      <w:r>
+        <w:lastRenderedPageBreak/>
+        <w:t>2.1.3.5 Cambiar el PIN</w:t>
+      </w:r>
+    </w:p>
+    <w:p>
+      <w:pPr>
+        <w:pStyle w:val="Prrafodelista"/>
+        <w:numPr>
+          <w:ilvl w:val="0"/>
+          <w:numId w:val="20"/>
+        </w:numPr>
+      </w:pPr>
+      <w:r>
+        <w:t>Inserta tu tarjeta ATM en la ranura del ATM y escribe tu número de identificación personal (PIN).</w:t>
+      </w:r>
+    </w:p>
+    <w:p>
+      <w:pPr>
+        <w:pStyle w:val="Prrafodelista"/>
+        <w:numPr>
+          <w:ilvl w:val="0"/>
+          <w:numId w:val="20"/>
+        </w:numPr>
+      </w:pPr>
+      <w:r>
+        <w:t>Selecciona la opción "Cambiar PIN"</w:t>
+      </w:r>
+    </w:p>
+    <w:p>
+      <w:pPr>
+        <w:pStyle w:val="Prrafodelista"/>
+        <w:numPr>
+          <w:ilvl w:val="0"/>
+          <w:numId w:val="20"/>
+        </w:numPr>
+      </w:pPr>
+      <w:r>
+        <w:t>Ingresa tu nuevo PIN</w:t>
+      </w:r>
+    </w:p>
+    <w:p>
+      <w:pPr>
+        <w:pStyle w:val="Prrafodelista"/>
+        <w:numPr>
+          <w:ilvl w:val="0"/>
+          <w:numId w:val="20"/>
+        </w:numPr>
+      </w:pPr>
+      <w:r>
+        <w:t>Espera a que el cajero procese tu solicitud</w:t>
+      </w:r>
+    </w:p>
+    <w:p>
+      <w:pPr>
+        <w:pStyle w:val="Prrafodelista"/>
+        <w:numPr>
+          <w:ilvl w:val="0"/>
+          <w:numId w:val="20"/>
+        </w:numPr>
+      </w:pPr>
+      <w:r>
+        <w:t>Retira tu tarjeta ATM, y el comprobante.</w:t>
+      </w:r>
+    </w:p>
+    <w:p>
+      <w:pPr>
         <w:rPr>
           <w:b/>
           <w:bCs/>
           <w:sz w:val="24"/>
           <w:szCs w:val="24"/>
         </w:rPr>
-        <w:t>2.1.3.7 Comprar boletos</w:t>
-      </w:r>
+      </w:pPr>
+      <w:r>
+        <w:rPr>
+          <w:b/>
+          <w:bCs/>
+          <w:sz w:val="24"/>
+          <w:szCs w:val="24"/>
+        </w:rPr>
+        <w:t>2.1.3.6 Cambio de moneda</w:t>
+      </w:r>
+    </w:p>
+    <w:p>
+      <w:pPr>
+        <w:pStyle w:val="Prrafodelista"/>
+        <w:numPr>
+          <w:ilvl w:val="0"/>
+          <w:numId w:val="21"/>
+        </w:numPr>
+      </w:pPr>
+      <w:r>
+        <w:t>Inserta tu tarjeta ATM en la ranura del ATM y escribe tu número de identificación personal (PIN).</w:t>
+      </w:r>
+    </w:p>
+    <w:p>
+      <w:pPr>
+        <w:pStyle w:val="Prrafodelista"/>
+        <w:numPr>
+          <w:ilvl w:val="0"/>
+          <w:numId w:val="21"/>
+        </w:numPr>
+      </w:pPr>
+      <w:r>
+        <w:t>Selecciona la opción "Cambio de Moneda"</w:t>
+      </w:r>
+    </w:p>
+    <w:p>
+      <w:pPr>
+        <w:pStyle w:val="Prrafodelista"/>
+        <w:numPr>
+          <w:ilvl w:val="0"/>
+          <w:numId w:val="21"/>
+        </w:numPr>
+      </w:pPr>
+      <w:r>
+        <w:t xml:space="preserve">Selecciona </w:t>
+      </w:r>
+      <w:r>
+        <w:t>el dinero</w:t>
+      </w:r>
+      <w:r>
+        <w:t xml:space="preserve"> que deseas cambiar</w:t>
+      </w:r>
+    </w:p>
+    <w:p>
+      <w:pPr>
+        <w:pStyle w:val="Prrafodelista"/>
+        <w:numPr>
+          <w:ilvl w:val="0"/>
+          <w:numId w:val="21"/>
+        </w:numPr>
+      </w:pPr>
+      <w:r>
+        <w:t>Ingresa los detalles de la transacción</w:t>
+      </w:r>
+    </w:p>
+    <w:p>
+      <w:pPr>
+        <w:pStyle w:val="Prrafodelista"/>
+        <w:numPr>
+          <w:ilvl w:val="0"/>
+          <w:numId w:val="21"/>
+        </w:numPr>
+      </w:pPr>
+      <w:r>
+        <w:t>Verifica los detalles de la transacción</w:t>
+      </w:r>
+    </w:p>
+    <w:p>
+      <w:pPr>
+        <w:pStyle w:val="Prrafodelista"/>
+        <w:numPr>
+          <w:ilvl w:val="0"/>
+          <w:numId w:val="21"/>
+        </w:numPr>
+      </w:pPr>
+      <w:r>
+        <w:t>Confirma la transacción</w:t>
+      </w:r>
+    </w:p>
+    <w:p>
+      <w:pPr>
+        <w:pStyle w:val="Prrafodelista"/>
+        <w:numPr>
+          <w:ilvl w:val="0"/>
+          <w:numId w:val="21"/>
+        </w:numPr>
+      </w:pPr>
+      <w:r>
+        <w:t>Retira tu tarjeta ATM, y el comprobante.</w:t>
+      </w:r>
+    </w:p>
+    <w:p>
+      <w:pPr>
+        <w:rPr>
+          <w:b/>
+          <w:bCs/>
+          <w:sz w:val="24"/>
+          <w:szCs w:val="24"/>
+        </w:rPr>
+      </w:pPr>
     </w:p>
     <w:p/>
     <w:p>
@@ -1808,83 +2183,70 @@
       <w:r>
         <w:t xml:space="preserve"> (</w:t>
       </w:r>
-      <w:proofErr w:type="spellStart"/>
-      <w:r>
-        <w:t>Automatic</w:t>
-      </w:r>
-      <w:proofErr w:type="spellEnd"/>
+      <w:r>
+        <w:t>Automatic Teller Machine</w:t>
+      </w:r>
+      <w:r>
+        <w:t>)</w:t>
+      </w:r>
+    </w:p>
+    <w:p>
+      <w:pPr>
+        <w:rPr>
+          <w:b/>
+          <w:bCs/>
+        </w:rPr>
+      </w:pPr>
+      <w:r>
+        <w:rPr>
+          <w:b/>
+          <w:bCs/>
+        </w:rPr>
+        <w:t>Tarjeta ATM</w:t>
+      </w:r>
+      <w:r>
+        <w:rPr>
+          <w:b/>
+          <w:bCs/>
+        </w:rPr>
+        <w:t>: descripción</w:t>
+      </w:r>
+    </w:p>
+    <w:p>
+      <w:r>
+        <w:t>Una tarjeta ATM es una tarjeta plástica emitida por una entidad financiera que permite a los usuarios acceder a sus cuentas bancarias y realizar transacciones en un cajero automático. Las tarjetas ATM también se conocen como tarjetas de débito o tarjetas bancarias.</w:t>
+      </w:r>
+    </w:p>
+    <w:p>
+      <w:r>
+        <w:t>Las tarjetas ATM suelen tener una banda magnética o un chip que contiene información sobre la cuenta bancaria del usuario, como el número de la cuenta y la identificación personal (PIN).</w:t>
+      </w:r>
+    </w:p>
+    <w:p>
+      <w:r>
+        <w:rPr>
+          <w:b/>
+          <w:bCs/>
+        </w:rPr>
+        <w:t>Tarjeta de débito</w:t>
+      </w:r>
+    </w:p>
+    <w:p>
+      <w:r>
+        <w:t>Es la tarjeta ATM más común y permite a los clientes acceder a su cuenta bancaria para realizar transacciones, como retiros de efectivo, transferencias y pagos con débito.</w:t>
+      </w:r>
+    </w:p>
+    <w:p>
+      <w:r>
+        <w:rPr>
+          <w:b/>
+          <w:bCs/>
+        </w:rPr>
+        <w:t>Tarjeta de crédito</w:t>
+      </w:r>
       <w:r>
         <w:t xml:space="preserve"> </w:t>
       </w:r>
-      <w:proofErr w:type="spellStart"/>
-      <w:r>
-        <w:t>Teller</w:t>
-      </w:r>
-      <w:proofErr w:type="spellEnd"/>
-      <w:r>
-        <w:t xml:space="preserve"> Machine</w:t>
-      </w:r>
-      <w:r>
-        <w:t>)</w:t>
-      </w:r>
-    </w:p>
-    <w:p>
-      <w:pPr>
-        <w:rPr>
-          <w:b/>
-          <w:bCs/>
-        </w:rPr>
-      </w:pPr>
-      <w:r>
-        <w:rPr>
-          <w:b/>
-          <w:bCs/>
-        </w:rPr>
-        <w:t>Tarjeta ATM</w:t>
-      </w:r>
-      <w:r>
-        <w:rPr>
-          <w:b/>
-          <w:bCs/>
-        </w:rPr>
-        <w:t>: descripción</w:t>
-      </w:r>
-    </w:p>
-    <w:p>
-      <w:r>
-        <w:t>Una tarjeta ATM es una tarjeta plástica emitida por una entidad financiera que permite a los usuarios acceder a sus cuentas bancarias y realizar transacciones en un cajero automático. Las tarjetas ATM también se conocen como tarjetas de débito o tarjetas bancarias.</w:t>
-      </w:r>
-    </w:p>
-    <w:p>
-      <w:r>
-        <w:t>Las tarjetas ATM suelen tener una banda magnética o un chip que contiene información sobre la cuenta bancaria del usuario, como el número de la cuenta y la identificación personal (PIN).</w:t>
-      </w:r>
-    </w:p>
-    <w:p>
-      <w:r>
-        <w:rPr>
-          <w:b/>
-          <w:bCs/>
-        </w:rPr>
-        <w:t>Tarjeta de débito</w:t>
-      </w:r>
-    </w:p>
-    <w:p>
-      <w:r>
-        <w:t>Es la tarjeta ATM más común y permite a los clientes acceder a su cuenta bancaria para realizar transacciones, como retiros de efectivo, transferencias y pagos con débito.</w:t>
-      </w:r>
-    </w:p>
-    <w:p>
-      <w:r>
-        <w:rPr>
-          <w:b/>
-          <w:bCs/>
-        </w:rPr>
-        <w:t>Tarjeta de crédito</w:t>
-      </w:r>
-      <w:r>
-        <w:t xml:space="preserve"> </w:t>
-      </w:r>
     </w:p>
     <w:p>
       <w:r>
@@ -1908,23 +2270,7 @@
     </w:p>
     <w:p>
       <w:r>
-        <w:t xml:space="preserve">Un PIN (Personal </w:t>
-      </w:r>
-      <w:proofErr w:type="spellStart"/>
-      <w:r>
-        <w:t>Identification</w:t>
-      </w:r>
-      <w:proofErr w:type="spellEnd"/>
-      <w:r>
-        <w:t xml:space="preserve"> </w:t>
-      </w:r>
-      <w:proofErr w:type="spellStart"/>
-      <w:r>
-        <w:t>Number</w:t>
-      </w:r>
-      <w:proofErr w:type="spellEnd"/>
-      <w:r>
-        <w:t>, o número de identificación personal) de tarjeta ATM es un código numérico de seguridad utilizado para autenticar a un usuario y permitir que este realice transacciones en un cajero automático (ATM).</w:t>
+        <w:t>Un PIN (Personal Identification Number, o número de identificación personal) de tarjeta ATM es un código numérico de seguridad utilizado para autenticar a un usuario y permitir que este realice transacciones en un cajero automático (ATM).</w:t>
       </w:r>
     </w:p>
     <w:p>
@@ -2016,17 +2362,8 @@
           <w:b/>
           <w:bCs/>
         </w:rPr>
-        <w:t xml:space="preserve">: </w:t>
-      </w:r>
-      <w:proofErr w:type="spellStart"/>
-      <w:r>
-        <w:rPr>
-          <w:b/>
-          <w:bCs/>
-        </w:rPr>
-        <w:t>descripcion</w:t>
-      </w:r>
-      <w:proofErr w:type="spellEnd"/>
+        <w:t>: descripcion</w:t>
+      </w:r>
     </w:p>
     <w:p>
       <w:r>
@@ -2226,60 +2563,124 @@
           <w:iCs/>
           <w:color w:val="7B7B7B" w:themeColor="accent3" w:themeShade="BF"/>
         </w:rPr>
-        <w:t>Esta sección debe contener la especificación de los requisitos generales del sistema, también denominados características del sistema (</w:t>
-      </w:r>
-      <w:proofErr w:type="spellStart"/>
-      <w:r>
+        <w:t>Esta sección debe contener la especificación de los requisitos generales del sistema, también denominados características del sistema (system features) u objetivos del sistema.</w:t>
+      </w:r>
+    </w:p>
+    <w:p>
+      <w:pPr>
         <w:rPr>
           <w:i/>
           <w:iCs/>
           <w:color w:val="7B7B7B" w:themeColor="accent3" w:themeShade="BF"/>
         </w:rPr>
-        <w:t>system</w:t>
-      </w:r>
-      <w:proofErr w:type="spellEnd"/>
+      </w:pPr>
       <w:r>
         <w:rPr>
           <w:i/>
           <w:iCs/>
           <w:color w:val="7B7B7B" w:themeColor="accent3" w:themeShade="BF"/>
         </w:rPr>
+        <w:t>En el caso de que se considere necesario, los requisitos generales se podrán descomponer jerárquicamente para facilitar su comprensión.</w:t>
+      </w:r>
+    </w:p>
+    <w:p>
+      <w:r>
+        <w:rPr>
+          <w:b/>
+          <w:bCs/>
+        </w:rPr>
+        <w:t>RG</w:t>
+      </w:r>
+      <w:r>
+        <w:rPr>
+          <w:b/>
+          <w:bCs/>
+        </w:rPr>
+        <w:t>-</w:t>
+      </w:r>
+      <w:r>
+        <w:rPr>
+          <w:b/>
+          <w:bCs/>
+        </w:rPr>
+        <w:t>0</w:t>
+      </w:r>
+      <w:r>
+        <w:rPr>
+          <w:b/>
+          <w:bCs/>
+        </w:rPr>
+        <w:t>01</w:t>
+      </w:r>
+      <w:r>
+        <w:t xml:space="preserve"> El sistema deberá ser capaz de reconocer </w:t>
+      </w:r>
+      <w:r>
+        <w:t>si una</w:t>
+      </w:r>
+      <w:r>
+        <w:t xml:space="preserve"> tarjeta ATM</w:t>
+      </w:r>
+      <w:r>
+        <w:t xml:space="preserve"> está autorizada para operar en el ATM </w:t>
+      </w:r>
+    </w:p>
+    <w:p>
+      <w:r>
+        <w:rPr>
+          <w:b/>
+          <w:bCs/>
+        </w:rPr>
+        <w:t>RG</w:t>
+      </w:r>
+      <w:r>
+        <w:rPr>
+          <w:b/>
+          <w:bCs/>
+        </w:rPr>
+        <w:t>-</w:t>
+      </w:r>
+      <w:r>
+        <w:rPr>
+          <w:b/>
+          <w:bCs/>
+        </w:rPr>
+        <w:t>002</w:t>
+      </w:r>
+      <w:r>
+        <w:t xml:space="preserve"> El sistema deberá ser capaz de identificar al usuario de una tarjeta ATM para iniciar una sesión en el sistema</w:t>
+      </w:r>
+    </w:p>
+    <w:p>
+      <w:r>
+        <w:rPr>
+          <w:b/>
+          <w:bCs/>
+        </w:rPr>
+        <w:t>RG</w:t>
+      </w:r>
+      <w:r>
+        <w:rPr>
+          <w:b/>
+          <w:bCs/>
+        </w:rPr>
+        <w:t>-</w:t>
+      </w:r>
+      <w:r>
+        <w:rPr>
+          <w:b/>
+          <w:bCs/>
+        </w:rPr>
+        <w:t>002.1</w:t>
+      </w:r>
+      <w:r>
         <w:t xml:space="preserve"> </w:t>
       </w:r>
-      <w:proofErr w:type="spellStart"/>
-      <w:r>
-        <w:rPr>
-          <w:i/>
-          <w:iCs/>
-          <w:color w:val="7B7B7B" w:themeColor="accent3" w:themeShade="BF"/>
-        </w:rPr>
-        <w:t>features</w:t>
-      </w:r>
-      <w:proofErr w:type="spellEnd"/>
-      <w:r>
-        <w:rPr>
-          <w:i/>
-          <w:iCs/>
-          <w:color w:val="7B7B7B" w:themeColor="accent3" w:themeShade="BF"/>
-        </w:rPr>
-        <w:t>) u objetivos del sistema.</w:t>
-      </w:r>
-    </w:p>
-    <w:p>
-      <w:pPr>
-        <w:rPr>
-          <w:i/>
-          <w:iCs/>
-          <w:color w:val="7B7B7B" w:themeColor="accent3" w:themeShade="BF"/>
-        </w:rPr>
-      </w:pPr>
-      <w:r>
-        <w:rPr>
-          <w:i/>
-          <w:iCs/>
-          <w:color w:val="7B7B7B" w:themeColor="accent3" w:themeShade="BF"/>
-        </w:rPr>
-        <w:t>En el caso de que se considere necesario, los requisitos generales se podrán descomponer jerárquicamente para facilitar su comprensión.</w:t>
+      <w:r>
+        <w:t>El sistema deberá bloquear la tarjeta si el usuario falla 3 veces el número secreto o PIN</w:t>
+      </w:r>
+      <w:r>
+        <w:t xml:space="preserve"> asociado a la tarjeta</w:t>
       </w:r>
     </w:p>
     <w:p>
@@ -2302,118 +2703,10 @@
           <w:b/>
           <w:bCs/>
         </w:rPr>
-        <w:t>0</w:t>
-      </w:r>
-      <w:r>
-        <w:rPr>
-          <w:b/>
-          <w:bCs/>
-        </w:rPr>
-        <w:t>01</w:t>
-      </w:r>
-      <w:r>
-        <w:t xml:space="preserve"> El sistema deberá ser capaz de reconocer </w:t>
-      </w:r>
-      <w:r>
-        <w:t>si una</w:t>
-      </w:r>
-      <w:r>
-        <w:t xml:space="preserve"> tarjeta ATM</w:t>
-      </w:r>
-      <w:r>
-        <w:t xml:space="preserve"> está autorizada para operar en el ATM </w:t>
-      </w:r>
-    </w:p>
-    <w:p>
-      <w:r>
-        <w:rPr>
-          <w:b/>
-          <w:bCs/>
-        </w:rPr>
-        <w:t>RG</w:t>
-      </w:r>
-      <w:r>
-        <w:rPr>
-          <w:b/>
-          <w:bCs/>
-        </w:rPr>
-        <w:t>-</w:t>
-      </w:r>
-      <w:r>
-        <w:rPr>
-          <w:b/>
-          <w:bCs/>
-        </w:rPr>
-        <w:t>002</w:t>
-      </w:r>
-      <w:r>
-        <w:t xml:space="preserve"> El sistema deberá ser capaz de identificar al usuario de una tarjeta ATM para iniciar una sesión en el sistema</w:t>
-      </w:r>
-    </w:p>
-    <w:p>
-      <w:r>
-        <w:rPr>
-          <w:b/>
-          <w:bCs/>
-        </w:rPr>
-        <w:t>RG</w:t>
-      </w:r>
-      <w:r>
-        <w:rPr>
-          <w:b/>
-          <w:bCs/>
-        </w:rPr>
-        <w:t>-</w:t>
-      </w:r>
-      <w:r>
-        <w:rPr>
-          <w:b/>
-          <w:bCs/>
-        </w:rPr>
-        <w:t>002.1</w:t>
-      </w:r>
-      <w:r>
-        <w:t xml:space="preserve"> </w:t>
-      </w:r>
-      <w:r>
-        <w:t>El sistema deberá bloquear la tarjeta si el usuario falla 3 veces el número secreto o PIN</w:t>
-      </w:r>
-      <w:r>
-        <w:t xml:space="preserve"> asociado a la tarjeta</w:t>
-      </w:r>
-    </w:p>
-    <w:p>
-      <w:r>
-        <w:rPr>
-          <w:b/>
-          <w:bCs/>
-        </w:rPr>
-        <w:t>RG</w:t>
-      </w:r>
-      <w:r>
-        <w:rPr>
-          <w:b/>
-          <w:bCs/>
-        </w:rPr>
-        <w:t>-</w:t>
-      </w:r>
-      <w:r>
-        <w:rPr>
-          <w:b/>
-          <w:bCs/>
-        </w:rPr>
         <w:t>003</w:t>
       </w:r>
       <w:r>
-        <w:t xml:space="preserve"> El sistema registrará los datos de inicio de sesión: fecha, hora y </w:t>
-      </w:r>
-      <w:proofErr w:type="spellStart"/>
-      <w:r>
-        <w:t>nº</w:t>
-      </w:r>
-      <w:proofErr w:type="spellEnd"/>
-      <w:r>
-        <w:t xml:space="preserve"> de tarjeta</w:t>
+        <w:t xml:space="preserve"> El sistema registrará los datos de inicio de sesión: fecha, hora y nº de tarjeta</w:t>
       </w:r>
     </w:p>
     <w:p>
@@ -3639,15 +3932,7 @@
               <w:t>003</w:t>
             </w:r>
             <w:r>
-              <w:t xml:space="preserve"> El sistema registrará los datos de inicio de sesión: fecha, hora y </w:t>
-            </w:r>
-            <w:proofErr w:type="spellStart"/>
-            <w:r>
-              <w:t>nº</w:t>
-            </w:r>
-            <w:proofErr w:type="spellEnd"/>
-            <w:r>
-              <w:t xml:space="preserve"> de tarjeta</w:t>
+              <w:t xml:space="preserve"> El sistema registrará los datos de inicio de sesión: fecha, hora y nº de tarjeta</w:t>
             </w:r>
           </w:p>
           <w:p>
@@ -4681,7 +4966,6 @@
                 <w:szCs w:val="24"/>
               </w:rPr>
             </w:pPr>
-            <w:proofErr w:type="spellStart"/>
             <w:r>
               <w:rPr>
                 <w:b/>
@@ -4691,7 +4975,6 @@
               </w:rPr>
               <w:t>Login</w:t>
             </w:r>
-            <w:proofErr w:type="spellEnd"/>
           </w:p>
         </w:tc>
       </w:tr>
@@ -4827,15 +5110,7 @@
               <w:t>003</w:t>
             </w:r>
             <w:r>
-              <w:t xml:space="preserve"> El sistema registrará los datos de inicio de sesión: fecha, hora y </w:t>
-            </w:r>
-            <w:proofErr w:type="spellStart"/>
-            <w:r>
-              <w:t>nº</w:t>
-            </w:r>
-            <w:proofErr w:type="spellEnd"/>
-            <w:r>
-              <w:t xml:space="preserve"> de tarjeta</w:t>
+              <w:t xml:space="preserve"> El sistema registrará los datos de inicio de sesión: fecha, hora y nº de tarjeta</w:t>
             </w:r>
           </w:p>
           <w:p>
@@ -4966,15 +5241,7 @@
               <w:spacing w:after="160" w:line="259" w:lineRule="auto"/>
             </w:pPr>
             <w:r>
-              <w:t xml:space="preserve">El </w:t>
-            </w:r>
-            <w:proofErr w:type="spellStart"/>
-            <w:r>
-              <w:t>login</w:t>
-            </w:r>
-            <w:proofErr w:type="spellEnd"/>
-            <w:r>
-              <w:t xml:space="preserve"> es el proceso que permite a los clientes acceder al sistema</w:t>
+              <w:t>El login es el proceso que permite a los clientes acceder al sistema</w:t>
             </w:r>
             <w:r>
               <w:t xml:space="preserve"> y hacer transacciones con su cuenta</w:t>
@@ -9702,6 +9969,92 @@
 <file path=word/numbering.xml><?xml version="1.0" encoding="utf-8"?>
 <w:numbering xmlns:wpc="http://schemas.microsoft.com/office/word/2010/wordprocessingCanvas" xmlns:cx="http://schemas.microsoft.com/office/drawing/2014/chartex" xmlns:cx1="http://schemas.microsoft.com/office/drawing/2015/9/8/chartex" xmlns:cx2="http://schemas.microsoft.com/office/drawing/2015/10/21/chartex" xmlns:cx3="http://schemas.microsoft.com/office/drawing/2016/5/9/chartex" xmlns:cx4="http://schemas.microsoft.com/office/drawing/2016/5/10/chartex" xmlns:cx5="http://schemas.microsoft.com/office/drawing/2016/5/11/chartex" xmlns:cx6="http://schemas.microsoft.com/office/drawing/2016/5/12/chartex" xmlns:cx7="http://schemas.microsoft.com/office/drawing/2016/5/13/chartex" xmlns:cx8="http://schemas.microsoft.com/office/drawing/2016/5/14/chartex" xmlns:mc="http://schemas.openxmlformats.org/markup-compatibility/2006" xmlns:aink="http://schemas.microsoft.com/office/drawing/2016/ink" xmlns:am3d="http://schemas.microsoft.com/office/drawing/2017/model3d" xmlns:o="urn:schemas-microsoft-com:office:office" xmlns:oel="http://schemas.microsoft.com/office/2019/extlst" xmlns:r="http://schemas.openxmlformats.org/officeDocument/2006/relationships" xmlns:m="http://schemas.openxmlformats.org/officeDocument/2006/math" xmlns:v="urn:schemas-microsoft-com:vml" xmlns:wp14="http://schemas.microsoft.com/office/word/2010/wordprocessingDrawing" xmlns:wp="http://schemas.openxmlformats.org/drawingml/2006/wordprocessingDrawing" xmlns:w10="urn:schemas-microsoft-com:office:word" xmlns:w="http://schemas.openxmlformats.org/wordprocessingml/2006/main" xmlns:w14="http://schemas.microsoft.com/office/word/2010/wordml" xmlns:w15="http://schemas.microsoft.com/office/word/2012/wordml" xmlns:w16cex="http://schemas.microsoft.com/office/word/2018/wordml/cex" xmlns:w16cid="http://schemas.microsoft.com/office/word/2016/wordml/cid" xmlns:w16="http://schemas.microsoft.com/office/word/2018/wordml" xmlns:w16du="http://schemas.microsoft.com/office/word/2023/wordml/word16du" xmlns:w16sdtdh="http://schemas.microsoft.com/office/word/2020/wordml/sdtdatahash" xmlns:w16se="http://schemas.microsoft.com/office/word/2015/wordml/symex" xmlns:wpg="http://schemas.microsoft.com/office/word/2010/wordprocessingGroup" xmlns:wpi="http://schemas.microsoft.com/office/word/2010/wordprocessingInk" xmlns:wne="http://schemas.microsoft.com/office/word/2006/wordml" xmlns:wps="http://schemas.microsoft.com/office/word/2010/wordprocessingShape" mc:Ignorable="w14 w15 w16se w16cid w16 w16cex w16sdtdh wp14">
   <w:abstractNum w:abstractNumId="0" w15:restartNumberingAfterBreak="0">
+    <w:nsid w:val="0D4702B4"/>
+    <w:multiLevelType w:val="hybridMultilevel"/>
+    <w:tmpl w:val="CAF83758"/>
+    <w:lvl w:ilvl="0" w:tplc="FFFFFFFF">
+      <w:start w:val="1"/>
+      <w:numFmt w:val="decimal"/>
+      <w:lvlText w:val="%1."/>
+      <w:lvlJc w:val="left"/>
+      <w:pPr>
+        <w:ind w:left="720" w:hanging="360"/>
+      </w:pPr>
+    </w:lvl>
+    <w:lvl w:ilvl="1" w:tplc="FFFFFFFF" w:tentative="1">
+      <w:start w:val="1"/>
+      <w:numFmt w:val="lowerLetter"/>
+      <w:lvlText w:val="%2."/>
+      <w:lvlJc w:val="left"/>
+      <w:pPr>
+        <w:ind w:left="1440" w:hanging="360"/>
+      </w:pPr>
+    </w:lvl>
+    <w:lvl w:ilvl="2" w:tplc="FFFFFFFF" w:tentative="1">
+      <w:start w:val="1"/>
+      <w:numFmt w:val="lowerRoman"/>
+      <w:lvlText w:val="%3."/>
+      <w:lvlJc w:val="right"/>
+      <w:pPr>
+        <w:ind w:left="2160" w:hanging="180"/>
+      </w:pPr>
+    </w:lvl>
+    <w:lvl w:ilvl="3" w:tplc="FFFFFFFF" w:tentative="1">
+      <w:start w:val="1"/>
+      <w:numFmt w:val="decimal"/>
+      <w:lvlText w:val="%4."/>
+      <w:lvlJc w:val="left"/>
+      <w:pPr>
+        <w:ind w:left="2880" w:hanging="360"/>
+      </w:pPr>
+    </w:lvl>
+    <w:lvl w:ilvl="4" w:tplc="FFFFFFFF" w:tentative="1">
+      <w:start w:val="1"/>
+      <w:numFmt w:val="lowerLetter"/>
+      <w:lvlText w:val="%5."/>
+      <w:lvlJc w:val="left"/>
+      <w:pPr>
+        <w:ind w:left="3600" w:hanging="360"/>
+      </w:pPr>
+    </w:lvl>
+    <w:lvl w:ilvl="5" w:tplc="FFFFFFFF" w:tentative="1">
+      <w:start w:val="1"/>
+      <w:numFmt w:val="lowerRoman"/>
+      <w:lvlText w:val="%6."/>
+      <w:lvlJc w:val="right"/>
+      <w:pPr>
+        <w:ind w:left="4320" w:hanging="180"/>
+      </w:pPr>
+    </w:lvl>
+    <w:lvl w:ilvl="6" w:tplc="FFFFFFFF" w:tentative="1">
+      <w:start w:val="1"/>
+      <w:numFmt w:val="decimal"/>
+      <w:lvlText w:val="%7."/>
+      <w:lvlJc w:val="left"/>
+      <w:pPr>
+        <w:ind w:left="5040" w:hanging="360"/>
+      </w:pPr>
+    </w:lvl>
+    <w:lvl w:ilvl="7" w:tplc="FFFFFFFF" w:tentative="1">
+      <w:start w:val="1"/>
+      <w:numFmt w:val="lowerLetter"/>
+      <w:lvlText w:val="%8."/>
+      <w:lvlJc w:val="left"/>
+      <w:pPr>
+        <w:ind w:left="5760" w:hanging="360"/>
+      </w:pPr>
+    </w:lvl>
+    <w:lvl w:ilvl="8" w:tplc="FFFFFFFF" w:tentative="1">
+      <w:start w:val="1"/>
+      <w:numFmt w:val="lowerRoman"/>
+      <w:lvlText w:val="%9."/>
+      <w:lvlJc w:val="right"/>
+      <w:pPr>
+        <w:ind w:left="6480" w:hanging="180"/>
+      </w:pPr>
+    </w:lvl>
+  </w:abstractNum>
+  <w:abstractNum w:abstractNumId="1" w15:restartNumberingAfterBreak="0">
     <w:nsid w:val="0D620ADB"/>
     <w:multiLevelType w:val="hybridMultilevel"/>
     <w:tmpl w:val="51C2F0E6"/>
@@ -9793,7 +10146,7 @@
       </w:pPr>
     </w:lvl>
   </w:abstractNum>
-  <w:abstractNum w:abstractNumId="1" w15:restartNumberingAfterBreak="0">
+  <w:abstractNum w:abstractNumId="2" w15:restartNumberingAfterBreak="0">
     <w:nsid w:val="13AA1890"/>
     <w:multiLevelType w:val="hybridMultilevel"/>
     <w:tmpl w:val="E88E1A7A"/>
@@ -9906,7 +10259,7 @@
       </w:rPr>
     </w:lvl>
   </w:abstractNum>
-  <w:abstractNum w:abstractNumId="2" w15:restartNumberingAfterBreak="0">
+  <w:abstractNum w:abstractNumId="3" w15:restartNumberingAfterBreak="0">
     <w:nsid w:val="19644291"/>
     <w:multiLevelType w:val="multilevel"/>
     <w:tmpl w:val="F8CA15E2"/>
@@ -10055,7 +10408,93 @@
       </w:rPr>
     </w:lvl>
   </w:abstractNum>
-  <w:abstractNum w:abstractNumId="3" w15:restartNumberingAfterBreak="0">
+  <w:abstractNum w:abstractNumId="4" w15:restartNumberingAfterBreak="0">
+    <w:nsid w:val="1ABB3309"/>
+    <w:multiLevelType w:val="hybridMultilevel"/>
+    <w:tmpl w:val="CAF83758"/>
+    <w:lvl w:ilvl="0" w:tplc="FFFFFFFF">
+      <w:start w:val="1"/>
+      <w:numFmt w:val="decimal"/>
+      <w:lvlText w:val="%1."/>
+      <w:lvlJc w:val="left"/>
+      <w:pPr>
+        <w:ind w:left="720" w:hanging="360"/>
+      </w:pPr>
+    </w:lvl>
+    <w:lvl w:ilvl="1" w:tplc="FFFFFFFF" w:tentative="1">
+      <w:start w:val="1"/>
+      <w:numFmt w:val="lowerLetter"/>
+      <w:lvlText w:val="%2."/>
+      <w:lvlJc w:val="left"/>
+      <w:pPr>
+        <w:ind w:left="1440" w:hanging="360"/>
+      </w:pPr>
+    </w:lvl>
+    <w:lvl w:ilvl="2" w:tplc="FFFFFFFF" w:tentative="1">
+      <w:start w:val="1"/>
+      <w:numFmt w:val="lowerRoman"/>
+      <w:lvlText w:val="%3."/>
+      <w:lvlJc w:val="right"/>
+      <w:pPr>
+        <w:ind w:left="2160" w:hanging="180"/>
+      </w:pPr>
+    </w:lvl>
+    <w:lvl w:ilvl="3" w:tplc="FFFFFFFF" w:tentative="1">
+      <w:start w:val="1"/>
+      <w:numFmt w:val="decimal"/>
+      <w:lvlText w:val="%4."/>
+      <w:lvlJc w:val="left"/>
+      <w:pPr>
+        <w:ind w:left="2880" w:hanging="360"/>
+      </w:pPr>
+    </w:lvl>
+    <w:lvl w:ilvl="4" w:tplc="FFFFFFFF" w:tentative="1">
+      <w:start w:val="1"/>
+      <w:numFmt w:val="lowerLetter"/>
+      <w:lvlText w:val="%5."/>
+      <w:lvlJc w:val="left"/>
+      <w:pPr>
+        <w:ind w:left="3600" w:hanging="360"/>
+      </w:pPr>
+    </w:lvl>
+    <w:lvl w:ilvl="5" w:tplc="FFFFFFFF" w:tentative="1">
+      <w:start w:val="1"/>
+      <w:numFmt w:val="lowerRoman"/>
+      <w:lvlText w:val="%6."/>
+      <w:lvlJc w:val="right"/>
+      <w:pPr>
+        <w:ind w:left="4320" w:hanging="180"/>
+      </w:pPr>
+    </w:lvl>
+    <w:lvl w:ilvl="6" w:tplc="FFFFFFFF" w:tentative="1">
+      <w:start w:val="1"/>
+      <w:numFmt w:val="decimal"/>
+      <w:lvlText w:val="%7."/>
+      <w:lvlJc w:val="left"/>
+      <w:pPr>
+        <w:ind w:left="5040" w:hanging="360"/>
+      </w:pPr>
+    </w:lvl>
+    <w:lvl w:ilvl="7" w:tplc="FFFFFFFF" w:tentative="1">
+      <w:start w:val="1"/>
+      <w:numFmt w:val="lowerLetter"/>
+      <w:lvlText w:val="%8."/>
+      <w:lvlJc w:val="left"/>
+      <w:pPr>
+        <w:ind w:left="5760" w:hanging="360"/>
+      </w:pPr>
+    </w:lvl>
+    <w:lvl w:ilvl="8" w:tplc="FFFFFFFF" w:tentative="1">
+      <w:start w:val="1"/>
+      <w:numFmt w:val="lowerRoman"/>
+      <w:lvlText w:val="%9."/>
+      <w:lvlJc w:val="right"/>
+      <w:pPr>
+        <w:ind w:left="6480" w:hanging="180"/>
+      </w:pPr>
+    </w:lvl>
+  </w:abstractNum>
+  <w:abstractNum w:abstractNumId="5" w15:restartNumberingAfterBreak="0">
     <w:nsid w:val="21DB12FC"/>
     <w:multiLevelType w:val="hybridMultilevel"/>
     <w:tmpl w:val="B2A4E3B8"/>
@@ -10150,7 +10589,7 @@
       </w:pPr>
     </w:lvl>
   </w:abstractNum>
-  <w:abstractNum w:abstractNumId="4" w15:restartNumberingAfterBreak="0">
+  <w:abstractNum w:abstractNumId="6" w15:restartNumberingAfterBreak="0">
     <w:nsid w:val="21FF794F"/>
     <w:multiLevelType w:val="hybridMultilevel"/>
     <w:tmpl w:val="56881E08"/>
@@ -10263,7 +10702,93 @@
       </w:rPr>
     </w:lvl>
   </w:abstractNum>
-  <w:abstractNum w:abstractNumId="5" w15:restartNumberingAfterBreak="0">
+  <w:abstractNum w:abstractNumId="7" w15:restartNumberingAfterBreak="0">
+    <w:nsid w:val="24593598"/>
+    <w:multiLevelType w:val="hybridMultilevel"/>
+    <w:tmpl w:val="CAF83758"/>
+    <w:lvl w:ilvl="0" w:tplc="FFFFFFFF">
+      <w:start w:val="1"/>
+      <w:numFmt w:val="decimal"/>
+      <w:lvlText w:val="%1."/>
+      <w:lvlJc w:val="left"/>
+      <w:pPr>
+        <w:ind w:left="720" w:hanging="360"/>
+      </w:pPr>
+    </w:lvl>
+    <w:lvl w:ilvl="1" w:tplc="FFFFFFFF" w:tentative="1">
+      <w:start w:val="1"/>
+      <w:numFmt w:val="lowerLetter"/>
+      <w:lvlText w:val="%2."/>
+      <w:lvlJc w:val="left"/>
+      <w:pPr>
+        <w:ind w:left="1440" w:hanging="360"/>
+      </w:pPr>
+    </w:lvl>
+    <w:lvl w:ilvl="2" w:tplc="FFFFFFFF" w:tentative="1">
+      <w:start w:val="1"/>
+      <w:numFmt w:val="lowerRoman"/>
+      <w:lvlText w:val="%3."/>
+      <w:lvlJc w:val="right"/>
+      <w:pPr>
+        <w:ind w:left="2160" w:hanging="180"/>
+      </w:pPr>
+    </w:lvl>
+    <w:lvl w:ilvl="3" w:tplc="FFFFFFFF" w:tentative="1">
+      <w:start w:val="1"/>
+      <w:numFmt w:val="decimal"/>
+      <w:lvlText w:val="%4."/>
+      <w:lvlJc w:val="left"/>
+      <w:pPr>
+        <w:ind w:left="2880" w:hanging="360"/>
+      </w:pPr>
+    </w:lvl>
+    <w:lvl w:ilvl="4" w:tplc="FFFFFFFF" w:tentative="1">
+      <w:start w:val="1"/>
+      <w:numFmt w:val="lowerLetter"/>
+      <w:lvlText w:val="%5."/>
+      <w:lvlJc w:val="left"/>
+      <w:pPr>
+        <w:ind w:left="3600" w:hanging="360"/>
+      </w:pPr>
+    </w:lvl>
+    <w:lvl w:ilvl="5" w:tplc="FFFFFFFF" w:tentative="1">
+      <w:start w:val="1"/>
+      <w:numFmt w:val="lowerRoman"/>
+      <w:lvlText w:val="%6."/>
+      <w:lvlJc w:val="right"/>
+      <w:pPr>
+        <w:ind w:left="4320" w:hanging="180"/>
+      </w:pPr>
+    </w:lvl>
+    <w:lvl w:ilvl="6" w:tplc="FFFFFFFF" w:tentative="1">
+      <w:start w:val="1"/>
+      <w:numFmt w:val="decimal"/>
+      <w:lvlText w:val="%7."/>
+      <w:lvlJc w:val="left"/>
+      <w:pPr>
+        <w:ind w:left="5040" w:hanging="360"/>
+      </w:pPr>
+    </w:lvl>
+    <w:lvl w:ilvl="7" w:tplc="FFFFFFFF" w:tentative="1">
+      <w:start w:val="1"/>
+      <w:numFmt w:val="lowerLetter"/>
+      <w:lvlText w:val="%8."/>
+      <w:lvlJc w:val="left"/>
+      <w:pPr>
+        <w:ind w:left="5760" w:hanging="360"/>
+      </w:pPr>
+    </w:lvl>
+    <w:lvl w:ilvl="8" w:tplc="FFFFFFFF" w:tentative="1">
+      <w:start w:val="1"/>
+      <w:numFmt w:val="lowerRoman"/>
+      <w:lvlText w:val="%9."/>
+      <w:lvlJc w:val="right"/>
+      <w:pPr>
+        <w:ind w:left="6480" w:hanging="180"/>
+      </w:pPr>
+    </w:lvl>
+  </w:abstractNum>
+  <w:abstractNum w:abstractNumId="8" w15:restartNumberingAfterBreak="0">
     <w:nsid w:val="2AA82B11"/>
     <w:multiLevelType w:val="hybridMultilevel"/>
     <w:tmpl w:val="CAF83758"/>
@@ -10349,7 +10874,7 @@
       </w:pPr>
     </w:lvl>
   </w:abstractNum>
-  <w:abstractNum w:abstractNumId="6" w15:restartNumberingAfterBreak="0">
+  <w:abstractNum w:abstractNumId="9" w15:restartNumberingAfterBreak="0">
     <w:nsid w:val="3A62121C"/>
     <w:multiLevelType w:val="hybridMultilevel"/>
     <w:tmpl w:val="B99E77AC"/>
@@ -10462,7 +10987,7 @@
       </w:rPr>
     </w:lvl>
   </w:abstractNum>
-  <w:abstractNum w:abstractNumId="7" w15:restartNumberingAfterBreak="0">
+  <w:abstractNum w:abstractNumId="10" w15:restartNumberingAfterBreak="0">
     <w:nsid w:val="40566005"/>
     <w:multiLevelType w:val="hybridMultilevel"/>
     <w:tmpl w:val="CFA6A71E"/>
@@ -10548,7 +11073,7 @@
       </w:pPr>
     </w:lvl>
   </w:abstractNum>
-  <w:abstractNum w:abstractNumId="8" w15:restartNumberingAfterBreak="0">
+  <w:abstractNum w:abstractNumId="11" w15:restartNumberingAfterBreak="0">
     <w:nsid w:val="43FB322C"/>
     <w:multiLevelType w:val="multilevel"/>
     <w:tmpl w:val="0F0C9DAA"/>
@@ -10661,7 +11186,7 @@
       </w:pPr>
     </w:lvl>
   </w:abstractNum>
-  <w:abstractNum w:abstractNumId="9" w15:restartNumberingAfterBreak="0">
+  <w:abstractNum w:abstractNumId="12" w15:restartNumberingAfterBreak="0">
     <w:nsid w:val="48C27F5F"/>
     <w:multiLevelType w:val="hybridMultilevel"/>
     <w:tmpl w:val="55C4C8EC"/>
@@ -10774,7 +11299,7 @@
       </w:rPr>
     </w:lvl>
   </w:abstractNum>
-  <w:abstractNum w:abstractNumId="10" w15:restartNumberingAfterBreak="0">
+  <w:abstractNum w:abstractNumId="13" w15:restartNumberingAfterBreak="0">
     <w:nsid w:val="51DE007B"/>
     <w:multiLevelType w:val="hybridMultilevel"/>
     <w:tmpl w:val="CAF83758"/>
@@ -10860,7 +11385,7 @@
       </w:pPr>
     </w:lvl>
   </w:abstractNum>
-  <w:abstractNum w:abstractNumId="11" w15:restartNumberingAfterBreak="0">
+  <w:abstractNum w:abstractNumId="14" w15:restartNumberingAfterBreak="0">
     <w:nsid w:val="59C2401B"/>
     <w:multiLevelType w:val="hybridMultilevel"/>
     <w:tmpl w:val="1DDCDB10"/>
@@ -10973,7 +11498,93 @@
       </w:rPr>
     </w:lvl>
   </w:abstractNum>
-  <w:abstractNum w:abstractNumId="12" w15:restartNumberingAfterBreak="0">
+  <w:abstractNum w:abstractNumId="15" w15:restartNumberingAfterBreak="0">
+    <w:nsid w:val="63AB5E58"/>
+    <w:multiLevelType w:val="hybridMultilevel"/>
+    <w:tmpl w:val="CAF83758"/>
+    <w:lvl w:ilvl="0" w:tplc="FFFFFFFF">
+      <w:start w:val="1"/>
+      <w:numFmt w:val="decimal"/>
+      <w:lvlText w:val="%1."/>
+      <w:lvlJc w:val="left"/>
+      <w:pPr>
+        <w:ind w:left="720" w:hanging="360"/>
+      </w:pPr>
+    </w:lvl>
+    <w:lvl w:ilvl="1" w:tplc="FFFFFFFF" w:tentative="1">
+      <w:start w:val="1"/>
+      <w:numFmt w:val="lowerLetter"/>
+      <w:lvlText w:val="%2."/>
+      <w:lvlJc w:val="left"/>
+      <w:pPr>
+        <w:ind w:left="1440" w:hanging="360"/>
+      </w:pPr>
+    </w:lvl>
+    <w:lvl w:ilvl="2" w:tplc="FFFFFFFF" w:tentative="1">
+      <w:start w:val="1"/>
+      <w:numFmt w:val="lowerRoman"/>
+      <w:lvlText w:val="%3."/>
+      <w:lvlJc w:val="right"/>
+      <w:pPr>
+        <w:ind w:left="2160" w:hanging="180"/>
+      </w:pPr>
+    </w:lvl>
+    <w:lvl w:ilvl="3" w:tplc="FFFFFFFF" w:tentative="1">
+      <w:start w:val="1"/>
+      <w:numFmt w:val="decimal"/>
+      <w:lvlText w:val="%4."/>
+      <w:lvlJc w:val="left"/>
+      <w:pPr>
+        <w:ind w:left="2880" w:hanging="360"/>
+      </w:pPr>
+    </w:lvl>
+    <w:lvl w:ilvl="4" w:tplc="FFFFFFFF" w:tentative="1">
+      <w:start w:val="1"/>
+      <w:numFmt w:val="lowerLetter"/>
+      <w:lvlText w:val="%5."/>
+      <w:lvlJc w:val="left"/>
+      <w:pPr>
+        <w:ind w:left="3600" w:hanging="360"/>
+      </w:pPr>
+    </w:lvl>
+    <w:lvl w:ilvl="5" w:tplc="FFFFFFFF" w:tentative="1">
+      <w:start w:val="1"/>
+      <w:numFmt w:val="lowerRoman"/>
+      <w:lvlText w:val="%6."/>
+      <w:lvlJc w:val="right"/>
+      <w:pPr>
+        <w:ind w:left="4320" w:hanging="180"/>
+      </w:pPr>
+    </w:lvl>
+    <w:lvl w:ilvl="6" w:tplc="FFFFFFFF" w:tentative="1">
+      <w:start w:val="1"/>
+      <w:numFmt w:val="decimal"/>
+      <w:lvlText w:val="%7."/>
+      <w:lvlJc w:val="left"/>
+      <w:pPr>
+        <w:ind w:left="5040" w:hanging="360"/>
+      </w:pPr>
+    </w:lvl>
+    <w:lvl w:ilvl="7" w:tplc="FFFFFFFF" w:tentative="1">
+      <w:start w:val="1"/>
+      <w:numFmt w:val="lowerLetter"/>
+      <w:lvlText w:val="%8."/>
+      <w:lvlJc w:val="left"/>
+      <w:pPr>
+        <w:ind w:left="5760" w:hanging="360"/>
+      </w:pPr>
+    </w:lvl>
+    <w:lvl w:ilvl="8" w:tplc="FFFFFFFF" w:tentative="1">
+      <w:start w:val="1"/>
+      <w:numFmt w:val="lowerRoman"/>
+      <w:lvlText w:val="%9."/>
+      <w:lvlJc w:val="right"/>
+      <w:pPr>
+        <w:ind w:left="6480" w:hanging="180"/>
+      </w:pPr>
+    </w:lvl>
+  </w:abstractNum>
+  <w:abstractNum w:abstractNumId="16" w15:restartNumberingAfterBreak="0">
     <w:nsid w:val="64C51727"/>
     <w:multiLevelType w:val="hybridMultilevel"/>
     <w:tmpl w:val="F6EE98E6"/>
@@ -11059,7 +11670,7 @@
       </w:pPr>
     </w:lvl>
   </w:abstractNum>
-  <w:abstractNum w:abstractNumId="13" w15:restartNumberingAfterBreak="0">
+  <w:abstractNum w:abstractNumId="17" w15:restartNumberingAfterBreak="0">
     <w:nsid w:val="65EF4DAD"/>
     <w:multiLevelType w:val="hybridMultilevel"/>
     <w:tmpl w:val="85EC51F0"/>
@@ -11151,7 +11762,7 @@
       </w:pPr>
     </w:lvl>
   </w:abstractNum>
-  <w:abstractNum w:abstractNumId="14" w15:restartNumberingAfterBreak="0">
+  <w:abstractNum w:abstractNumId="18" w15:restartNumberingAfterBreak="0">
     <w:nsid w:val="66F503FF"/>
     <w:multiLevelType w:val="multilevel"/>
     <w:tmpl w:val="0F0C9DAA"/>
@@ -11264,7 +11875,7 @@
       </w:pPr>
     </w:lvl>
   </w:abstractNum>
-  <w:abstractNum w:abstractNumId="15" w15:restartNumberingAfterBreak="0">
+  <w:abstractNum w:abstractNumId="19" w15:restartNumberingAfterBreak="0">
     <w:nsid w:val="76864D96"/>
     <w:multiLevelType w:val="hybridMultilevel"/>
     <w:tmpl w:val="570A7454"/>
@@ -11350,53 +11961,154 @@
       </w:pPr>
     </w:lvl>
   </w:abstractNum>
+  <w:abstractNum w:abstractNumId="20" w15:restartNumberingAfterBreak="0">
+    <w:nsid w:val="7B693774"/>
+    <w:multiLevelType w:val="hybridMultilevel"/>
+    <w:tmpl w:val="CAF83758"/>
+    <w:lvl w:ilvl="0" w:tplc="FFFFFFFF">
+      <w:start w:val="1"/>
+      <w:numFmt w:val="decimal"/>
+      <w:lvlText w:val="%1."/>
+      <w:lvlJc w:val="left"/>
+      <w:pPr>
+        <w:ind w:left="720" w:hanging="360"/>
+      </w:pPr>
+    </w:lvl>
+    <w:lvl w:ilvl="1" w:tplc="FFFFFFFF" w:tentative="1">
+      <w:start w:val="1"/>
+      <w:numFmt w:val="lowerLetter"/>
+      <w:lvlText w:val="%2."/>
+      <w:lvlJc w:val="left"/>
+      <w:pPr>
+        <w:ind w:left="1440" w:hanging="360"/>
+      </w:pPr>
+    </w:lvl>
+    <w:lvl w:ilvl="2" w:tplc="FFFFFFFF" w:tentative="1">
+      <w:start w:val="1"/>
+      <w:numFmt w:val="lowerRoman"/>
+      <w:lvlText w:val="%3."/>
+      <w:lvlJc w:val="right"/>
+      <w:pPr>
+        <w:ind w:left="2160" w:hanging="180"/>
+      </w:pPr>
+    </w:lvl>
+    <w:lvl w:ilvl="3" w:tplc="FFFFFFFF" w:tentative="1">
+      <w:start w:val="1"/>
+      <w:numFmt w:val="decimal"/>
+      <w:lvlText w:val="%4."/>
+      <w:lvlJc w:val="left"/>
+      <w:pPr>
+        <w:ind w:left="2880" w:hanging="360"/>
+      </w:pPr>
+    </w:lvl>
+    <w:lvl w:ilvl="4" w:tplc="FFFFFFFF" w:tentative="1">
+      <w:start w:val="1"/>
+      <w:numFmt w:val="lowerLetter"/>
+      <w:lvlText w:val="%5."/>
+      <w:lvlJc w:val="left"/>
+      <w:pPr>
+        <w:ind w:left="3600" w:hanging="360"/>
+      </w:pPr>
+    </w:lvl>
+    <w:lvl w:ilvl="5" w:tplc="FFFFFFFF" w:tentative="1">
+      <w:start w:val="1"/>
+      <w:numFmt w:val="lowerRoman"/>
+      <w:lvlText w:val="%6."/>
+      <w:lvlJc w:val="right"/>
+      <w:pPr>
+        <w:ind w:left="4320" w:hanging="180"/>
+      </w:pPr>
+    </w:lvl>
+    <w:lvl w:ilvl="6" w:tplc="FFFFFFFF" w:tentative="1">
+      <w:start w:val="1"/>
+      <w:numFmt w:val="decimal"/>
+      <w:lvlText w:val="%7."/>
+      <w:lvlJc w:val="left"/>
+      <w:pPr>
+        <w:ind w:left="5040" w:hanging="360"/>
+      </w:pPr>
+    </w:lvl>
+    <w:lvl w:ilvl="7" w:tplc="FFFFFFFF" w:tentative="1">
+      <w:start w:val="1"/>
+      <w:numFmt w:val="lowerLetter"/>
+      <w:lvlText w:val="%8."/>
+      <w:lvlJc w:val="left"/>
+      <w:pPr>
+        <w:ind w:left="5760" w:hanging="360"/>
+      </w:pPr>
+    </w:lvl>
+    <w:lvl w:ilvl="8" w:tplc="FFFFFFFF" w:tentative="1">
+      <w:start w:val="1"/>
+      <w:numFmt w:val="lowerRoman"/>
+      <w:lvlText w:val="%9."/>
+      <w:lvlJc w:val="right"/>
+      <w:pPr>
+        <w:ind w:left="6480" w:hanging="180"/>
+      </w:pPr>
+    </w:lvl>
+  </w:abstractNum>
   <w:num w:numId="1" w16cid:durableId="269897457">
+    <w:abstractNumId w:val="3"/>
+  </w:num>
+  <w:num w:numId="2" w16cid:durableId="223878866">
     <w:abstractNumId w:val="2"/>
   </w:num>
-  <w:num w:numId="2" w16cid:durableId="223878866">
+  <w:num w:numId="3" w16cid:durableId="1355957726">
+    <w:abstractNumId w:val="5"/>
+  </w:num>
+  <w:num w:numId="4" w16cid:durableId="1090005082">
+    <w:abstractNumId w:val="9"/>
+  </w:num>
+  <w:num w:numId="5" w16cid:durableId="394550066">
+    <w:abstractNumId w:val="16"/>
+  </w:num>
+  <w:num w:numId="6" w16cid:durableId="513957838">
+    <w:abstractNumId w:val="11"/>
+  </w:num>
+  <w:num w:numId="7" w16cid:durableId="442463041">
+    <w:abstractNumId w:val="12"/>
+  </w:num>
+  <w:num w:numId="8" w16cid:durableId="1806503784">
+    <w:abstractNumId w:val="8"/>
+  </w:num>
+  <w:num w:numId="9" w16cid:durableId="1661737718">
+    <w:abstractNumId w:val="19"/>
+  </w:num>
+  <w:num w:numId="10" w16cid:durableId="1558974309">
+    <w:abstractNumId w:val="10"/>
+  </w:num>
+  <w:num w:numId="11" w16cid:durableId="403642947">
     <w:abstractNumId w:val="1"/>
   </w:num>
-  <w:num w:numId="3" w16cid:durableId="1355957726">
-    <w:abstractNumId w:val="3"/>
+  <w:num w:numId="12" w16cid:durableId="662047365">
+    <w:abstractNumId w:val="17"/>
   </w:num>
-  <w:num w:numId="4" w16cid:durableId="1090005082">
+  <w:num w:numId="13" w16cid:durableId="923033039">
     <w:abstractNumId w:val="6"/>
   </w:num>
-  <w:num w:numId="5" w16cid:durableId="394550066">
-    <w:abstractNumId w:val="12"/>
+  <w:num w:numId="14" w16cid:durableId="2093818043">
+    <w:abstractNumId w:val="18"/>
   </w:num>
-  <w:num w:numId="6" w16cid:durableId="513957838">
-    <w:abstractNumId w:val="8"/>
+  <w:num w:numId="15" w16cid:durableId="503975996">
+    <w:abstractNumId w:val="13"/>
   </w:num>
-  <w:num w:numId="7" w16cid:durableId="442463041">
-    <w:abstractNumId w:val="9"/>
+  <w:num w:numId="16" w16cid:durableId="1719813296">
+    <w:abstractNumId w:val="14"/>
   </w:num>
-  <w:num w:numId="8" w16cid:durableId="1806503784">
-    <w:abstractNumId w:val="5"/>
+  <w:num w:numId="17" w16cid:durableId="575895074">
+    <w:abstractNumId w:val="4"/>
   </w:num>
-  <w:num w:numId="9" w16cid:durableId="1661737718">
+  <w:num w:numId="18" w16cid:durableId="1318076682">
+    <w:abstractNumId w:val="7"/>
+  </w:num>
+  <w:num w:numId="19" w16cid:durableId="323046625">
+    <w:abstractNumId w:val="20"/>
+  </w:num>
+  <w:num w:numId="20" w16cid:durableId="382559244">
     <w:abstractNumId w:val="15"/>
   </w:num>
-  <w:num w:numId="10" w16cid:durableId="1558974309">
-    <w:abstractNumId w:val="7"/>
-  </w:num>
-  <w:num w:numId="11" w16cid:durableId="403642947">
+  <w:num w:numId="21" w16cid:durableId="1614287131">
     <w:abstractNumId w:val="0"/>
-  </w:num>
-  <w:num w:numId="12" w16cid:durableId="662047365">
-    <w:abstractNumId w:val="13"/>
-  </w:num>
-  <w:num w:numId="13" w16cid:durableId="923033039">
-    <w:abstractNumId w:val="4"/>
-  </w:num>
-  <w:num w:numId="14" w16cid:durableId="2093818043">
-    <w:abstractNumId w:val="14"/>
-  </w:num>
-  <w:num w:numId="15" w16cid:durableId="503975996">
-    <w:abstractNumId w:val="10"/>
-  </w:num>
-  <w:num w:numId="16" w16cid:durableId="1719813296">
-    <w:abstractNumId w:val="11"/>
   </w:num>
 </w:numbering>
 </file>

</xml_diff>

<commit_message>
He rellenado los casos de uso del cajero automatico con todos los datos, ademas de rellenar los requisitos que faltaban para realizar las operaciones que se desean implementar
</commit_message>
<xml_diff>
--- a/EDES/Requisitos.docx
+++ b/EDES/Requisitos.docx
@@ -913,7 +913,31 @@
     </w:p>
     <w:p>
       <w:r>
-        <w:t xml:space="preserve">Se va a llevar a cabo una simulación de un cajero automático, el cual tiene como finalidad adaptarse de forma grafica casi al 100% a uno real, este incluirá todas las operaciones mas comunes de un cajero, retirada de dinero, ingresos, transferencias externas e internas del mismo banco, etc (el resto de </w:t>
+        <w:t xml:space="preserve">Se va a llevar a cabo una simulación de un cajero automático, el cual tiene como finalidad adaptarse de forma </w:t>
+      </w:r>
+      <w:proofErr w:type="spellStart"/>
+      <w:r>
+        <w:t>grafica</w:t>
+      </w:r>
+      <w:proofErr w:type="spellEnd"/>
+      <w:r>
+        <w:t xml:space="preserve"> casi al 100% a uno real, este incluirá todas las operaciones </w:t>
+      </w:r>
+      <w:proofErr w:type="spellStart"/>
+      <w:r>
+        <w:t>mas</w:t>
+      </w:r>
+      <w:proofErr w:type="spellEnd"/>
+      <w:r>
+        <w:t xml:space="preserve"> comunes de un cajero, retirada de dinero, ingresos, transferencias externas e internas del mismo banco, </w:t>
+      </w:r>
+      <w:proofErr w:type="spellStart"/>
+      <w:r>
+        <w:t>etc</w:t>
+      </w:r>
+      <w:proofErr w:type="spellEnd"/>
+      <w:r>
+        <w:t xml:space="preserve"> (el resto de </w:t>
       </w:r>
       <w:r>
         <w:t>las funciones</w:t>
@@ -1409,7 +1433,15 @@
         <w:t>:</w:t>
       </w:r>
       <w:r>
-        <w:t xml:space="preserve"> El usuario puede introducir dinero en formato EURO y el propio banco se lo cambia por la moneda que el prefiera y este disponible en el sistema, además, se le cobrará una comisión </w:t>
+        <w:t xml:space="preserve"> El usuario puede introducir dinero en formato EURO y el propio banco se lo cambia por la moneda que el prefiera y </w:t>
+      </w:r>
+      <w:proofErr w:type="spellStart"/>
+      <w:r>
+        <w:t>este</w:t>
+      </w:r>
+      <w:proofErr w:type="spellEnd"/>
+      <w:r>
+        <w:t xml:space="preserve"> disponible en el sistema, además, se le cobrará una comisión </w:t>
       </w:r>
       <w:r>
         <w:t>por realizar esta operación, será de un 15% y tiene que ser un mínimo de 20 euros.</w:t>
@@ -1417,7 +1449,15 @@
     </w:p>
     <w:p>
       <w:r>
-        <w:t>Cabe destacar que la disponibilidad de estas operaciones puede variar según el país y el banco que administra el ATM. Además, algunos ATMs pueden tener límites de transacciones o cobrar comisiones por algunas de estas operaciones.</w:t>
+        <w:t xml:space="preserve">Cabe destacar que la disponibilidad de estas operaciones puede variar según el país y el banco que administra el ATM. Además, algunos </w:t>
+      </w:r>
+      <w:proofErr w:type="spellStart"/>
+      <w:r>
+        <w:t>ATMs</w:t>
+      </w:r>
+      <w:proofErr w:type="spellEnd"/>
+      <w:r>
+        <w:t xml:space="preserve"> pueden tener límites de transacciones o cobrar comisiones por algunas de estas operaciones.</w:t>
       </w:r>
     </w:p>
     <w:p/>
@@ -1478,7 +1518,15 @@
         </w:numPr>
       </w:pPr>
       <w:r>
-        <w:t>Ingresa la cantidad de dinero que deseas retirar. Algunos ATMs pueden tener un límite máximo de retiro, por lo que asegúrate de verificar si hay un límite y asegúrate de que la cantidad que deseas retirar esté dentro del límite.</w:t>
+        <w:t xml:space="preserve">Ingresa la cantidad de dinero que deseas retirar. Algunos </w:t>
+      </w:r>
+      <w:proofErr w:type="spellStart"/>
+      <w:r>
+        <w:t>ATMs</w:t>
+      </w:r>
+      <w:proofErr w:type="spellEnd"/>
+      <w:r>
+        <w:t xml:space="preserve"> pueden tener un límite máximo de retiro, por lo que asegúrate de verificar si hay un límite y asegúrate de que la cantidad que deseas retirar esté dentro del límite.</w:t>
       </w:r>
     </w:p>
     <w:p>
@@ -1998,7 +2046,15 @@
         </w:numPr>
       </w:pPr>
       <w:r>
-        <w:t>Selecciona la opción "Cambio de Moneda"</w:t>
+        <w:t xml:space="preserve">Selecciona la opción "Cambio de </w:t>
+      </w:r>
+      <w:proofErr w:type="gramStart"/>
+      <w:r>
+        <w:t>Moneda</w:t>
+      </w:r>
+      <w:proofErr w:type="gramEnd"/>
+      <w:r>
+        <w:t>"</w:t>
       </w:r>
     </w:p>
     <w:p>
@@ -2183,8 +2239,21 @@
       <w:r>
         <w:t xml:space="preserve"> (</w:t>
       </w:r>
-      <w:r>
-        <w:t>Automatic Teller Machine</w:t>
+      <w:proofErr w:type="spellStart"/>
+      <w:r>
+        <w:t>Automatic</w:t>
+      </w:r>
+      <w:proofErr w:type="spellEnd"/>
+      <w:r>
+        <w:t xml:space="preserve"> </w:t>
+      </w:r>
+      <w:proofErr w:type="spellStart"/>
+      <w:r>
+        <w:t>Teller</w:t>
+      </w:r>
+      <w:proofErr w:type="spellEnd"/>
+      <w:r>
+        <w:t xml:space="preserve"> Machine</w:t>
       </w:r>
       <w:r>
         <w:t>)</w:t>
@@ -2270,7 +2339,23 @@
     </w:p>
     <w:p>
       <w:r>
-        <w:t>Un PIN (Personal Identification Number, o número de identificación personal) de tarjeta ATM es un código numérico de seguridad utilizado para autenticar a un usuario y permitir que este realice transacciones en un cajero automático (ATM).</w:t>
+        <w:t xml:space="preserve">Un PIN (Personal </w:t>
+      </w:r>
+      <w:proofErr w:type="spellStart"/>
+      <w:r>
+        <w:t>Identification</w:t>
+      </w:r>
+      <w:proofErr w:type="spellEnd"/>
+      <w:r>
+        <w:t xml:space="preserve"> </w:t>
+      </w:r>
+      <w:proofErr w:type="spellStart"/>
+      <w:r>
+        <w:t>Number</w:t>
+      </w:r>
+      <w:proofErr w:type="spellEnd"/>
+      <w:r>
+        <w:t>, o número de identificación personal) de tarjeta ATM es un código numérico de seguridad utilizado para autenticar a un usuario y permitir que este realice transacciones en un cajero automático (ATM).</w:t>
       </w:r>
     </w:p>
     <w:p>
@@ -2362,7 +2447,14 @@
           <w:b/>
           <w:bCs/>
         </w:rPr>
-        <w:t>: descripcion</w:t>
+        <w:t xml:space="preserve">: </w:t>
+      </w:r>
+      <w:r>
+        <w:rPr>
+          <w:b/>
+          <w:bCs/>
+        </w:rPr>
+        <w:t>descripción</w:t>
       </w:r>
     </w:p>
     <w:p>
@@ -2480,23 +2572,6 @@
     <w:p>
       <w:pPr>
         <w:rPr>
-          <w:i/>
-          <w:iCs/>
-          <w:color w:val="7B7B7B" w:themeColor="accent3" w:themeShade="BF"/>
-        </w:rPr>
-      </w:pPr>
-      <w:r>
-        <w:rPr>
-          <w:i/>
-          <w:iCs/>
-          <w:color w:val="7B7B7B" w:themeColor="accent3" w:themeShade="BF"/>
-        </w:rPr>
-        <w:t>Esta sección obligatoria debe contener la descripción de la solución que el ingeniero de requisitos propone al cliente para satisfacer sus necesidades de negocio.</w:t>
-      </w:r>
-    </w:p>
-    <w:p>
-      <w:pPr>
-        <w:rPr>
           <w:b/>
           <w:bCs/>
           <w:sz w:val="32"/>
@@ -2550,40 +2625,6 @@
       </w:r>
     </w:p>
     <w:p>
-      <w:pPr>
-        <w:rPr>
-          <w:i/>
-          <w:iCs/>
-          <w:color w:val="7B7B7B" w:themeColor="accent3" w:themeShade="BF"/>
-        </w:rPr>
-      </w:pPr>
-      <w:r>
-        <w:rPr>
-          <w:i/>
-          <w:iCs/>
-          <w:color w:val="7B7B7B" w:themeColor="accent3" w:themeShade="BF"/>
-        </w:rPr>
-        <w:t>Esta sección debe contener la especificación de los requisitos generales del sistema, también denominados características del sistema (system features) u objetivos del sistema.</w:t>
-      </w:r>
-    </w:p>
-    <w:p>
-      <w:pPr>
-        <w:rPr>
-          <w:i/>
-          <w:iCs/>
-          <w:color w:val="7B7B7B" w:themeColor="accent3" w:themeShade="BF"/>
-        </w:rPr>
-      </w:pPr>
-      <w:r>
-        <w:rPr>
-          <w:i/>
-          <w:iCs/>
-          <w:color w:val="7B7B7B" w:themeColor="accent3" w:themeShade="BF"/>
-        </w:rPr>
-        <w:t>En el caso de que se considere necesario, los requisitos generales se podrán descomponer jerárquicamente para facilitar su comprensión.</w:t>
-      </w:r>
-    </w:p>
-    <w:p>
       <w:r>
         <w:rPr>
           <w:b/>
@@ -2706,7 +2747,15 @@
         <w:t>003</w:t>
       </w:r>
       <w:r>
-        <w:t xml:space="preserve"> El sistema registrará los datos de inicio de sesión: fecha, hora y nº de tarjeta</w:t>
+        <w:t xml:space="preserve"> El sistema registrará los datos de inicio de sesión: fecha, hora y </w:t>
+      </w:r>
+      <w:proofErr w:type="spellStart"/>
+      <w:r>
+        <w:t>nº</w:t>
+      </w:r>
+      <w:proofErr w:type="spellEnd"/>
+      <w:r>
+        <w:t xml:space="preserve"> de tarjeta</w:t>
       </w:r>
     </w:p>
     <w:p>
@@ -3135,13 +3184,250 @@
         <w:spacing w:line="240" w:lineRule="auto"/>
       </w:pPr>
       <w:r>
-        <w:t>…</w:t>
+        <w:rPr>
+          <w:b/>
+          <w:bCs/>
+        </w:rPr>
+        <w:t>RG-007</w:t>
+      </w:r>
+      <w:r>
+        <w:t xml:space="preserve"> El sistema permitirá al usuario consultar el saldo disponible en su cuenta bancaria</w:t>
       </w:r>
     </w:p>
     <w:p>
       <w:pPr>
         <w:spacing w:line="240" w:lineRule="auto"/>
       </w:pPr>
+      <w:r>
+        <w:rPr>
+          <w:b/>
+          <w:bCs/>
+        </w:rPr>
+        <w:t>RG-007.1</w:t>
+      </w:r>
+      <w:r>
+        <w:t xml:space="preserve"> El sistema mostrará el saldo en pantalla después de cada transacción</w:t>
+      </w:r>
+    </w:p>
+    <w:p>
+      <w:pPr>
+        <w:spacing w:line="240" w:lineRule="auto"/>
+      </w:pPr>
+      <w:r>
+        <w:rPr>
+          <w:b/>
+          <w:bCs/>
+        </w:rPr>
+        <w:t>RG-008</w:t>
+      </w:r>
+      <w:r>
+        <w:t xml:space="preserve"> El sistema permitirá realizar transacciones al usuario siempre y cuando sean del mismo banco</w:t>
+      </w:r>
+    </w:p>
+    <w:p>
+      <w:pPr>
+        <w:spacing w:line="240" w:lineRule="auto"/>
+      </w:pPr>
+      <w:r>
+        <w:rPr>
+          <w:b/>
+          <w:bCs/>
+        </w:rPr>
+        <w:t>RG-008.1</w:t>
+      </w:r>
+      <w:r>
+        <w:t xml:space="preserve"> El sistema deberá verificar que hay dinero suficiente para hacer la transferencia</w:t>
+      </w:r>
+    </w:p>
+    <w:p>
+      <w:pPr>
+        <w:spacing w:line="240" w:lineRule="auto"/>
+      </w:pPr>
+      <w:r>
+        <w:rPr>
+          <w:b/>
+          <w:bCs/>
+        </w:rPr>
+        <w:t>RG-008.2</w:t>
+      </w:r>
+      <w:r>
+        <w:t xml:space="preserve"> El sistema le pedirá confirmar la transferencia al usuario antes de procesarla</w:t>
+      </w:r>
+    </w:p>
+    <w:p>
+      <w:pPr>
+        <w:spacing w:line="240" w:lineRule="auto"/>
+      </w:pPr>
+      <w:r>
+        <w:rPr>
+          <w:b/>
+          <w:bCs/>
+        </w:rPr>
+        <w:t>RG-009</w:t>
+      </w:r>
+      <w:r>
+        <w:t xml:space="preserve"> El sistema solo permitirá el cambio de monedas para las divisas que tenga disponibles el banco</w:t>
+      </w:r>
+    </w:p>
+    <w:p>
+      <w:pPr>
+        <w:spacing w:line="240" w:lineRule="auto"/>
+      </w:pPr>
+      <w:r>
+        <w:rPr>
+          <w:b/>
+          <w:bCs/>
+        </w:rPr>
+        <w:t>RG-009.1</w:t>
+      </w:r>
+      <w:r>
+        <w:t xml:space="preserve"> El sistema mostrará al usuario el importe que recibirá de moneda destino antes de realizar la operación</w:t>
+      </w:r>
+    </w:p>
+    <w:p>
+      <w:pPr>
+        <w:spacing w:line="240" w:lineRule="auto"/>
+      </w:pPr>
+      <w:r>
+        <w:rPr>
+          <w:b/>
+          <w:bCs/>
+        </w:rPr>
+        <w:t>RG-009.2</w:t>
+      </w:r>
+      <w:r>
+        <w:t xml:space="preserve"> El sistema no realizara la operación de cambio de moneda si el dispensador no tiene dinero suficiente de esa divisa</w:t>
+      </w:r>
+    </w:p>
+    <w:p>
+      <w:pPr>
+        <w:spacing w:line="240" w:lineRule="auto"/>
+      </w:pPr>
+      <w:r>
+        <w:rPr>
+          <w:b/>
+          <w:bCs/>
+        </w:rPr>
+        <w:lastRenderedPageBreak/>
+        <w:t>RG-010</w:t>
+      </w:r>
+      <w:r>
+        <w:t xml:space="preserve"> </w:t>
+      </w:r>
+      <w:r>
+        <w:t>El sistema permitirá al usuario cambiar su PIN actual por uno nuevo después de verificar su identidad con la introducción del PIN actual</w:t>
+      </w:r>
+    </w:p>
+    <w:p>
+      <w:pPr>
+        <w:spacing w:line="240" w:lineRule="auto"/>
+      </w:pPr>
+      <w:r>
+        <w:rPr>
+          <w:b/>
+          <w:bCs/>
+        </w:rPr>
+        <w:t>RG-011</w:t>
+      </w:r>
+      <w:r>
+        <w:t xml:space="preserve"> </w:t>
+      </w:r>
+      <w:r>
+        <w:t>El sistema permitirá al usuario retirar efectivo</w:t>
+      </w:r>
+    </w:p>
+    <w:p>
+      <w:pPr>
+        <w:spacing w:line="240" w:lineRule="auto"/>
+      </w:pPr>
+      <w:r>
+        <w:rPr>
+          <w:b/>
+          <w:bCs/>
+        </w:rPr>
+        <w:t>RG-011.1</w:t>
+      </w:r>
+      <w:r>
+        <w:t xml:space="preserve"> </w:t>
+      </w:r>
+      <w:r>
+        <w:t>El sistema debe mostrar al usuario la opción de depositar dinero después de que se haya iniciado sesión correctamente</w:t>
+      </w:r>
+    </w:p>
+    <w:p>
+      <w:pPr>
+        <w:spacing w:line="240" w:lineRule="auto"/>
+      </w:pPr>
+      <w:r>
+        <w:rPr>
+          <w:b/>
+          <w:bCs/>
+        </w:rPr>
+        <w:t>RG-011.2</w:t>
+      </w:r>
+      <w:r>
+        <w:t xml:space="preserve"> </w:t>
+      </w:r>
+      <w:r>
+        <w:t xml:space="preserve">El sistema debe permitir al usuario ingresar la cantidad de dinero que desea depositar </w:t>
+      </w:r>
+      <w:r>
+        <w:t>en billetes.</w:t>
+      </w:r>
+    </w:p>
+    <w:p>
+      <w:pPr>
+        <w:spacing w:line="240" w:lineRule="auto"/>
+      </w:pPr>
+      <w:r>
+        <w:rPr>
+          <w:b/>
+          <w:bCs/>
+        </w:rPr>
+        <w:t>RG-011.3</w:t>
+      </w:r>
+      <w:r>
+        <w:t xml:space="preserve"> </w:t>
+      </w:r>
+      <w:r>
+        <w:t>El sistema debe tener la capacidad de contar y validar los billetes y monedas ingresados por el usuario</w:t>
+      </w:r>
+    </w:p>
+    <w:p>
+      <w:pPr>
+        <w:spacing w:line="240" w:lineRule="auto"/>
+      </w:pPr>
+      <w:r>
+        <w:rPr>
+          <w:b/>
+          <w:bCs/>
+        </w:rPr>
+        <w:t>RG-011.4</w:t>
+      </w:r>
+      <w:r>
+        <w:t xml:space="preserve"> </w:t>
+      </w:r>
+      <w:r>
+        <w:t>El sistema debe rechazar cualquier billete o moneda falsa o dañada que se intente depositar</w:t>
+      </w:r>
+    </w:p>
+    <w:p>
+      <w:pPr>
+        <w:spacing w:line="240" w:lineRule="auto"/>
+      </w:pPr>
+      <w:r>
+        <w:rPr>
+          <w:b/>
+          <w:bCs/>
+        </w:rPr>
+        <w:t>RG-011.5</w:t>
+      </w:r>
+      <w:r>
+        <w:t xml:space="preserve"> </w:t>
+      </w:r>
+      <w:r>
+        <w:t>El sistema debe establecer un límite diario de depósito por tarjeta para evitar que los clientes depositen grandes cantidades de dinero en una sola transacción</w:t>
+      </w:r>
     </w:p>
     <w:p>
       <w:pPr>
@@ -3164,28 +3450,24 @@
           <w:szCs w:val="32"/>
         </w:rPr>
       </w:pPr>
-    </w:p>
-    <w:p>
-      <w:pPr>
-        <w:spacing w:line="240" w:lineRule="auto"/>
+      <w:r>
         <w:rPr>
           <w:b/>
           <w:bCs/>
           <w:sz w:val="32"/>
           <w:szCs w:val="32"/>
         </w:rPr>
-      </w:pPr>
-    </w:p>
-    <w:p>
-      <w:pPr>
-        <w:spacing w:line="240" w:lineRule="auto"/>
+        <w:t>3.</w:t>
+      </w:r>
+      <w:r>
         <w:rPr>
           <w:b/>
           <w:bCs/>
           <w:sz w:val="32"/>
           <w:szCs w:val="32"/>
         </w:rPr>
-      </w:pPr>
+        <w:t xml:space="preserve">2 </w:t>
+      </w:r>
       <w:r>
         <w:rPr>
           <w:b/>
@@ -3193,66 +3475,18 @@
           <w:sz w:val="32"/>
           <w:szCs w:val="32"/>
         </w:rPr>
-        <w:lastRenderedPageBreak/>
-        <w:t>3.</w:t>
-      </w:r>
-      <w:r>
+        <w:t>Casos de uso</w:t>
+      </w:r>
+    </w:p>
+    <w:p>
+      <w:pPr>
+        <w:spacing w:line="240" w:lineRule="auto"/>
         <w:rPr>
           <w:b/>
           <w:bCs/>
           <w:sz w:val="32"/>
           <w:szCs w:val="32"/>
         </w:rPr>
-        <w:t xml:space="preserve">2 </w:t>
-      </w:r>
-      <w:r>
-        <w:rPr>
-          <w:b/>
-          <w:bCs/>
-          <w:sz w:val="32"/>
-          <w:szCs w:val="32"/>
-        </w:rPr>
-        <w:t>Casos de uso</w:t>
-      </w:r>
-    </w:p>
-    <w:p>
-      <w:pPr>
-        <w:rPr>
-          <w:i/>
-          <w:iCs/>
-          <w:color w:val="7B7B7B" w:themeColor="accent3" w:themeShade="BF"/>
-        </w:rPr>
-      </w:pPr>
-      <w:r>
-        <w:rPr>
-          <w:i/>
-          <w:iCs/>
-          <w:color w:val="7B7B7B" w:themeColor="accent3" w:themeShade="BF"/>
-        </w:rPr>
-        <w:t>Esta sección debe contener la especificación de los </w:t>
-      </w:r>
-      <w:r>
-        <w:rPr>
-          <w:color w:val="7B7B7B" w:themeColor="accent3" w:themeShade="BF"/>
-        </w:rPr>
-        <w:t>casos de uso</w:t>
-      </w:r>
-      <w:r>
-        <w:rPr>
-          <w:i/>
-          <w:iCs/>
-          <w:color w:val="7B7B7B" w:themeColor="accent3" w:themeShade="BF"/>
-        </w:rPr>
-        <w:t> del sistema incluyendo los correspondientes diagramas, la especificación de los actores y la especificación de los propios casos de uso. Los casos de uso deben describir cómo se utilizará el sistema a desarrollar por sus futuros usuarios para realizar sus procesos de negocio.</w:t>
-      </w:r>
-    </w:p>
-    <w:p>
-      <w:pPr>
-        <w:rPr>
-          <w:i/>
-          <w:iCs/>
-          <w:color w:val="7B7B7B" w:themeColor="accent3" w:themeShade="BF"/>
-        </w:rPr>
       </w:pPr>
     </w:p>
     <w:p>
@@ -3319,9 +3553,9 @@
           <w:noProof/>
         </w:rPr>
         <w:drawing>
-          <wp:inline distT="0" distB="0" distL="0" distR="0" wp14:anchorId="42D8EF66" wp14:editId="3F8ED37C">
-            <wp:extent cx="5400040" cy="4338955"/>
-            <wp:effectExtent l="0" t="0" r="0" b="4445"/>
+          <wp:inline distT="0" distB="0" distL="0" distR="0" wp14:anchorId="42D8EF66" wp14:editId="687C513D">
+            <wp:extent cx="4599478" cy="3695700"/>
+            <wp:effectExtent l="0" t="0" r="0" b="0"/>
             <wp:docPr id="617398733" name="Imagen 1" descr="Diagrama&#10;&#10;Descripción generada automáticamente"/>
             <wp:cNvGraphicFramePr>
               <a:graphicFrameLocks xmlns:a="http://schemas.openxmlformats.org/drawingml/2006/main" noChangeAspect="1"/>
@@ -3342,7 +3576,7 @@
                   <pic:spPr>
                     <a:xfrm>
                       <a:off x="0" y="0"/>
-                      <a:ext cx="5400040" cy="4338955"/>
+                      <a:ext cx="4600434" cy="3696468"/>
                     </a:xfrm>
                     <a:prstGeom prst="rect">
                       <a:avLst/>
@@ -3357,7 +3591,6 @@
     </w:p>
     <w:p>
       <w:pPr>
-        <w:spacing w:line="240" w:lineRule="auto"/>
         <w:rPr>
           <w:b/>
           <w:bCs/>
@@ -3365,16 +3598,15 @@
           <w:szCs w:val="28"/>
         </w:rPr>
       </w:pPr>
-    </w:p>
-    <w:p>
-      <w:pPr>
+      <w:r>
         <w:rPr>
           <w:b/>
           <w:bCs/>
           <w:sz w:val="28"/>
           <w:szCs w:val="28"/>
         </w:rPr>
-      </w:pPr>
+        <w:t>3.</w:t>
+      </w:r>
       <w:r>
         <w:rPr>
           <w:b/>
@@ -3382,19 +3614,17 @@
           <w:sz w:val="28"/>
           <w:szCs w:val="28"/>
         </w:rPr>
-        <w:br w:type="page"/>
-      </w:r>
-    </w:p>
-    <w:p>
-      <w:pPr>
-        <w:spacing w:line="240" w:lineRule="auto"/>
+        <w:t>2.</w:t>
+      </w:r>
+      <w:r>
         <w:rPr>
           <w:b/>
           <w:bCs/>
           <w:sz w:val="28"/>
           <w:szCs w:val="28"/>
         </w:rPr>
-      </w:pPr>
+        <w:t>2</w:t>
+      </w:r>
       <w:r>
         <w:rPr>
           <w:b/>
@@ -3402,8 +3632,7 @@
           <w:sz w:val="28"/>
           <w:szCs w:val="28"/>
         </w:rPr>
-        <w:lastRenderedPageBreak/>
-        <w:t>3.</w:t>
+        <w:t xml:space="preserve">. </w:t>
       </w:r>
       <w:r>
         <w:rPr>
@@ -3412,51 +3641,7 @@
           <w:sz w:val="28"/>
           <w:szCs w:val="28"/>
         </w:rPr>
-        <w:t>2.</w:t>
-      </w:r>
-      <w:r>
-        <w:rPr>
-          <w:b/>
-          <w:bCs/>
-          <w:sz w:val="28"/>
-          <w:szCs w:val="28"/>
-        </w:rPr>
-        <w:t>2</w:t>
-      </w:r>
-      <w:r>
-        <w:rPr>
-          <w:b/>
-          <w:bCs/>
-          <w:sz w:val="28"/>
-          <w:szCs w:val="28"/>
-        </w:rPr>
-        <w:t xml:space="preserve">. </w:t>
-      </w:r>
-      <w:r>
-        <w:rPr>
-          <w:b/>
-          <w:bCs/>
-          <w:sz w:val="28"/>
-          <w:szCs w:val="28"/>
-        </w:rPr>
         <w:t>Especificación de los actores</w:t>
-      </w:r>
-    </w:p>
-    <w:p>
-      <w:pPr>
-        <w:rPr>
-          <w:i/>
-          <w:iCs/>
-          <w:color w:val="7B7B7B" w:themeColor="accent3" w:themeShade="BF"/>
-        </w:rPr>
-      </w:pPr>
-      <w:r>
-        <w:rPr>
-          <w:i/>
-          <w:iCs/>
-          <w:color w:val="7B7B7B" w:themeColor="accent3" w:themeShade="BF"/>
-        </w:rPr>
-        <w:t>Esta sección debe contener las especificaciones de los actores que se hayan identificado en los casos de uso, es decir, los diferentes tipos de usuarios y otros sistemas con los que deba interactuar el sistema a desarrollar.</w:t>
       </w:r>
     </w:p>
     <w:p>
@@ -3470,6 +3655,7 @@
           <w:sz w:val="24"/>
           <w:szCs w:val="24"/>
         </w:rPr>
+        <w:lastRenderedPageBreak/>
         <w:t>Cliente</w:t>
       </w:r>
       <w:r>
@@ -3648,27 +3834,6 @@
           <w:sz w:val="28"/>
           <w:szCs w:val="28"/>
         </w:rPr>
-        <w:br w:type="page"/>
-      </w:r>
-    </w:p>
-    <w:p>
-      <w:pPr>
-        <w:spacing w:line="240" w:lineRule="auto"/>
-        <w:rPr>
-          <w:b/>
-          <w:bCs/>
-          <w:sz w:val="28"/>
-          <w:szCs w:val="28"/>
-        </w:rPr>
-      </w:pPr>
-      <w:r>
-        <w:rPr>
-          <w:b/>
-          <w:bCs/>
-          <w:sz w:val="28"/>
-          <w:szCs w:val="28"/>
-        </w:rPr>
-        <w:lastRenderedPageBreak/>
         <w:t>3.</w:t>
       </w:r>
       <w:r>
@@ -3932,7 +4097,15 @@
               <w:t>003</w:t>
             </w:r>
             <w:r>
-              <w:t xml:space="preserve"> El sistema registrará los datos de inicio de sesión: fecha, hora y nº de tarjeta</w:t>
+              <w:t xml:space="preserve"> El sistema registrará los datos de inicio de sesión: fecha, hora y </w:t>
+            </w:r>
+            <w:proofErr w:type="spellStart"/>
+            <w:r>
+              <w:t>nº</w:t>
+            </w:r>
+            <w:proofErr w:type="spellEnd"/>
+            <w:r>
+              <w:t xml:space="preserve"> de tarjeta</w:t>
             </w:r>
           </w:p>
           <w:p>
@@ -4872,17 +5045,6 @@
         </w:tc>
       </w:tr>
     </w:tbl>
-    <w:p>
-      <w:pPr>
-        <w:spacing w:line="240" w:lineRule="auto"/>
-        <w:rPr>
-          <w:b/>
-          <w:bCs/>
-          <w:sz w:val="28"/>
-          <w:szCs w:val="28"/>
-        </w:rPr>
-      </w:pPr>
-    </w:p>
     <w:p>
       <w:pPr>
         <w:spacing w:line="240" w:lineRule="auto"/>
@@ -4966,6 +5128,7 @@
                 <w:szCs w:val="24"/>
               </w:rPr>
             </w:pPr>
+            <w:proofErr w:type="spellStart"/>
             <w:r>
               <w:rPr>
                 <w:b/>
@@ -4975,6 +5138,7 @@
               </w:rPr>
               <w:t>Login</w:t>
             </w:r>
+            <w:proofErr w:type="spellEnd"/>
           </w:p>
         </w:tc>
       </w:tr>
@@ -5110,7 +5274,15 @@
               <w:t>003</w:t>
             </w:r>
             <w:r>
-              <w:t xml:space="preserve"> El sistema registrará los datos de inicio de sesión: fecha, hora y nº de tarjeta</w:t>
+              <w:t xml:space="preserve"> El sistema registrará los datos de inicio de sesión: fecha, hora y </w:t>
+            </w:r>
+            <w:proofErr w:type="spellStart"/>
+            <w:r>
+              <w:t>nº</w:t>
+            </w:r>
+            <w:proofErr w:type="spellEnd"/>
+            <w:r>
+              <w:t xml:space="preserve"> de tarjeta</w:t>
             </w:r>
           </w:p>
           <w:p>
@@ -5241,7 +5413,15 @@
               <w:spacing w:after="160" w:line="259" w:lineRule="auto"/>
             </w:pPr>
             <w:r>
-              <w:t>El login es el proceso que permite a los clientes acceder al sistema</w:t>
+              <w:t xml:space="preserve">El </w:t>
+            </w:r>
+            <w:proofErr w:type="spellStart"/>
+            <w:r>
+              <w:t>login</w:t>
+            </w:r>
+            <w:proofErr w:type="spellEnd"/>
+            <w:r>
+              <w:t xml:space="preserve"> es el proceso que permite a los clientes acceder al sistema</w:t>
             </w:r>
             <w:r>
               <w:t xml:space="preserve"> y hacer transacciones con su cuenta</w:t>
@@ -5865,94 +6045,6 @@
         </w:tc>
       </w:tr>
     </w:tbl>
-    <w:p>
-      <w:pPr>
-        <w:spacing w:line="240" w:lineRule="auto"/>
-        <w:rPr>
-          <w:b/>
-          <w:bCs/>
-          <w:sz w:val="28"/>
-          <w:szCs w:val="28"/>
-        </w:rPr>
-      </w:pPr>
-    </w:p>
-    <w:p>
-      <w:pPr>
-        <w:spacing w:line="240" w:lineRule="auto"/>
-        <w:rPr>
-          <w:b/>
-          <w:bCs/>
-          <w:sz w:val="28"/>
-          <w:szCs w:val="28"/>
-        </w:rPr>
-      </w:pPr>
-    </w:p>
-    <w:p>
-      <w:pPr>
-        <w:spacing w:line="240" w:lineRule="auto"/>
-        <w:rPr>
-          <w:b/>
-          <w:bCs/>
-          <w:sz w:val="28"/>
-          <w:szCs w:val="28"/>
-        </w:rPr>
-      </w:pPr>
-    </w:p>
-    <w:p>
-      <w:pPr>
-        <w:spacing w:line="240" w:lineRule="auto"/>
-        <w:rPr>
-          <w:b/>
-          <w:bCs/>
-          <w:sz w:val="28"/>
-          <w:szCs w:val="28"/>
-        </w:rPr>
-      </w:pPr>
-    </w:p>
-    <w:p>
-      <w:pPr>
-        <w:spacing w:line="240" w:lineRule="auto"/>
-        <w:rPr>
-          <w:b/>
-          <w:bCs/>
-          <w:sz w:val="28"/>
-          <w:szCs w:val="28"/>
-        </w:rPr>
-      </w:pPr>
-    </w:p>
-    <w:p>
-      <w:pPr>
-        <w:spacing w:line="240" w:lineRule="auto"/>
-        <w:rPr>
-          <w:b/>
-          <w:bCs/>
-          <w:sz w:val="28"/>
-          <w:szCs w:val="28"/>
-        </w:rPr>
-      </w:pPr>
-    </w:p>
-    <w:p>
-      <w:pPr>
-        <w:spacing w:line="240" w:lineRule="auto"/>
-        <w:rPr>
-          <w:b/>
-          <w:bCs/>
-          <w:sz w:val="28"/>
-          <w:szCs w:val="28"/>
-        </w:rPr>
-      </w:pPr>
-    </w:p>
-    <w:p>
-      <w:pPr>
-        <w:spacing w:line="240" w:lineRule="auto"/>
-        <w:rPr>
-          <w:b/>
-          <w:bCs/>
-          <w:sz w:val="28"/>
-          <w:szCs w:val="28"/>
-        </w:rPr>
-      </w:pPr>
-    </w:p>
     <w:p>
       <w:pPr>
         <w:spacing w:line="240" w:lineRule="auto"/>
@@ -7492,50 +7584,6 @@
         </w:rPr>
       </w:pPr>
     </w:p>
-    <w:p>
-      <w:pPr>
-        <w:spacing w:line="240" w:lineRule="auto"/>
-        <w:rPr>
-          <w:b/>
-          <w:bCs/>
-          <w:sz w:val="28"/>
-          <w:szCs w:val="28"/>
-        </w:rPr>
-      </w:pPr>
-    </w:p>
-    <w:p>
-      <w:pPr>
-        <w:spacing w:line="240" w:lineRule="auto"/>
-        <w:rPr>
-          <w:b/>
-          <w:bCs/>
-          <w:sz w:val="28"/>
-          <w:szCs w:val="28"/>
-        </w:rPr>
-      </w:pPr>
-    </w:p>
-    <w:p>
-      <w:pPr>
-        <w:spacing w:line="240" w:lineRule="auto"/>
-        <w:rPr>
-          <w:b/>
-          <w:bCs/>
-          <w:sz w:val="28"/>
-          <w:szCs w:val="28"/>
-        </w:rPr>
-      </w:pPr>
-    </w:p>
-    <w:p>
-      <w:pPr>
-        <w:spacing w:line="240" w:lineRule="auto"/>
-        <w:rPr>
-          <w:b/>
-          <w:bCs/>
-          <w:sz w:val="28"/>
-          <w:szCs w:val="28"/>
-        </w:rPr>
-      </w:pPr>
-    </w:p>
     <w:tbl>
       <w:tblPr>
         <w:tblStyle w:val="Tablaconcuadrcula"/>
@@ -7569,6 +7617,7 @@
                 <w:sz w:val="24"/>
                 <w:szCs w:val="24"/>
               </w:rPr>
+              <w:lastRenderedPageBreak/>
               <w:t>CU-04</w:t>
             </w:r>
           </w:p>
@@ -7631,6 +7680,138 @@
             <w:tcW w:w="6371" w:type="dxa"/>
             <w:gridSpan w:val="2"/>
           </w:tcPr>
+          <w:p>
+            <w:pPr>
+              <w:rPr>
+                <w:b/>
+                <w:bCs/>
+              </w:rPr>
+            </w:pPr>
+          </w:p>
+          <w:p>
+            <w:r>
+              <w:rPr>
+                <w:b/>
+                <w:bCs/>
+              </w:rPr>
+              <w:t>RG-004</w:t>
+            </w:r>
+            <w:r>
+              <w:t xml:space="preserve"> El sistema cancelará la sesión si hay 60 segundos de inactividad</w:t>
+            </w:r>
+            <w:r>
+              <w:t>.</w:t>
+            </w:r>
+          </w:p>
+          <w:p>
+            <w:r>
+              <w:rPr>
+                <w:b/>
+                <w:bCs/>
+              </w:rPr>
+              <w:t>RG-011</w:t>
+            </w:r>
+            <w:r>
+              <w:t xml:space="preserve"> </w:t>
+            </w:r>
+            <w:r>
+              <w:t>El sistema permitirá al usuario retirar efectivo</w:t>
+            </w:r>
+            <w:r>
+              <w:t>.</w:t>
+            </w:r>
+          </w:p>
+          <w:p>
+            <w:r>
+              <w:rPr>
+                <w:b/>
+                <w:bCs/>
+              </w:rPr>
+              <w:t>RG-011.1</w:t>
+            </w:r>
+            <w:r>
+              <w:t xml:space="preserve"> </w:t>
+            </w:r>
+            <w:r>
+              <w:t>El sistema debe mostrar al usuario la opción de depositar dinero después de que se haya iniciado sesión correctamente</w:t>
+            </w:r>
+            <w:r>
+              <w:t>.</w:t>
+            </w:r>
+          </w:p>
+          <w:p>
+            <w:r>
+              <w:rPr>
+                <w:b/>
+                <w:bCs/>
+              </w:rPr>
+              <w:t>RG-011.2</w:t>
+            </w:r>
+            <w:r>
+              <w:t xml:space="preserve"> </w:t>
+            </w:r>
+            <w:r>
+              <w:t xml:space="preserve">El sistema debe permitir al usuario ingresar la cantidad de dinero que desea depositar </w:t>
+            </w:r>
+            <w:r>
+              <w:t>en billetes.</w:t>
+            </w:r>
+          </w:p>
+          <w:p>
+            <w:r>
+              <w:rPr>
+                <w:b/>
+                <w:bCs/>
+              </w:rPr>
+              <w:t>RG-011.3</w:t>
+            </w:r>
+            <w:r>
+              <w:t xml:space="preserve"> </w:t>
+            </w:r>
+            <w:r>
+              <w:t>El sistema debe tener la capacidad de contar y validar los billetes y monedas ingresados por el usuario</w:t>
+            </w:r>
+            <w:r>
+              <w:t>.</w:t>
+            </w:r>
+          </w:p>
+          <w:p>
+            <w:r>
+              <w:rPr>
+                <w:b/>
+                <w:bCs/>
+              </w:rPr>
+              <w:t>RG-011.4</w:t>
+            </w:r>
+            <w:r>
+              <w:t xml:space="preserve"> </w:t>
+            </w:r>
+            <w:r>
+              <w:t>El sistema debe rechazar cualquier billete o moneda falsa o dañada que se intente depositar</w:t>
+            </w:r>
+            <w:r>
+              <w:t>.</w:t>
+            </w:r>
+          </w:p>
+          <w:p>
+            <w:r>
+              <w:rPr>
+                <w:b/>
+                <w:bCs/>
+              </w:rPr>
+              <w:t>RG-011.5</w:t>
+            </w:r>
+            <w:r>
+              <w:t xml:space="preserve"> </w:t>
+            </w:r>
+            <w:r>
+              <w:t>El sistema debe establecer un límite diario de depósito por tarjeta para evitar que los clientes depositen grandes cantidades de dinero en una sola transacción</w:t>
+            </w:r>
+            <w:r>
+              <w:t>.</w:t>
+            </w:r>
+          </w:p>
+          <w:p/>
           <w:p/>
         </w:tc>
       </w:tr>
@@ -7718,7 +7899,10 @@
               <w:spacing w:after="160" w:line="259" w:lineRule="auto"/>
             </w:pPr>
             <w:r>
-              <w:t>El cliente hace una transferencia a otro cliente del mismo banco</w:t>
+              <w:t>El cliente quiere depositar el dinero de la venta de un producto</w:t>
+            </w:r>
+            <w:r>
+              <w:t>.</w:t>
             </w:r>
           </w:p>
         </w:tc>
@@ -7839,6 +8023,13 @@
                 <w:szCs w:val="24"/>
               </w:rPr>
             </w:pPr>
+            <w:r>
+              <w:rPr>
+                <w:sz w:val="24"/>
+                <w:szCs w:val="24"/>
+              </w:rPr>
+              <w:t>CU-02</w:t>
+            </w:r>
           </w:p>
         </w:tc>
       </w:tr>
@@ -7889,6 +8080,41 @@
                 <w:szCs w:val="24"/>
               </w:rPr>
             </w:pPr>
+            <w:r>
+              <w:rPr>
+                <w:sz w:val="24"/>
+                <w:szCs w:val="24"/>
+              </w:rPr>
+              <w:t xml:space="preserve">El cliente selecciona la transacción </w:t>
+            </w:r>
+            <w:r>
+              <w:rPr>
+                <w:sz w:val="24"/>
+                <w:szCs w:val="24"/>
+              </w:rPr>
+              <w:t>Depositar</w:t>
+            </w:r>
+            <w:r>
+              <w:rPr>
+                <w:sz w:val="24"/>
+                <w:szCs w:val="24"/>
+              </w:rPr>
+              <w:t xml:space="preserve"> </w:t>
+            </w:r>
+            <w:r>
+              <w:rPr>
+                <w:sz w:val="24"/>
+                <w:szCs w:val="24"/>
+              </w:rPr>
+              <w:t>E</w:t>
+            </w:r>
+            <w:r>
+              <w:rPr>
+                <w:sz w:val="24"/>
+                <w:szCs w:val="24"/>
+              </w:rPr>
+              <w:t>fectivo</w:t>
+            </w:r>
           </w:p>
         </w:tc>
       </w:tr>
@@ -7939,6 +8165,20 @@
                 <w:szCs w:val="24"/>
               </w:rPr>
             </w:pPr>
+            <w:r>
+              <w:rPr>
+                <w:sz w:val="24"/>
+                <w:szCs w:val="24"/>
+              </w:rPr>
+              <w:t xml:space="preserve">El sistema le pide la cantidad a </w:t>
+            </w:r>
+            <w:r>
+              <w:rPr>
+                <w:sz w:val="24"/>
+                <w:szCs w:val="24"/>
+              </w:rPr>
+              <w:t>depositar</w:t>
+            </w:r>
           </w:p>
         </w:tc>
       </w:tr>
@@ -7989,6 +8229,13 @@
                 <w:szCs w:val="24"/>
               </w:rPr>
             </w:pPr>
+            <w:r>
+              <w:rPr>
+                <w:sz w:val="24"/>
+                <w:szCs w:val="24"/>
+              </w:rPr>
+              <w:t>El cliente ingresa la cantidad</w:t>
+            </w:r>
           </w:p>
         </w:tc>
       </w:tr>
@@ -8039,6 +8286,27 @@
                 <w:szCs w:val="24"/>
               </w:rPr>
             </w:pPr>
+            <w:r>
+              <w:rPr>
+                <w:sz w:val="24"/>
+                <w:szCs w:val="24"/>
+              </w:rPr>
+              <w:t xml:space="preserve">El sistema </w:t>
+            </w:r>
+            <w:r>
+              <w:rPr>
+                <w:sz w:val="24"/>
+                <w:szCs w:val="24"/>
+              </w:rPr>
+              <w:t>recoge</w:t>
+            </w:r>
+            <w:r>
+              <w:rPr>
+                <w:sz w:val="24"/>
+                <w:szCs w:val="24"/>
+              </w:rPr>
+              <w:t xml:space="preserve"> los billetes por la ranura de efectivo</w:t>
+            </w:r>
           </w:p>
         </w:tc>
       </w:tr>
@@ -8089,6 +8357,13 @@
                 <w:szCs w:val="24"/>
               </w:rPr>
             </w:pPr>
+            <w:r>
+              <w:rPr>
+                <w:sz w:val="24"/>
+                <w:szCs w:val="24"/>
+              </w:rPr>
+              <w:t>El cliente confirma la operación</w:t>
+            </w:r>
           </w:p>
         </w:tc>
       </w:tr>
@@ -8139,6 +8414,20 @@
                 <w:szCs w:val="24"/>
               </w:rPr>
             </w:pPr>
+            <w:r>
+              <w:rPr>
+                <w:sz w:val="24"/>
+                <w:szCs w:val="24"/>
+              </w:rPr>
+              <w:t>El sistema registra la operación</w:t>
+            </w:r>
+            <w:r>
+              <w:rPr>
+                <w:sz w:val="24"/>
+                <w:szCs w:val="24"/>
+              </w:rPr>
+              <w:t xml:space="preserve"> y devuelve un comprobante</w:t>
+            </w:r>
           </w:p>
         </w:tc>
       </w:tr>
@@ -8180,6 +8469,13 @@
                 <w:szCs w:val="24"/>
               </w:rPr>
             </w:pPr>
+            <w:r>
+              <w:rPr>
+                <w:sz w:val="24"/>
+                <w:szCs w:val="24"/>
+              </w:rPr>
+              <w:t>El ATM está disponible para una nueva operación</w:t>
+            </w:r>
           </w:p>
         </w:tc>
       </w:tr>
@@ -8351,28 +8647,6 @@
         </w:tc>
       </w:tr>
     </w:tbl>
-    <w:p>
-      <w:pPr>
-        <w:spacing w:line="240" w:lineRule="auto"/>
-        <w:rPr>
-          <w:b/>
-          <w:bCs/>
-          <w:sz w:val="28"/>
-          <w:szCs w:val="28"/>
-        </w:rPr>
-      </w:pPr>
-    </w:p>
-    <w:p>
-      <w:pPr>
-        <w:spacing w:line="240" w:lineRule="auto"/>
-        <w:rPr>
-          <w:b/>
-          <w:bCs/>
-          <w:sz w:val="28"/>
-          <w:szCs w:val="28"/>
-        </w:rPr>
-      </w:pPr>
-    </w:p>
     <w:p>
       <w:pPr>
         <w:spacing w:line="240" w:lineRule="auto"/>
@@ -8479,7 +8753,45 @@
             <w:tcW w:w="6371" w:type="dxa"/>
             <w:gridSpan w:val="2"/>
           </w:tcPr>
-          <w:p/>
+          <w:p>
+            <w:r>
+              <w:rPr>
+                <w:b/>
+                <w:bCs/>
+              </w:rPr>
+              <w:t>RG-004</w:t>
+            </w:r>
+            <w:r>
+              <w:t xml:space="preserve"> El sistema cancelará la sesión si hay 60 segundos de inactividad.</w:t>
+            </w:r>
+          </w:p>
+          <w:p>
+            <w:pPr>
+              <w:spacing w:after="0" w:line="240" w:lineRule="auto"/>
+            </w:pPr>
+            <w:r>
+              <w:rPr>
+                <w:b/>
+                <w:bCs/>
+              </w:rPr>
+              <w:t>RG-007</w:t>
+            </w:r>
+            <w:r>
+              <w:t xml:space="preserve"> El sistema permitirá al usuario consultar el saldo disponible en su cuenta bancaria</w:t>
+            </w:r>
+          </w:p>
+          <w:p>
+            <w:r>
+              <w:rPr>
+                <w:b/>
+                <w:bCs/>
+              </w:rPr>
+              <w:t>RG-007.1</w:t>
+            </w:r>
+            <w:r>
+              <w:t xml:space="preserve"> El sistema mostrará el saldo en pantalla después de cada transacción</w:t>
+            </w:r>
+          </w:p>
         </w:tc>
       </w:tr>
       <w:tr>
@@ -8520,6 +8832,13 @@
                 <w:szCs w:val="24"/>
               </w:rPr>
             </w:pPr>
+            <w:r>
+              <w:rPr>
+                <w:sz w:val="24"/>
+                <w:szCs w:val="24"/>
+              </w:rPr>
+              <w:t>No hay sesión iniciada</w:t>
+            </w:r>
           </w:p>
         </w:tc>
       </w:tr>
@@ -8558,6 +8877,9 @@
             <w:pPr>
               <w:spacing w:after="160" w:line="259" w:lineRule="auto"/>
             </w:pPr>
+            <w:r>
+              <w:t>El cliente quiere ver el saldo de su cuenta después de un gasto grande.</w:t>
+            </w:r>
           </w:p>
         </w:tc>
       </w:tr>
@@ -8657,6 +8979,13 @@
                 <w:szCs w:val="24"/>
               </w:rPr>
             </w:pPr>
+            <w:r>
+              <w:rPr>
+                <w:sz w:val="24"/>
+                <w:szCs w:val="24"/>
+              </w:rPr>
+              <w:t>1</w:t>
+            </w:r>
           </w:p>
         </w:tc>
         <w:tc>
@@ -8670,6 +8999,13 @@
                 <w:szCs w:val="24"/>
               </w:rPr>
             </w:pPr>
+            <w:r>
+              <w:rPr>
+                <w:sz w:val="24"/>
+                <w:szCs w:val="24"/>
+              </w:rPr>
+              <w:t>CU-02</w:t>
+            </w:r>
           </w:p>
         </w:tc>
       </w:tr>
@@ -8700,6 +9036,13 @@
                 <w:szCs w:val="24"/>
               </w:rPr>
             </w:pPr>
+            <w:r>
+              <w:rPr>
+                <w:sz w:val="24"/>
+                <w:szCs w:val="24"/>
+              </w:rPr>
+              <w:t>2</w:t>
+            </w:r>
           </w:p>
         </w:tc>
         <w:tc>
@@ -8713,6 +9056,20 @@
                 <w:szCs w:val="24"/>
               </w:rPr>
             </w:pPr>
+            <w:r>
+              <w:rPr>
+                <w:sz w:val="24"/>
+                <w:szCs w:val="24"/>
+              </w:rPr>
+              <w:t xml:space="preserve">El cliente selecciona </w:t>
+            </w:r>
+            <w:r>
+              <w:rPr>
+                <w:sz w:val="24"/>
+                <w:szCs w:val="24"/>
+              </w:rPr>
+              <w:t>Consultar Saldo</w:t>
+            </w:r>
           </w:p>
         </w:tc>
       </w:tr>
@@ -8743,6 +9100,13 @@
                 <w:szCs w:val="24"/>
               </w:rPr>
             </w:pPr>
+            <w:r>
+              <w:rPr>
+                <w:sz w:val="24"/>
+                <w:szCs w:val="24"/>
+              </w:rPr>
+              <w:t>3</w:t>
+            </w:r>
           </w:p>
         </w:tc>
         <w:tc>
@@ -8756,6 +9120,13 @@
                 <w:szCs w:val="24"/>
               </w:rPr>
             </w:pPr>
+            <w:r>
+              <w:rPr>
+                <w:sz w:val="24"/>
+                <w:szCs w:val="24"/>
+              </w:rPr>
+              <w:t>El cliente selecciona la cuenta de la que quiere consultar el saldo</w:t>
+            </w:r>
           </w:p>
         </w:tc>
       </w:tr>
@@ -8786,6 +9157,13 @@
                 <w:szCs w:val="24"/>
               </w:rPr>
             </w:pPr>
+            <w:r>
+              <w:rPr>
+                <w:sz w:val="24"/>
+                <w:szCs w:val="24"/>
+              </w:rPr>
+              <w:t>4</w:t>
+            </w:r>
           </w:p>
         </w:tc>
         <w:tc>
@@ -8799,6 +9177,13 @@
                 <w:szCs w:val="24"/>
               </w:rPr>
             </w:pPr>
+            <w:r>
+              <w:rPr>
+                <w:sz w:val="24"/>
+                <w:szCs w:val="24"/>
+              </w:rPr>
+              <w:t>Lo visualiza por pantalla e imprime el comprobante con el saldo de la cuenta</w:t>
+            </w:r>
           </w:p>
         </w:tc>
       </w:tr>
@@ -8829,6 +9214,13 @@
                 <w:szCs w:val="24"/>
               </w:rPr>
             </w:pPr>
+            <w:r>
+              <w:rPr>
+                <w:sz w:val="24"/>
+                <w:szCs w:val="24"/>
+              </w:rPr>
+              <w:t>5</w:t>
+            </w:r>
           </w:p>
         </w:tc>
         <w:tc>
@@ -8842,6 +9234,13 @@
                 <w:szCs w:val="24"/>
               </w:rPr>
             </w:pPr>
+            <w:r>
+              <w:rPr>
+                <w:sz w:val="24"/>
+                <w:szCs w:val="24"/>
+              </w:rPr>
+              <w:t>Retira la tarjeta y el comprobante</w:t>
+            </w:r>
           </w:p>
         </w:tc>
       </w:tr>
@@ -8969,6 +9368,13 @@
                 <w:szCs w:val="24"/>
               </w:rPr>
             </w:pPr>
+            <w:r>
+              <w:rPr>
+                <w:sz w:val="24"/>
+                <w:szCs w:val="24"/>
+              </w:rPr>
+              <w:t>El ATM está disponible para una nueva operación</w:t>
+            </w:r>
           </w:p>
         </w:tc>
       </w:tr>
@@ -9067,6 +9473,13 @@
                 <w:szCs w:val="24"/>
               </w:rPr>
             </w:pPr>
+            <w:r>
+              <w:rPr>
+                <w:sz w:val="24"/>
+                <w:szCs w:val="24"/>
+              </w:rPr>
+              <w:t>1</w:t>
+            </w:r>
           </w:p>
         </w:tc>
         <w:tc>
@@ -9080,6 +9493,20 @@
                 <w:color w:val="000000"/>
               </w:rPr>
             </w:pPr>
+            <w:r>
+              <w:rPr>
+                <w:rFonts w:cstheme="minorHAnsi"/>
+                <w:color w:val="000000"/>
+              </w:rPr>
+              <w:t>E</w:t>
+            </w:r>
+            <w:r>
+              <w:rPr>
+                <w:rFonts w:cstheme="minorHAnsi"/>
+                <w:color w:val="000000"/>
+              </w:rPr>
+              <w:t>l sistema se encuentra en mantenimiento o experimenta algún tipo de fallo técnico que impide el acceso a la información del saldo del usuario</w:t>
+            </w:r>
           </w:p>
         </w:tc>
       </w:tr>
@@ -9126,72 +9553,6 @@
         </w:tc>
       </w:tr>
     </w:tbl>
-    <w:p>
-      <w:pPr>
-        <w:spacing w:line="240" w:lineRule="auto"/>
-        <w:rPr>
-          <w:b/>
-          <w:bCs/>
-          <w:sz w:val="28"/>
-          <w:szCs w:val="28"/>
-        </w:rPr>
-      </w:pPr>
-    </w:p>
-    <w:p>
-      <w:pPr>
-        <w:spacing w:line="240" w:lineRule="auto"/>
-        <w:rPr>
-          <w:b/>
-          <w:bCs/>
-          <w:sz w:val="28"/>
-          <w:szCs w:val="28"/>
-        </w:rPr>
-      </w:pPr>
-    </w:p>
-    <w:p>
-      <w:pPr>
-        <w:spacing w:line="240" w:lineRule="auto"/>
-        <w:rPr>
-          <w:b/>
-          <w:bCs/>
-          <w:sz w:val="28"/>
-          <w:szCs w:val="28"/>
-        </w:rPr>
-      </w:pPr>
-    </w:p>
-    <w:p>
-      <w:pPr>
-        <w:spacing w:line="240" w:lineRule="auto"/>
-        <w:rPr>
-          <w:b/>
-          <w:bCs/>
-          <w:sz w:val="28"/>
-          <w:szCs w:val="28"/>
-        </w:rPr>
-      </w:pPr>
-    </w:p>
-    <w:p>
-      <w:pPr>
-        <w:spacing w:line="240" w:lineRule="auto"/>
-        <w:rPr>
-          <w:b/>
-          <w:bCs/>
-          <w:sz w:val="28"/>
-          <w:szCs w:val="28"/>
-        </w:rPr>
-      </w:pPr>
-    </w:p>
-    <w:p>
-      <w:pPr>
-        <w:spacing w:line="240" w:lineRule="auto"/>
-        <w:rPr>
-          <w:b/>
-          <w:bCs/>
-          <w:sz w:val="28"/>
-          <w:szCs w:val="28"/>
-        </w:rPr>
-      </w:pPr>
-    </w:p>
     <w:p>
       <w:pPr>
         <w:spacing w:line="240" w:lineRule="auto"/>
@@ -9298,7 +9659,32 @@
             <w:tcW w:w="6371" w:type="dxa"/>
             <w:gridSpan w:val="2"/>
           </w:tcPr>
-          <w:p/>
+          <w:p>
+            <w:r>
+              <w:t>RG-004 El sistema cancelará la sesión si hay 60 segundos de inactividad.</w:t>
+            </w:r>
+          </w:p>
+          <w:p>
+            <w:pPr>
+              <w:spacing w:after="0" w:line="240" w:lineRule="auto"/>
+            </w:pPr>
+            <w:r>
+              <w:t>RG-008 El sistema permitirá realizar transacciones al usuario siempre y cuando sean del mismo banco</w:t>
+            </w:r>
+          </w:p>
+          <w:p>
+            <w:pPr>
+              <w:spacing w:after="0" w:line="240" w:lineRule="auto"/>
+            </w:pPr>
+            <w:r>
+              <w:t>RG-008.1 El sistema deberá verificar que hay dinero suficiente para hacer la transferencia</w:t>
+            </w:r>
+          </w:p>
+          <w:p>
+            <w:r>
+              <w:t>RG-008.2 El sistema le pedirá confirmar la transferencia al usuario antes de procesarla</w:t>
+            </w:r>
+          </w:p>
         </w:tc>
       </w:tr>
       <w:tr>
@@ -9339,6 +9725,13 @@
                 <w:szCs w:val="24"/>
               </w:rPr>
             </w:pPr>
+            <w:r>
+              <w:rPr>
+                <w:sz w:val="24"/>
+                <w:szCs w:val="24"/>
+              </w:rPr>
+              <w:t>El ATM esta disponible para una nueva operación.</w:t>
+            </w:r>
           </w:p>
         </w:tc>
       </w:tr>
@@ -9377,6 +9770,9 @@
             <w:pPr>
               <w:spacing w:after="160" w:line="259" w:lineRule="auto"/>
             </w:pPr>
+            <w:r>
+              <w:t>El cliente desea realizar una transferencia a su hija</w:t>
+            </w:r>
           </w:p>
         </w:tc>
       </w:tr>
@@ -9476,6 +9872,13 @@
                 <w:szCs w:val="24"/>
               </w:rPr>
             </w:pPr>
+            <w:r>
+              <w:rPr>
+                <w:sz w:val="24"/>
+                <w:szCs w:val="24"/>
+              </w:rPr>
+              <w:t>1</w:t>
+            </w:r>
           </w:p>
         </w:tc>
         <w:tc>
@@ -9489,6 +9892,13 @@
                 <w:szCs w:val="24"/>
               </w:rPr>
             </w:pPr>
+            <w:r>
+              <w:rPr>
+                <w:sz w:val="24"/>
+                <w:szCs w:val="24"/>
+              </w:rPr>
+              <w:t>CU-02</w:t>
+            </w:r>
           </w:p>
         </w:tc>
       </w:tr>
@@ -9519,6 +9929,13 @@
                 <w:szCs w:val="24"/>
               </w:rPr>
             </w:pPr>
+            <w:r>
+              <w:rPr>
+                <w:sz w:val="24"/>
+                <w:szCs w:val="24"/>
+              </w:rPr>
+              <w:t>2</w:t>
+            </w:r>
           </w:p>
         </w:tc>
         <w:tc>
@@ -9532,6 +9949,20 @@
                 <w:szCs w:val="24"/>
               </w:rPr>
             </w:pPr>
+            <w:r>
+              <w:rPr>
+                <w:sz w:val="24"/>
+                <w:szCs w:val="24"/>
+              </w:rPr>
+              <w:t xml:space="preserve">El cliente selecciona </w:t>
+            </w:r>
+            <w:r>
+              <w:rPr>
+                <w:sz w:val="24"/>
+                <w:szCs w:val="24"/>
+              </w:rPr>
+              <w:t>Transferencia</w:t>
+            </w:r>
           </w:p>
         </w:tc>
       </w:tr>
@@ -9562,6 +9993,13 @@
                 <w:szCs w:val="24"/>
               </w:rPr>
             </w:pPr>
+            <w:r>
+              <w:rPr>
+                <w:sz w:val="24"/>
+                <w:szCs w:val="24"/>
+              </w:rPr>
+              <w:t>3</w:t>
+            </w:r>
           </w:p>
         </w:tc>
         <w:tc>
@@ -9575,6 +10013,13 @@
                 <w:szCs w:val="24"/>
               </w:rPr>
             </w:pPr>
+            <w:r>
+              <w:rPr>
+                <w:sz w:val="24"/>
+                <w:szCs w:val="24"/>
+              </w:rPr>
+              <w:t>El cliente selecciona la cuenta desde la que quiere hacer la transferencia</w:t>
+            </w:r>
           </w:p>
         </w:tc>
       </w:tr>
@@ -9605,6 +10050,13 @@
                 <w:szCs w:val="24"/>
               </w:rPr>
             </w:pPr>
+            <w:r>
+              <w:rPr>
+                <w:sz w:val="24"/>
+                <w:szCs w:val="24"/>
+              </w:rPr>
+              <w:t>4</w:t>
+            </w:r>
           </w:p>
         </w:tc>
         <w:tc>
@@ -9618,6 +10070,13 @@
                 <w:szCs w:val="24"/>
               </w:rPr>
             </w:pPr>
+            <w:r>
+              <w:rPr>
+                <w:sz w:val="24"/>
+                <w:szCs w:val="24"/>
+              </w:rPr>
+              <w:t>Escribe los detalles de la cuenta destino y el dinero que quiere enviar</w:t>
+            </w:r>
           </w:p>
         </w:tc>
       </w:tr>
@@ -9648,6 +10107,13 @@
                 <w:szCs w:val="24"/>
               </w:rPr>
             </w:pPr>
+            <w:r>
+              <w:rPr>
+                <w:sz w:val="24"/>
+                <w:szCs w:val="24"/>
+              </w:rPr>
+              <w:t>5</w:t>
+            </w:r>
           </w:p>
         </w:tc>
         <w:tc>
@@ -9661,6 +10127,13 @@
                 <w:szCs w:val="24"/>
               </w:rPr>
             </w:pPr>
+            <w:r>
+              <w:rPr>
+                <w:sz w:val="24"/>
+                <w:szCs w:val="24"/>
+              </w:rPr>
+              <w:t>Confirma los datos dados y la operación</w:t>
+            </w:r>
           </w:p>
         </w:tc>
       </w:tr>
@@ -9691,6 +10164,13 @@
                 <w:szCs w:val="24"/>
               </w:rPr>
             </w:pPr>
+            <w:r>
+              <w:rPr>
+                <w:sz w:val="24"/>
+                <w:szCs w:val="24"/>
+              </w:rPr>
+              <w:t>6</w:t>
+            </w:r>
           </w:p>
         </w:tc>
         <w:tc>
@@ -9704,6 +10184,13 @@
                 <w:szCs w:val="24"/>
               </w:rPr>
             </w:pPr>
+            <w:r>
+              <w:rPr>
+                <w:sz w:val="24"/>
+                <w:szCs w:val="24"/>
+              </w:rPr>
+              <w:t>Recoge la tarjeta y el comprobante de la transacción</w:t>
+            </w:r>
           </w:p>
         </w:tc>
       </w:tr>
@@ -9788,6 +10275,29 @@
                 <w:szCs w:val="24"/>
               </w:rPr>
             </w:pPr>
+            <w:r>
+              <w:rPr>
+                <w:sz w:val="24"/>
+                <w:szCs w:val="24"/>
+              </w:rPr>
+              <w:t xml:space="preserve">El cliente ha enviado mas dinero del </w:t>
+            </w:r>
+            <w:proofErr w:type="spellStart"/>
+            <w:r>
+              <w:rPr>
+                <w:sz w:val="24"/>
+                <w:szCs w:val="24"/>
+              </w:rPr>
+              <w:t>limite</w:t>
+            </w:r>
+            <w:proofErr w:type="spellEnd"/>
+            <w:r>
+              <w:rPr>
+                <w:sz w:val="24"/>
+                <w:szCs w:val="24"/>
+              </w:rPr>
+              <w:t xml:space="preserve"> puesto</w:t>
+            </w:r>
           </w:p>
         </w:tc>
       </w:tr>
@@ -9886,6 +10396,13 @@
                 <w:szCs w:val="24"/>
               </w:rPr>
             </w:pPr>
+            <w:r>
+              <w:rPr>
+                <w:sz w:val="24"/>
+                <w:szCs w:val="24"/>
+              </w:rPr>
+              <w:t>1</w:t>
+            </w:r>
           </w:p>
         </w:tc>
         <w:tc>
@@ -9899,6 +10416,20 @@
                 <w:color w:val="000000"/>
               </w:rPr>
             </w:pPr>
+            <w:r>
+              <w:rPr>
+                <w:rFonts w:cstheme="minorHAnsi"/>
+                <w:color w:val="000000"/>
+              </w:rPr>
+              <w:t>La</w:t>
+            </w:r>
+            <w:r>
+              <w:rPr>
+                <w:rFonts w:cstheme="minorHAnsi"/>
+                <w:color w:val="000000"/>
+              </w:rPr>
+              <w:t xml:space="preserve"> transferencia supera los límites establecidos por el banco, se debe mostrar un mensaje de error indicando que la transferencia no se pudo realizar.</w:t>
+            </w:r>
           </w:p>
         </w:tc>
       </w:tr>
@@ -9928,6 +10459,13 @@
                 <w:szCs w:val="24"/>
               </w:rPr>
             </w:pPr>
+            <w:r>
+              <w:rPr>
+                <w:sz w:val="24"/>
+                <w:szCs w:val="24"/>
+              </w:rPr>
+              <w:t>2</w:t>
+            </w:r>
           </w:p>
         </w:tc>
         <w:tc>
@@ -9941,6 +10479,13 @@
                 <w:szCs w:val="24"/>
               </w:rPr>
             </w:pPr>
+            <w:r>
+              <w:rPr>
+                <w:sz w:val="24"/>
+                <w:szCs w:val="24"/>
+              </w:rPr>
+              <w:t>Luego de superar el limite se deberá reiniciar la operación volviendo a la pantalla de selección de operaciones.</w:t>
+            </w:r>
           </w:p>
         </w:tc>
       </w:tr>

</xml_diff>

<commit_message>
He terminado los requisitos pero aun quedan los diagramas de caso de uso
</commit_message>
<xml_diff>
--- a/EDES/Requisitos.docx
+++ b/EDES/Requisitos.docx
@@ -73,134 +73,6 @@
       </w:pPr>
     </w:p>
     <w:p>
-      <w:pPr>
-        <w:rPr>
-          <w:b/>
-          <w:bCs/>
-        </w:rPr>
-      </w:pPr>
-    </w:p>
-    <w:p>
-      <w:pPr>
-        <w:rPr>
-          <w:b/>
-          <w:bCs/>
-        </w:rPr>
-      </w:pPr>
-    </w:p>
-    <w:p>
-      <w:pPr>
-        <w:rPr>
-          <w:b/>
-          <w:bCs/>
-        </w:rPr>
-      </w:pPr>
-    </w:p>
-    <w:p>
-      <w:pPr>
-        <w:rPr>
-          <w:b/>
-          <w:bCs/>
-        </w:rPr>
-      </w:pPr>
-    </w:p>
-    <w:p>
-      <w:pPr>
-        <w:rPr>
-          <w:b/>
-          <w:bCs/>
-        </w:rPr>
-      </w:pPr>
-    </w:p>
-    <w:p>
-      <w:pPr>
-        <w:rPr>
-          <w:b/>
-          <w:bCs/>
-        </w:rPr>
-      </w:pPr>
-    </w:p>
-    <w:p>
-      <w:pPr>
-        <w:rPr>
-          <w:b/>
-          <w:bCs/>
-        </w:rPr>
-      </w:pPr>
-    </w:p>
-    <w:p>
-      <w:pPr>
-        <w:rPr>
-          <w:b/>
-          <w:bCs/>
-        </w:rPr>
-      </w:pPr>
-    </w:p>
-    <w:p>
-      <w:pPr>
-        <w:rPr>
-          <w:b/>
-          <w:bCs/>
-        </w:rPr>
-      </w:pPr>
-    </w:p>
-    <w:p>
-      <w:pPr>
-        <w:rPr>
-          <w:b/>
-          <w:bCs/>
-        </w:rPr>
-      </w:pPr>
-    </w:p>
-    <w:p>
-      <w:pPr>
-        <w:rPr>
-          <w:b/>
-          <w:bCs/>
-        </w:rPr>
-      </w:pPr>
-    </w:p>
-    <w:p>
-      <w:pPr>
-        <w:rPr>
-          <w:b/>
-          <w:bCs/>
-        </w:rPr>
-      </w:pPr>
-    </w:p>
-    <w:p>
-      <w:pPr>
-        <w:rPr>
-          <w:b/>
-          <w:bCs/>
-        </w:rPr>
-      </w:pPr>
-    </w:p>
-    <w:p>
-      <w:pPr>
-        <w:rPr>
-          <w:b/>
-          <w:bCs/>
-        </w:rPr>
-      </w:pPr>
-    </w:p>
-    <w:p>
-      <w:pPr>
-        <w:rPr>
-          <w:b/>
-          <w:bCs/>
-        </w:rPr>
-      </w:pPr>
-    </w:p>
-    <w:p>
-      <w:pPr>
-        <w:rPr>
-          <w:b/>
-          <w:bCs/>
-        </w:rPr>
-      </w:pPr>
-    </w:p>
-    <w:p>
       <w:r>
         <w:rPr>
           <w:b/>
@@ -212,7 +84,10 @@
         <w:t xml:space="preserve"> </w:t>
       </w:r>
       <w:r>
-        <w:t>3</w:t>
+        <w:t>1</w:t>
+      </w:r>
+      <w:r>
+        <w:t>4</w:t>
       </w:r>
       <w:r>
         <w:t>/5/2023</w:t>
@@ -227,7 +102,10 @@
         <w:t>Desarrollado por:</w:t>
       </w:r>
       <w:r>
-        <w:t xml:space="preserve"> Nombre y apellidos del alumno</w:t>
+        <w:t xml:space="preserve"> </w:t>
+      </w:r>
+      <w:r>
+        <w:t>Juan José Pajuelo Londoño</w:t>
       </w:r>
     </w:p>
     <w:p>
@@ -295,7 +173,6 @@
           <w:sz w:val="28"/>
           <w:szCs w:val="28"/>
         </w:rPr>
-        <w:lastRenderedPageBreak/>
         <w:t>Índice</w:t>
       </w:r>
     </w:p>
@@ -699,29 +576,6 @@
         <w:t>Especificación de los casos de uso</w:t>
       </w:r>
     </w:p>
-    <w:p>
-      <w:pPr>
-        <w:pStyle w:val="Prrafodelista"/>
-        <w:ind w:left="2160"/>
-        <w:rPr>
-          <w:sz w:val="24"/>
-          <w:szCs w:val="24"/>
-        </w:rPr>
-      </w:pPr>
-    </w:p>
-    <w:p/>
-    <w:p/>
-    <w:p/>
-    <w:p/>
-    <w:p/>
-    <w:p/>
-    <w:p/>
-    <w:p/>
-    <w:p/>
-    <w:p/>
-    <w:p/>
-    <w:p/>
-    <w:p/>
     <w:p/>
     <w:p>
       <w:pPr>
@@ -913,31 +767,7 @@
     </w:p>
     <w:p>
       <w:r>
-        <w:t xml:space="preserve">Se va a llevar a cabo una simulación de un cajero automático, el cual tiene como finalidad adaptarse de forma </w:t>
-      </w:r>
-      <w:proofErr w:type="spellStart"/>
-      <w:r>
-        <w:t>grafica</w:t>
-      </w:r>
-      <w:proofErr w:type="spellEnd"/>
-      <w:r>
-        <w:t xml:space="preserve"> casi al 100% a uno real, este incluirá todas las operaciones </w:t>
-      </w:r>
-      <w:proofErr w:type="spellStart"/>
-      <w:r>
-        <w:t>mas</w:t>
-      </w:r>
-      <w:proofErr w:type="spellEnd"/>
-      <w:r>
-        <w:t xml:space="preserve"> comunes de un cajero, retirada de dinero, ingresos, transferencias externas e internas del mismo banco, </w:t>
-      </w:r>
-      <w:proofErr w:type="spellStart"/>
-      <w:r>
-        <w:t>etc</w:t>
-      </w:r>
-      <w:proofErr w:type="spellEnd"/>
-      <w:r>
-        <w:t xml:space="preserve"> (el resto de </w:t>
+        <w:t xml:space="preserve">Se va a llevar a cabo una simulación de un cajero automático, el cual tiene como finalidad adaptarse de forma grafica casi al 100% a uno real, este incluirá todas las operaciones mas comunes de un cajero, retirada de dinero, ingresos, transferencias externas e internas del mismo banco, etc (el resto de </w:t>
       </w:r>
       <w:r>
         <w:t>las funciones</w:t>
@@ -1433,15 +1263,7 @@
         <w:t>:</w:t>
       </w:r>
       <w:r>
-        <w:t xml:space="preserve"> El usuario puede introducir dinero en formato EURO y el propio banco se lo cambia por la moneda que el prefiera y </w:t>
-      </w:r>
-      <w:proofErr w:type="spellStart"/>
-      <w:r>
-        <w:t>este</w:t>
-      </w:r>
-      <w:proofErr w:type="spellEnd"/>
-      <w:r>
-        <w:t xml:space="preserve"> disponible en el sistema, además, se le cobrará una comisión </w:t>
+        <w:t xml:space="preserve"> El usuario puede introducir dinero en formato EURO y el propio banco se lo cambia por la moneda que el prefiera y este disponible en el sistema, además, se le cobrará una comisión </w:t>
       </w:r>
       <w:r>
         <w:t>por realizar esta operación, será de un 15% y tiene que ser un mínimo de 20 euros.</w:t>
@@ -1449,15 +1271,7 @@
     </w:p>
     <w:p>
       <w:r>
-        <w:t xml:space="preserve">Cabe destacar que la disponibilidad de estas operaciones puede variar según el país y el banco que administra el ATM. Además, algunos </w:t>
-      </w:r>
-      <w:proofErr w:type="spellStart"/>
-      <w:r>
-        <w:t>ATMs</w:t>
-      </w:r>
-      <w:proofErr w:type="spellEnd"/>
-      <w:r>
-        <w:t xml:space="preserve"> pueden tener límites de transacciones o cobrar comisiones por algunas de estas operaciones.</w:t>
+        <w:t>Cabe destacar que la disponibilidad de estas operaciones puede variar según el país y el banco que administra el ATM. Además, algunos ATMs pueden tener límites de transacciones o cobrar comisiones por algunas de estas operaciones.</w:t>
       </w:r>
     </w:p>
     <w:p/>
@@ -1518,15 +1332,7 @@
         </w:numPr>
       </w:pPr>
       <w:r>
-        <w:t xml:space="preserve">Ingresa la cantidad de dinero que deseas retirar. Algunos </w:t>
-      </w:r>
-      <w:proofErr w:type="spellStart"/>
-      <w:r>
-        <w:t>ATMs</w:t>
-      </w:r>
-      <w:proofErr w:type="spellEnd"/>
-      <w:r>
-        <w:t xml:space="preserve"> pueden tener un límite máximo de retiro, por lo que asegúrate de verificar si hay un límite y asegúrate de que la cantidad que deseas retirar esté dentro del límite.</w:t>
+        <w:t>Ingresa la cantidad de dinero que deseas retirar. Algunos ATMs pueden tener un límite máximo de retiro, por lo que asegúrate de verificar si hay un límite y asegúrate de que la cantidad que deseas retirar esté dentro del límite.</w:t>
       </w:r>
     </w:p>
     <w:p>
@@ -2128,31 +1934,19 @@
         <w:rPr>
           <w:b/>
           <w:bCs/>
-          <w:sz w:val="24"/>
-          <w:szCs w:val="24"/>
-        </w:rPr>
-      </w:pPr>
-    </w:p>
-    <w:p/>
-    <w:p>
-      <w:pPr>
-        <w:rPr>
-          <w:b/>
-          <w:bCs/>
           <w:sz w:val="28"/>
           <w:szCs w:val="28"/>
         </w:rPr>
       </w:pPr>
-    </w:p>
-    <w:p>
-      <w:pPr>
+      <w:r>
         <w:rPr>
           <w:b/>
           <w:bCs/>
           <w:sz w:val="28"/>
           <w:szCs w:val="28"/>
         </w:rPr>
-      </w:pPr>
+        <w:t>2.</w:t>
+      </w:r>
       <w:r>
         <w:rPr>
           <w:b/>
@@ -2160,18 +1954,17 @@
           <w:sz w:val="28"/>
           <w:szCs w:val="28"/>
         </w:rPr>
-        <w:br w:type="page"/>
-      </w:r>
-    </w:p>
-    <w:p>
-      <w:pPr>
+        <w:t>2</w:t>
+      </w:r>
+      <w:r>
         <w:rPr>
           <w:b/>
           <w:bCs/>
           <w:sz w:val="28"/>
           <w:szCs w:val="28"/>
         </w:rPr>
-      </w:pPr>
+        <w:t xml:space="preserve"> </w:t>
+      </w:r>
       <w:r>
         <w:rPr>
           <w:b/>
@@ -2179,27 +1972,1241 @@
           <w:sz w:val="28"/>
           <w:szCs w:val="28"/>
         </w:rPr>
-        <w:lastRenderedPageBreak/>
-        <w:t>2.</w:t>
-      </w:r>
-      <w:r>
+        <w:t>Glosario de términos</w:t>
+      </w:r>
+    </w:p>
+    <w:p>
+      <w:pPr>
         <w:rPr>
           <w:b/>
           <w:bCs/>
           <w:sz w:val="28"/>
           <w:szCs w:val="28"/>
         </w:rPr>
+      </w:pPr>
+    </w:p>
+    <w:p>
+      <w:r>
+        <w:rPr>
+          <w:b/>
+          <w:bCs/>
+        </w:rPr>
+        <w:t>ATM</w:t>
+      </w:r>
+    </w:p>
+    <w:p>
+      <w:r>
+        <w:t>S</w:t>
+      </w:r>
+      <w:r>
+        <w:t>iglas en inglés de cajero automático</w:t>
+      </w:r>
+      <w:r>
+        <w:t xml:space="preserve"> (</w:t>
+      </w:r>
+      <w:r>
+        <w:t>Automatic Teller Machine</w:t>
+      </w:r>
+      <w:r>
+        <w:t>)</w:t>
+      </w:r>
+    </w:p>
+    <w:p>
+      <w:pPr>
+        <w:rPr>
+          <w:b/>
+          <w:bCs/>
+        </w:rPr>
+      </w:pPr>
+      <w:r>
+        <w:rPr>
+          <w:b/>
+          <w:bCs/>
+        </w:rPr>
+        <w:t>Tarjeta ATM</w:t>
+      </w:r>
+      <w:r>
+        <w:rPr>
+          <w:b/>
+          <w:bCs/>
+        </w:rPr>
+        <w:t>: descripción</w:t>
+      </w:r>
+    </w:p>
+    <w:p>
+      <w:r>
+        <w:t>Una tarjeta ATM es una tarjeta plástica emitida por una entidad financiera que permite a los usuarios acceder a sus cuentas bancarias y realizar transacciones en un cajero automático. Las tarjetas ATM también se conocen como tarjetas de débito o tarjetas bancarias.</w:t>
+      </w:r>
+    </w:p>
+    <w:p>
+      <w:r>
+        <w:t>Las tarjetas ATM suelen tener una banda magnética o un chip que contiene información sobre la cuenta bancaria del usuario, como el número de la cuenta y la identificación personal (PIN).</w:t>
+      </w:r>
+    </w:p>
+    <w:p>
+      <w:r>
+        <w:rPr>
+          <w:b/>
+          <w:bCs/>
+        </w:rPr>
+        <w:t>Tarjeta de débito</w:t>
+      </w:r>
+    </w:p>
+    <w:p>
+      <w:r>
+        <w:t>Es la tarjeta ATM más común y permite a los clientes acceder a su cuenta bancaria para realizar transacciones, como retiros de efectivo, transferencias y pagos con débito.</w:t>
+      </w:r>
+    </w:p>
+    <w:p>
+      <w:r>
+        <w:rPr>
+          <w:b/>
+          <w:bCs/>
+        </w:rPr>
+        <w:t>Tarjeta de crédito</w:t>
+      </w:r>
+      <w:r>
+        <w:t xml:space="preserve"> </w:t>
+      </w:r>
+    </w:p>
+    <w:p>
+      <w:r>
+        <w:t>Es una tarjeta que permite a los clientes acceder a un límite de crédito que puede ser utilizado para realizar compras o retiros de efectivo en cajeros automáticos. A diferencia de una tarjeta de débito, el monto gastado en una tarjeta de crédito debe ser pagado con intereses en un plazo determinado.</w:t>
+      </w:r>
+    </w:p>
+    <w:p>
+      <w:pPr>
+        <w:rPr>
+          <w:b/>
+          <w:bCs/>
+        </w:rPr>
+      </w:pPr>
+      <w:r>
+        <w:rPr>
+          <w:b/>
+          <w:bCs/>
+        </w:rPr>
+        <w:t>Tarjeta ATM: PIN</w:t>
+      </w:r>
+    </w:p>
+    <w:p>
+      <w:r>
+        <w:t>Un PIN (Personal Identification Number, o número de identificación personal) de tarjeta ATM es un código numérico de seguridad utilizado para autenticar a un usuario y permitir que este realice transacciones en un cajero automático (ATM).</w:t>
+      </w:r>
+    </w:p>
+    <w:p>
+      <w:pPr>
+        <w:rPr>
+          <w:b/>
+          <w:bCs/>
+        </w:rPr>
+      </w:pPr>
+      <w:r>
+        <w:rPr>
+          <w:b/>
+          <w:bCs/>
+        </w:rPr>
+        <w:lastRenderedPageBreak/>
+        <w:t>Tarjeta bloqueada</w:t>
+      </w:r>
+    </w:p>
+    <w:p>
+      <w:r>
+        <w:t>En caso de que se sospeche que la tarjeta de identificación personal de un cliente ha sido comprometida o robada, la entidad financiera puede bloquear la tarjeta para evitar transacciones no autorizadas. También se puede bloquear la tarjeta en caso de que se haya ingresado el PIN incorrecto varias veces seguidas o si la cuenta bancaria del cliente está en mora o ha sido cerrada.</w:t>
+      </w:r>
+    </w:p>
+    <w:p>
+      <w:r>
+        <w:t>El bloqueo de la tarjeta se puede realizar de varias maneras. En algunos casos, el cliente puede bloquear la tarjeta a través de la aplicación móvil del banco o por teléfono, en otros casos, la entidad financiera puede detectar actividades sospechosas y bloquear la tarjeta automáticamente.</w:t>
+      </w:r>
+    </w:p>
+    <w:p>
+      <w:r>
+        <w:t>Cuando se bloquea una tarjeta de identificación personal, el cliente ya no podrá realizar transacciones en el cajero automático ni en ningún otro canal de la entidad financiera que requiera la tarjeta bloqueada. El cliente debe comunicarse con la entidad financiera para solicitar el desbloqueo de la tarjeta o para obtener una nueva tarjeta de identificación personal.</w:t>
+      </w:r>
+    </w:p>
+    <w:p/>
+    <w:p>
+      <w:pPr>
+        <w:rPr>
+          <w:b/>
+          <w:bCs/>
+        </w:rPr>
+      </w:pPr>
+      <w:r>
+        <w:rPr>
+          <w:b/>
+          <w:bCs/>
+        </w:rPr>
+        <w:t>S</w:t>
+      </w:r>
+      <w:r>
+        <w:rPr>
+          <w:b/>
+          <w:bCs/>
+        </w:rPr>
+        <w:t>esión de ATM</w:t>
+      </w:r>
+    </w:p>
+    <w:p>
+      <w:r>
+        <w:t>Período de tiempo durante el cual un usuario interactúa con el cajero automático para realizar una o varias transacciones financieras, como retirar dinero en efectivo, depositar cheques o consultar saldos de cuentas. La sesión se inicia cuando el usuario inserta su tarjeta en el cajero automático y finaliza cuando el usuario retira su tarjeta</w:t>
+      </w:r>
+      <w:r>
+        <w:t xml:space="preserve"> o permanece un cierto periodo inactivo</w:t>
+      </w:r>
+      <w:r>
+        <w:t xml:space="preserve"> (generalmente 60 segundos).</w:t>
+      </w:r>
+    </w:p>
+    <w:p>
+      <w:r>
+        <w:t>Durante la sesión de ATM, el usuario interactúa con la pantalla táctil o el teclado del cajero automático para seleccionar el tipo de transacción que desea realizar y para ingresar la información necesaria para completar la transacción, como el monto de retiro o el número de cuenta de destino para una transferencia.</w:t>
+      </w:r>
+    </w:p>
+    <w:p>
+      <w:pPr>
+        <w:rPr>
+          <w:b/>
+          <w:bCs/>
+        </w:rPr>
+      </w:pPr>
+      <w:r>
+        <w:rPr>
+          <w:b/>
+          <w:bCs/>
+        </w:rPr>
+        <w:t>Cuenta corriente bancaria</w:t>
+      </w:r>
+      <w:r>
+        <w:rPr>
+          <w:b/>
+          <w:bCs/>
+        </w:rPr>
+        <w:t xml:space="preserve">: </w:t>
+      </w:r>
+      <w:r>
+        <w:rPr>
+          <w:b/>
+          <w:bCs/>
+        </w:rPr>
+        <w:t>descripción</w:t>
+      </w:r>
+    </w:p>
+    <w:p>
+      <w:r>
+        <w:t>Una cuenta corriente bancaria es un tipo de cuenta de depósito ofrecida por los bancos, la cual permite a los clientes realizar transacciones financieras como depósitos, retiros, transferencias y pagos mediante cheques o tarjetas de débito.</w:t>
+      </w:r>
+    </w:p>
+    <w:p>
+      <w:pPr>
+        <w:rPr>
+          <w:b/>
+          <w:bCs/>
+        </w:rPr>
+      </w:pPr>
+      <w:r>
+        <w:rPr>
+          <w:b/>
+          <w:bCs/>
+        </w:rPr>
+        <w:t>Cuenta corriente bancaria</w:t>
+      </w:r>
+      <w:r>
+        <w:rPr>
+          <w:b/>
+          <w:bCs/>
+        </w:rPr>
+        <w:t>:</w:t>
+      </w:r>
+      <w:r>
+        <w:rPr>
+          <w:b/>
+          <w:bCs/>
+        </w:rPr>
+        <w:t xml:space="preserve"> titular</w:t>
+      </w:r>
+    </w:p>
+    <w:p>
+      <w:r>
+        <w:t>En una cuenta corriente bancaria, el titular es la persona o entidad que posee la cuenta y es responsable de su administración y uso. El titular es el propietario legal de los fondos depositados en la cuenta corriente y tiene el derecho de realizar transacciones financieras en la cuenta, como depósitos, retiros, transferencias y pagos.</w:t>
+      </w:r>
+    </w:p>
+    <w:p>
+      <w:r>
+        <w:t>En la mayoría de los casos, solo una persona o entidad puede ser el titular de una cuenta corriente bancaria. Sin embargo, algunas cuentas corrientes pueden tener más de un titular, como en el caso de una cuenta conjunta, donde dos o más personas son titulares y tienen los mismos derechos y responsabilidades en la administración de la cuenta.</w:t>
+      </w:r>
+    </w:p>
+    <w:p>
+      <w:pPr>
+        <w:rPr>
+          <w:b/>
+          <w:bCs/>
+        </w:rPr>
+      </w:pPr>
+      <w:r>
+        <w:rPr>
+          <w:b/>
+          <w:bCs/>
+        </w:rPr>
+        <w:t xml:space="preserve">El sistema interbancario </w:t>
+      </w:r>
+      <w:r>
+        <w:rPr>
+          <w:b/>
+          <w:bCs/>
+        </w:rPr>
+        <w:t>ATM</w:t>
+      </w:r>
+    </w:p>
+    <w:p>
+      <w:r>
+        <w:lastRenderedPageBreak/>
+        <w:t>Es una red que conecta a los cajeros automáticos de diferentes bancos, permitiendo a los usuarios realizar transacciones en cualquier ATM de la red, sin importar la institución financiera a la que pertenezca el cajero automático.</w:t>
+      </w:r>
+    </w:p>
+    <w:p/>
+    <w:p>
+      <w:pPr>
+        <w:rPr>
+          <w:b/>
+          <w:bCs/>
+          <w:sz w:val="36"/>
+          <w:szCs w:val="36"/>
+        </w:rPr>
+      </w:pPr>
+      <w:r>
+        <w:rPr>
+          <w:b/>
+          <w:bCs/>
+          <w:sz w:val="36"/>
+          <w:szCs w:val="36"/>
+        </w:rPr>
+        <w:t>3. Requisitos del sistema a desarrollar</w:t>
+      </w:r>
+    </w:p>
+    <w:p>
+      <w:pPr>
+        <w:rPr>
+          <w:b/>
+          <w:bCs/>
+          <w:sz w:val="32"/>
+          <w:szCs w:val="32"/>
+        </w:rPr>
+      </w:pPr>
+      <w:r>
+        <w:rPr>
+          <w:b/>
+          <w:bCs/>
+          <w:sz w:val="32"/>
+          <w:szCs w:val="32"/>
+        </w:rPr>
+        <w:t>3</w:t>
+      </w:r>
+      <w:r>
+        <w:rPr>
+          <w:b/>
+          <w:bCs/>
+          <w:sz w:val="32"/>
+          <w:szCs w:val="32"/>
+        </w:rPr>
+        <w:t xml:space="preserve">.1 </w:t>
+      </w:r>
+      <w:r>
+        <w:rPr>
+          <w:b/>
+          <w:bCs/>
+          <w:sz w:val="32"/>
+          <w:szCs w:val="32"/>
+        </w:rPr>
+        <w:t>Requisitos</w:t>
+      </w:r>
+      <w:r>
+        <w:rPr>
+          <w:b/>
+          <w:bCs/>
+          <w:sz w:val="32"/>
+          <w:szCs w:val="32"/>
+        </w:rPr>
+        <w:t xml:space="preserve"> general</w:t>
+      </w:r>
+      <w:r>
+        <w:rPr>
+          <w:b/>
+          <w:bCs/>
+          <w:sz w:val="32"/>
+          <w:szCs w:val="32"/>
+        </w:rPr>
+        <w:t>es del proyecto</w:t>
+      </w:r>
+    </w:p>
+    <w:p>
+      <w:r>
+        <w:rPr>
+          <w:b/>
+          <w:bCs/>
+        </w:rPr>
+        <w:t>RG</w:t>
+      </w:r>
+      <w:r>
+        <w:rPr>
+          <w:b/>
+          <w:bCs/>
+        </w:rPr>
+        <w:t>-</w:t>
+      </w:r>
+      <w:r>
+        <w:rPr>
+          <w:b/>
+          <w:bCs/>
+        </w:rPr>
+        <w:t>0</w:t>
+      </w:r>
+      <w:r>
+        <w:rPr>
+          <w:b/>
+          <w:bCs/>
+        </w:rPr>
+        <w:t>01</w:t>
+      </w:r>
+      <w:r>
+        <w:t xml:space="preserve"> El sistema deberá ser capaz de reconocer </w:t>
+      </w:r>
+      <w:r>
+        <w:t>si una</w:t>
+      </w:r>
+      <w:r>
+        <w:t xml:space="preserve"> tarjeta ATM</w:t>
+      </w:r>
+      <w:r>
+        <w:t xml:space="preserve"> está autorizada para operar en el ATM </w:t>
+      </w:r>
+    </w:p>
+    <w:p>
+      <w:r>
+        <w:rPr>
+          <w:b/>
+          <w:bCs/>
+        </w:rPr>
+        <w:t>RG</w:t>
+      </w:r>
+      <w:r>
+        <w:rPr>
+          <w:b/>
+          <w:bCs/>
+        </w:rPr>
+        <w:t>-</w:t>
+      </w:r>
+      <w:r>
+        <w:rPr>
+          <w:b/>
+          <w:bCs/>
+        </w:rPr>
+        <w:t>002</w:t>
+      </w:r>
+      <w:r>
+        <w:t xml:space="preserve"> El sistema deberá ser capaz de identificar al usuario de una tarjeta ATM para iniciar una sesión en el sistema</w:t>
+      </w:r>
+    </w:p>
+    <w:p>
+      <w:r>
+        <w:rPr>
+          <w:b/>
+          <w:bCs/>
+        </w:rPr>
+        <w:t>RG</w:t>
+      </w:r>
+      <w:r>
+        <w:rPr>
+          <w:b/>
+          <w:bCs/>
+        </w:rPr>
+        <w:t>-</w:t>
+      </w:r>
+      <w:r>
+        <w:rPr>
+          <w:b/>
+          <w:bCs/>
+        </w:rPr>
+        <w:t>002.1</w:t>
+      </w:r>
+      <w:r>
+        <w:t xml:space="preserve"> </w:t>
+      </w:r>
+      <w:r>
+        <w:t>El sistema deberá bloquear la tarjeta si el usuario falla 3 veces el número secreto o PIN</w:t>
+      </w:r>
+      <w:r>
+        <w:t xml:space="preserve"> asociado a la tarjeta</w:t>
+      </w:r>
+    </w:p>
+    <w:p>
+      <w:r>
+        <w:rPr>
+          <w:b/>
+          <w:bCs/>
+        </w:rPr>
+        <w:t>RG</w:t>
+      </w:r>
+      <w:r>
+        <w:rPr>
+          <w:b/>
+          <w:bCs/>
+        </w:rPr>
+        <w:t>-</w:t>
+      </w:r>
+      <w:r>
+        <w:rPr>
+          <w:b/>
+          <w:bCs/>
+        </w:rPr>
+        <w:t>003</w:t>
+      </w:r>
+      <w:r>
+        <w:t xml:space="preserve"> El sistema registrará los datos de inicio de sesión: fecha, hora y nº de tarjeta</w:t>
+      </w:r>
+    </w:p>
+    <w:p>
+      <w:r>
+        <w:rPr>
+          <w:b/>
+          <w:bCs/>
+        </w:rPr>
+        <w:t>RG-004</w:t>
+      </w:r>
+      <w:r>
+        <w:t xml:space="preserve"> El sistema cancelará la sesión si hay 60 segundos de inactividad</w:t>
+      </w:r>
+    </w:p>
+    <w:p>
+      <w:r>
+        <w:rPr>
+          <w:b/>
+          <w:bCs/>
+        </w:rPr>
+        <w:t>RG</w:t>
+      </w:r>
+      <w:r>
+        <w:rPr>
+          <w:b/>
+          <w:bCs/>
+        </w:rPr>
+        <w:t>-</w:t>
+      </w:r>
+      <w:r>
+        <w:rPr>
+          <w:b/>
+          <w:bCs/>
+        </w:rPr>
+        <w:t>00</w:t>
+      </w:r>
+      <w:r>
+        <w:rPr>
+          <w:b/>
+          <w:bCs/>
+        </w:rPr>
+        <w:t>5</w:t>
+      </w:r>
+      <w:r>
+        <w:t xml:space="preserve"> El sistema permitirá al usuario que seleccione el idioma (español/inglés)</w:t>
+      </w:r>
+    </w:p>
+    <w:p>
+      <w:r>
+        <w:rPr>
+          <w:b/>
+          <w:bCs/>
+        </w:rPr>
+        <w:t>RG</w:t>
+      </w:r>
+      <w:r>
+        <w:rPr>
+          <w:b/>
+          <w:bCs/>
+        </w:rPr>
+        <w:t>-</w:t>
+      </w:r>
+      <w:r>
+        <w:rPr>
+          <w:b/>
+          <w:bCs/>
+        </w:rPr>
+        <w:t>00</w:t>
+      </w:r>
+      <w:r>
+        <w:rPr>
+          <w:b/>
+          <w:bCs/>
+        </w:rPr>
+        <w:t>6</w:t>
+      </w:r>
+      <w:r>
+        <w:t xml:space="preserve"> El sistema permitirá al usuario retirar efectivo</w:t>
+      </w:r>
+    </w:p>
+    <w:p>
+      <w:r>
+        <w:rPr>
+          <w:b/>
+          <w:bCs/>
+        </w:rPr>
+        <w:t>RG</w:t>
+      </w:r>
+      <w:r>
+        <w:rPr>
+          <w:b/>
+          <w:bCs/>
+        </w:rPr>
+        <w:t>-</w:t>
+      </w:r>
+      <w:r>
+        <w:rPr>
+          <w:b/>
+          <w:bCs/>
+        </w:rPr>
+        <w:t>00</w:t>
+      </w:r>
+      <w:r>
+        <w:rPr>
+          <w:b/>
+          <w:bCs/>
+        </w:rPr>
+        <w:t>6</w:t>
+      </w:r>
+      <w:r>
+        <w:rPr>
+          <w:b/>
+          <w:bCs/>
+        </w:rPr>
+        <w:t>.1</w:t>
+      </w:r>
+      <w:r>
+        <w:t xml:space="preserve"> </w:t>
+      </w:r>
+      <w:r>
+        <w:t xml:space="preserve">El sistema </w:t>
+      </w:r>
+      <w:r>
+        <w:t xml:space="preserve">cajero tendrá un límite </w:t>
+      </w:r>
+      <w:r>
+        <w:t xml:space="preserve">diario por tarjeta </w:t>
+      </w:r>
+      <w:r>
+        <w:t xml:space="preserve">para sacar dinero </w:t>
+      </w:r>
+      <w:r>
+        <w:t xml:space="preserve">con el fin de </w:t>
+      </w:r>
+      <w:r>
+        <w:t xml:space="preserve">evitar que </w:t>
+      </w:r>
+      <w:r>
+        <w:t>unos pocos clientes vací</w:t>
+      </w:r>
+      <w:r>
+        <w:t>en</w:t>
+      </w:r>
+      <w:r>
+        <w:t xml:space="preserve"> </w:t>
+      </w:r>
+      <w:r>
+        <w:t>e</w:t>
+      </w:r>
+      <w:r>
+        <w:t>l cajero e impid</w:t>
+      </w:r>
+      <w:r>
+        <w:t>an</w:t>
+      </w:r>
+      <w:r>
+        <w:t xml:space="preserve"> que los demás sa</w:t>
+      </w:r>
+      <w:r>
+        <w:t xml:space="preserve">quen </w:t>
+      </w:r>
+      <w:r>
+        <w:t>dinero a continuación</w:t>
+      </w:r>
+      <w:r>
+        <w:t xml:space="preserve">. </w:t>
+      </w:r>
+    </w:p>
+    <w:p>
+      <w:r>
+        <w:rPr>
+          <w:b/>
+          <w:bCs/>
+        </w:rPr>
+        <w:t>RG</w:t>
+      </w:r>
+      <w:r>
+        <w:rPr>
+          <w:b/>
+          <w:bCs/>
+        </w:rPr>
+        <w:t>-</w:t>
+      </w:r>
+      <w:r>
+        <w:rPr>
+          <w:b/>
+          <w:bCs/>
+        </w:rPr>
+        <w:t>00</w:t>
+      </w:r>
+      <w:r>
+        <w:rPr>
+          <w:b/>
+          <w:bCs/>
+        </w:rPr>
+        <w:t>6</w:t>
+      </w:r>
+      <w:r>
+        <w:rPr>
+          <w:b/>
+          <w:bCs/>
+        </w:rPr>
+        <w:t>.</w:t>
+      </w:r>
+      <w:r>
+        <w:rPr>
+          <w:b/>
+          <w:bCs/>
+        </w:rPr>
         <w:t>2</w:t>
       </w:r>
       <w:r>
+        <w:t xml:space="preserve"> El sistema no permite la retirada de dinero si la tarjeta ha superado su límite diario</w:t>
+      </w:r>
+    </w:p>
+    <w:p>
+      <w:r>
+        <w:rPr>
+          <w:b/>
+          <w:bCs/>
+        </w:rPr>
+        <w:t>RG</w:t>
+      </w:r>
+      <w:r>
+        <w:rPr>
+          <w:b/>
+          <w:bCs/>
+        </w:rPr>
+        <w:t>-</w:t>
+      </w:r>
+      <w:r>
+        <w:rPr>
+          <w:b/>
+          <w:bCs/>
+        </w:rPr>
+        <w:t>00</w:t>
+      </w:r>
+      <w:r>
+        <w:rPr>
+          <w:b/>
+          <w:bCs/>
+        </w:rPr>
+        <w:t>6</w:t>
+      </w:r>
+      <w:r>
+        <w:rPr>
+          <w:b/>
+          <w:bCs/>
+        </w:rPr>
+        <w:t>.</w:t>
+      </w:r>
+      <w:r>
+        <w:rPr>
+          <w:b/>
+          <w:bCs/>
+        </w:rPr>
+        <w:t>3</w:t>
+      </w:r>
+      <w:r>
+        <w:t xml:space="preserve"> </w:t>
+      </w:r>
+      <w:r>
+        <w:t xml:space="preserve">El dispensador del ATM no </w:t>
+      </w:r>
+      <w:r>
+        <w:t>permite retirar monedas</w:t>
+      </w:r>
+    </w:p>
+    <w:p>
+      <w:pPr>
+        <w:spacing w:line="240" w:lineRule="auto"/>
+      </w:pPr>
+      <w:r>
+        <w:rPr>
+          <w:b/>
+          <w:bCs/>
+        </w:rPr>
+        <w:t>RG</w:t>
+      </w:r>
+      <w:r>
+        <w:rPr>
+          <w:b/>
+          <w:bCs/>
+        </w:rPr>
+        <w:t>-</w:t>
+      </w:r>
+      <w:r>
+        <w:rPr>
+          <w:b/>
+          <w:bCs/>
+        </w:rPr>
+        <w:t>005.</w:t>
+      </w:r>
+      <w:r>
+        <w:rPr>
+          <w:b/>
+          <w:bCs/>
+        </w:rPr>
+        <w:t>4</w:t>
+      </w:r>
+      <w:r>
+        <w:rPr>
+          <w:b/>
+          <w:bCs/>
+        </w:rPr>
+        <w:t xml:space="preserve"> </w:t>
+      </w:r>
+      <w:r>
+        <w:t xml:space="preserve">El máximo valor de los billetes del dispensador del ATM es </w:t>
+      </w:r>
+      <w:r>
+        <w:t>50</w:t>
+      </w:r>
+      <w:r>
+        <w:t>€</w:t>
+      </w:r>
+    </w:p>
+    <w:p>
+      <w:pPr>
+        <w:spacing w:line="240" w:lineRule="auto"/>
+      </w:pPr>
+      <w:r>
+        <w:rPr>
+          <w:b/>
+          <w:bCs/>
+        </w:rPr>
+        <w:t>RG</w:t>
+      </w:r>
+      <w:r>
+        <w:rPr>
+          <w:b/>
+          <w:bCs/>
+        </w:rPr>
+        <w:t>-</w:t>
+      </w:r>
+      <w:r>
+        <w:rPr>
+          <w:b/>
+          <w:bCs/>
+        </w:rPr>
+        <w:t>00</w:t>
+      </w:r>
+      <w:r>
+        <w:rPr>
+          <w:b/>
+          <w:bCs/>
+        </w:rPr>
+        <w:t>6</w:t>
+      </w:r>
+      <w:r>
+        <w:rPr>
+          <w:b/>
+          <w:bCs/>
+        </w:rPr>
+        <w:t>.</w:t>
+      </w:r>
+      <w:r>
+        <w:rPr>
+          <w:b/>
+          <w:bCs/>
+        </w:rPr>
+        <w:t>5</w:t>
+      </w:r>
+      <w:r>
+        <w:t xml:space="preserve"> El cajero siempre intentará entregar la cantidad requerida por el cliente con los billetes disponibles </w:t>
+      </w:r>
+    </w:p>
+    <w:p>
+      <w:pPr>
+        <w:spacing w:line="240" w:lineRule="auto"/>
+      </w:pPr>
+      <w:r>
+        <w:rPr>
+          <w:b/>
+          <w:bCs/>
+        </w:rPr>
+        <w:t>RG</w:t>
+      </w:r>
+      <w:r>
+        <w:rPr>
+          <w:b/>
+          <w:bCs/>
+        </w:rPr>
+        <w:t>-</w:t>
+      </w:r>
+      <w:r>
+        <w:rPr>
+          <w:b/>
+          <w:bCs/>
+        </w:rPr>
+        <w:t>00</w:t>
+      </w:r>
+      <w:r>
+        <w:rPr>
+          <w:b/>
+          <w:bCs/>
+        </w:rPr>
+        <w:t>6</w:t>
+      </w:r>
+      <w:r>
+        <w:rPr>
+          <w:b/>
+          <w:bCs/>
+        </w:rPr>
+        <w:t>.</w:t>
+      </w:r>
+      <w:r>
+        <w:rPr>
+          <w:b/>
+          <w:bCs/>
+        </w:rPr>
+        <w:t>6</w:t>
+      </w:r>
+      <w:r>
+        <w:t xml:space="preserve"> El dispensador intentará entregar los últimos 50€ </w:t>
+      </w:r>
+      <w:r>
+        <w:t xml:space="preserve">de la cantidad requerida </w:t>
+      </w:r>
+      <w:r>
+        <w:t>con 1 billete de 20€, 2 billetes de 10€ y 2 billetes de 5€ y el resto con el menor número de billetes posible</w:t>
+      </w:r>
+    </w:p>
+    <w:p>
+      <w:pPr>
+        <w:spacing w:line="240" w:lineRule="auto"/>
+      </w:pPr>
+      <w:r>
+        <w:rPr>
+          <w:b/>
+          <w:bCs/>
+        </w:rPr>
+        <w:t>RG-007</w:t>
+      </w:r>
+      <w:r>
+        <w:t xml:space="preserve"> El sistema permitirá al usuario consultar el saldo disponible en su cuenta bancaria</w:t>
+      </w:r>
+    </w:p>
+    <w:p>
+      <w:pPr>
+        <w:spacing w:line="240" w:lineRule="auto"/>
+      </w:pPr>
+      <w:r>
+        <w:rPr>
+          <w:b/>
+          <w:bCs/>
+        </w:rPr>
+        <w:t>RG-007.1</w:t>
+      </w:r>
+      <w:r>
+        <w:t xml:space="preserve"> El sistema mostrará el saldo en pantalla después de cada transacción</w:t>
+      </w:r>
+    </w:p>
+    <w:p>
+      <w:pPr>
+        <w:spacing w:line="240" w:lineRule="auto"/>
+      </w:pPr>
+      <w:r>
+        <w:rPr>
+          <w:b/>
+          <w:bCs/>
+        </w:rPr>
+        <w:t>RG-008</w:t>
+      </w:r>
+      <w:r>
+        <w:t xml:space="preserve"> El sistema permitirá realizar transacciones al usuario siempre y cuando sean del mismo banco</w:t>
+      </w:r>
+    </w:p>
+    <w:p>
+      <w:pPr>
+        <w:spacing w:line="240" w:lineRule="auto"/>
+      </w:pPr>
+      <w:r>
+        <w:rPr>
+          <w:b/>
+          <w:bCs/>
+        </w:rPr>
+        <w:t>RG-008.1</w:t>
+      </w:r>
+      <w:r>
+        <w:t xml:space="preserve"> El sistema deberá verificar que hay dinero suficiente para hacer la transferencia</w:t>
+      </w:r>
+    </w:p>
+    <w:p>
+      <w:pPr>
+        <w:spacing w:line="240" w:lineRule="auto"/>
+      </w:pPr>
+      <w:r>
+        <w:rPr>
+          <w:b/>
+          <w:bCs/>
+        </w:rPr>
+        <w:t>RG-008.2</w:t>
+      </w:r>
+      <w:r>
+        <w:t xml:space="preserve"> El sistema le pedirá confirmar la transferencia al usuario antes de procesarla</w:t>
+      </w:r>
+    </w:p>
+    <w:p>
+      <w:pPr>
+        <w:spacing w:line="240" w:lineRule="auto"/>
+      </w:pPr>
+      <w:r>
+        <w:rPr>
+          <w:b/>
+          <w:bCs/>
+        </w:rPr>
+        <w:t>RG-009</w:t>
+      </w:r>
+      <w:r>
+        <w:t xml:space="preserve"> El sistema solo permitirá el cambio de monedas para las divisas que tenga disponibles el banco</w:t>
+      </w:r>
+    </w:p>
+    <w:p>
+      <w:pPr>
+        <w:spacing w:line="240" w:lineRule="auto"/>
+      </w:pPr>
+      <w:r>
+        <w:rPr>
+          <w:b/>
+          <w:bCs/>
+        </w:rPr>
+        <w:lastRenderedPageBreak/>
+        <w:t>RG-009.1</w:t>
+      </w:r>
+      <w:r>
+        <w:t xml:space="preserve"> El sistema mostrará al usuario el importe que recibirá de moneda destino antes de realizar la operación</w:t>
+      </w:r>
+    </w:p>
+    <w:p>
+      <w:pPr>
+        <w:spacing w:line="240" w:lineRule="auto"/>
+      </w:pPr>
+      <w:r>
+        <w:rPr>
+          <w:b/>
+          <w:bCs/>
+        </w:rPr>
+        <w:t>RG-009.2</w:t>
+      </w:r>
+      <w:r>
+        <w:t xml:space="preserve"> El sistema no realizara la operación de cambio de moneda si el dispensador no tiene dinero suficiente de esa divisa</w:t>
+      </w:r>
+    </w:p>
+    <w:p>
+      <w:pPr>
+        <w:spacing w:line="240" w:lineRule="auto"/>
+      </w:pPr>
+      <w:r>
+        <w:rPr>
+          <w:b/>
+          <w:bCs/>
+        </w:rPr>
+        <w:t>RG-010</w:t>
+      </w:r>
+      <w:r>
+        <w:t xml:space="preserve"> </w:t>
+      </w:r>
+      <w:r>
+        <w:t>El sistema permitirá al usuario cambiar su PIN actual por uno nuevo después de verificar su identidad con la introducción del PIN actual</w:t>
+      </w:r>
+    </w:p>
+    <w:p>
+      <w:pPr>
+        <w:spacing w:line="240" w:lineRule="auto"/>
+      </w:pPr>
+      <w:r>
+        <w:rPr>
+          <w:b/>
+          <w:bCs/>
+        </w:rPr>
+        <w:t>RG-011</w:t>
+      </w:r>
+      <w:r>
+        <w:t xml:space="preserve"> </w:t>
+      </w:r>
+      <w:r>
+        <w:t>El sistema permitirá al usuario retirar efectivo</w:t>
+      </w:r>
+    </w:p>
+    <w:p>
+      <w:pPr>
+        <w:spacing w:line="240" w:lineRule="auto"/>
+      </w:pPr>
+      <w:r>
+        <w:rPr>
+          <w:b/>
+          <w:bCs/>
+        </w:rPr>
+        <w:t>RG-011.1</w:t>
+      </w:r>
+      <w:r>
+        <w:t xml:space="preserve"> </w:t>
+      </w:r>
+      <w:r>
+        <w:t>El sistema debe mostrar al usuario la opción de depositar dinero después de que se haya iniciado sesión correctamente</w:t>
+      </w:r>
+    </w:p>
+    <w:p>
+      <w:pPr>
+        <w:spacing w:line="240" w:lineRule="auto"/>
+      </w:pPr>
+      <w:r>
+        <w:rPr>
+          <w:b/>
+          <w:bCs/>
+        </w:rPr>
+        <w:t>RG-011.2</w:t>
+      </w:r>
+      <w:r>
+        <w:t xml:space="preserve"> </w:t>
+      </w:r>
+      <w:r>
+        <w:t xml:space="preserve">El sistema debe permitir al usuario ingresar la cantidad de dinero que desea depositar </w:t>
+      </w:r>
+      <w:r>
+        <w:t>en billetes.</w:t>
+      </w:r>
+    </w:p>
+    <w:p>
+      <w:pPr>
+        <w:spacing w:line="240" w:lineRule="auto"/>
+      </w:pPr>
+      <w:r>
+        <w:rPr>
+          <w:b/>
+          <w:bCs/>
+        </w:rPr>
+        <w:t>RG-011.3</w:t>
+      </w:r>
+      <w:r>
+        <w:t xml:space="preserve"> </w:t>
+      </w:r>
+      <w:r>
+        <w:t>El sistema debe tener la capacidad de contar y validar los billetes y monedas ingresados por el usuario</w:t>
+      </w:r>
+    </w:p>
+    <w:p>
+      <w:pPr>
+        <w:spacing w:line="240" w:lineRule="auto"/>
+      </w:pPr>
+      <w:r>
+        <w:rPr>
+          <w:b/>
+          <w:bCs/>
+        </w:rPr>
+        <w:t>RG-011.4</w:t>
+      </w:r>
+      <w:r>
+        <w:t xml:space="preserve"> </w:t>
+      </w:r>
+      <w:r>
+        <w:t>El sistema debe rechazar cualquier billete o moneda falsa o dañada que se intente depositar</w:t>
+      </w:r>
+    </w:p>
+    <w:p>
+      <w:pPr>
+        <w:spacing w:line="240" w:lineRule="auto"/>
+      </w:pPr>
+      <w:r>
+        <w:rPr>
+          <w:b/>
+          <w:bCs/>
+        </w:rPr>
+        <w:t>RG-011.5</w:t>
+      </w:r>
+      <w:r>
+        <w:t xml:space="preserve"> </w:t>
+      </w:r>
+      <w:r>
+        <w:t>El sistema debe establecer un límite diario de depósito por tarjeta para evitar que los clientes depositen grandes cantidades de dinero en una sola transacción</w:t>
+      </w:r>
+    </w:p>
+    <w:p>
+      <w:pPr>
+        <w:spacing w:line="240" w:lineRule="auto"/>
+        <w:rPr>
+          <w:b/>
+          <w:bCs/>
+          <w:sz w:val="32"/>
+          <w:szCs w:val="32"/>
+        </w:rPr>
+      </w:pPr>
+    </w:p>
+    <w:p>
+      <w:pPr>
+        <w:spacing w:line="240" w:lineRule="auto"/>
+        <w:rPr>
+          <w:b/>
+          <w:bCs/>
+          <w:sz w:val="32"/>
+          <w:szCs w:val="32"/>
+        </w:rPr>
+      </w:pPr>
+      <w:r>
+        <w:rPr>
+          <w:b/>
+          <w:bCs/>
+          <w:sz w:val="32"/>
+          <w:szCs w:val="32"/>
+        </w:rPr>
+        <w:t>3.</w:t>
+      </w:r>
+      <w:r>
+        <w:rPr>
+          <w:b/>
+          <w:bCs/>
+          <w:sz w:val="32"/>
+          <w:szCs w:val="32"/>
+        </w:rPr>
+        <w:t xml:space="preserve">2 </w:t>
+      </w:r>
+      <w:r>
+        <w:rPr>
+          <w:b/>
+          <w:bCs/>
+          <w:sz w:val="32"/>
+          <w:szCs w:val="32"/>
+        </w:rPr>
+        <w:t>Casos de uso</w:t>
+      </w:r>
+    </w:p>
+    <w:p>
+      <w:pPr>
+        <w:spacing w:line="240" w:lineRule="auto"/>
+        <w:rPr>
+          <w:b/>
+          <w:bCs/>
+          <w:sz w:val="32"/>
+          <w:szCs w:val="32"/>
+        </w:rPr>
+      </w:pPr>
+    </w:p>
+    <w:p>
+      <w:pPr>
+        <w:spacing w:line="240" w:lineRule="auto"/>
         <w:rPr>
           <w:b/>
           <w:bCs/>
           <w:sz w:val="28"/>
           <w:szCs w:val="28"/>
         </w:rPr>
-        <w:t xml:space="preserve"> </w:t>
-      </w:r>
+      </w:pPr>
       <w:r>
         <w:rPr>
           <w:b/>
@@ -2207,1336 +3214,26 @@
           <w:sz w:val="28"/>
           <w:szCs w:val="28"/>
         </w:rPr>
-        <w:t>Glosario de términos</w:t>
-      </w:r>
-    </w:p>
-    <w:p>
-      <w:pPr>
+        <w:t>3.</w:t>
+      </w:r>
+      <w:r>
         <w:rPr>
           <w:b/>
           <w:bCs/>
           <w:sz w:val="28"/>
           <w:szCs w:val="28"/>
         </w:rPr>
-      </w:pPr>
-    </w:p>
-    <w:p>
-      <w:r>
-        <w:rPr>
-          <w:b/>
-          <w:bCs/>
-        </w:rPr>
-        <w:t>ATM</w:t>
-      </w:r>
-    </w:p>
-    <w:p>
-      <w:r>
-        <w:t>S</w:t>
-      </w:r>
-      <w:r>
-        <w:t>iglas en inglés de cajero automático</w:t>
-      </w:r>
-      <w:r>
-        <w:t xml:space="preserve"> (</w:t>
-      </w:r>
-      <w:proofErr w:type="spellStart"/>
-      <w:r>
-        <w:t>Automatic</w:t>
-      </w:r>
-      <w:proofErr w:type="spellEnd"/>
-      <w:r>
-        <w:t xml:space="preserve"> </w:t>
-      </w:r>
-      <w:proofErr w:type="spellStart"/>
-      <w:r>
-        <w:t>Teller</w:t>
-      </w:r>
-      <w:proofErr w:type="spellEnd"/>
-      <w:r>
-        <w:t xml:space="preserve"> Machine</w:t>
-      </w:r>
-      <w:r>
-        <w:t>)</w:t>
-      </w:r>
-    </w:p>
-    <w:p>
-      <w:pPr>
-        <w:rPr>
-          <w:b/>
-          <w:bCs/>
-        </w:rPr>
-      </w:pPr>
-      <w:r>
-        <w:rPr>
-          <w:b/>
-          <w:bCs/>
-        </w:rPr>
-        <w:t>Tarjeta ATM</w:t>
-      </w:r>
-      <w:r>
-        <w:rPr>
-          <w:b/>
-          <w:bCs/>
-        </w:rPr>
-        <w:t>: descripción</w:t>
-      </w:r>
-    </w:p>
-    <w:p>
-      <w:r>
-        <w:t>Una tarjeta ATM es una tarjeta plástica emitida por una entidad financiera que permite a los usuarios acceder a sus cuentas bancarias y realizar transacciones en un cajero automático. Las tarjetas ATM también se conocen como tarjetas de débito o tarjetas bancarias.</w:t>
-      </w:r>
-    </w:p>
-    <w:p>
-      <w:r>
-        <w:t>Las tarjetas ATM suelen tener una banda magnética o un chip que contiene información sobre la cuenta bancaria del usuario, como el número de la cuenta y la identificación personal (PIN).</w:t>
-      </w:r>
-    </w:p>
-    <w:p>
-      <w:r>
-        <w:rPr>
-          <w:b/>
-          <w:bCs/>
-        </w:rPr>
-        <w:t>Tarjeta de débito</w:t>
-      </w:r>
-    </w:p>
-    <w:p>
-      <w:r>
-        <w:t>Es la tarjeta ATM más común y permite a los clientes acceder a su cuenta bancaria para realizar transacciones, como retiros de efectivo, transferencias y pagos con débito.</w:t>
-      </w:r>
-    </w:p>
-    <w:p>
-      <w:r>
-        <w:rPr>
-          <w:b/>
-          <w:bCs/>
-        </w:rPr>
-        <w:t>Tarjeta de crédito</w:t>
-      </w:r>
-      <w:r>
-        <w:t xml:space="preserve"> </w:t>
-      </w:r>
-    </w:p>
-    <w:p>
-      <w:r>
-        <w:t>Es una tarjeta que permite a los clientes acceder a un límite de crédito que puede ser utilizado para realizar compras o retiros de efectivo en cajeros automáticos. A diferencia de una tarjeta de débito, el monto gastado en una tarjeta de crédito debe ser pagado con intereses en un plazo determinado.</w:t>
-      </w:r>
-    </w:p>
-    <w:p>
-      <w:pPr>
-        <w:rPr>
-          <w:b/>
-          <w:bCs/>
-        </w:rPr>
-      </w:pPr>
-      <w:r>
-        <w:rPr>
-          <w:b/>
-          <w:bCs/>
-        </w:rPr>
-        <w:t>Tarjeta ATM: PIN</w:t>
-      </w:r>
-    </w:p>
-    <w:p>
-      <w:r>
-        <w:t xml:space="preserve">Un PIN (Personal </w:t>
-      </w:r>
-      <w:proofErr w:type="spellStart"/>
-      <w:r>
-        <w:t>Identification</w:t>
-      </w:r>
-      <w:proofErr w:type="spellEnd"/>
-      <w:r>
-        <w:t xml:space="preserve"> </w:t>
-      </w:r>
-      <w:proofErr w:type="spellStart"/>
-      <w:r>
-        <w:t>Number</w:t>
-      </w:r>
-      <w:proofErr w:type="spellEnd"/>
-      <w:r>
-        <w:t>, o número de identificación personal) de tarjeta ATM es un código numérico de seguridad utilizado para autenticar a un usuario y permitir que este realice transacciones en un cajero automático (ATM).</w:t>
-      </w:r>
-    </w:p>
-    <w:p>
-      <w:pPr>
-        <w:rPr>
-          <w:b/>
-          <w:bCs/>
-        </w:rPr>
-      </w:pPr>
-      <w:r>
-        <w:rPr>
-          <w:b/>
-          <w:bCs/>
-        </w:rPr>
-        <w:t>Tarjeta bloqueada</w:t>
-      </w:r>
-    </w:p>
-    <w:p>
-      <w:r>
-        <w:t>En caso de que se sospeche que la tarjeta de identificación personal de un cliente ha sido comprometida o robada, la entidad financiera puede bloquear la tarjeta para evitar transacciones no autorizadas. También se puede bloquear la tarjeta en caso de que se haya ingresado el PIN incorrecto varias veces seguidas o si la cuenta bancaria del cliente está en mora o ha sido cerrada.</w:t>
-      </w:r>
-    </w:p>
-    <w:p>
-      <w:r>
-        <w:t>El bloqueo de la tarjeta se puede realizar de varias maneras. En algunos casos, el cliente puede bloquear la tarjeta a través de la aplicación móvil del banco o por teléfono, en otros casos, la entidad financiera puede detectar actividades sospechosas y bloquear la tarjeta automáticamente.</w:t>
-      </w:r>
-    </w:p>
-    <w:p>
-      <w:r>
-        <w:t>Cuando se bloquea una tarjeta de identificación personal, el cliente ya no podrá realizar transacciones en el cajero automático ni en ningún otro canal de la entidad financiera que requiera la tarjeta bloqueada. El cliente debe comunicarse con la entidad financiera para solicitar el desbloqueo de la tarjeta o para obtener una nueva tarjeta de identificación personal.</w:t>
-      </w:r>
-    </w:p>
-    <w:p/>
-    <w:p>
-      <w:pPr>
-        <w:rPr>
-          <w:b/>
-          <w:bCs/>
-        </w:rPr>
-      </w:pPr>
-      <w:r>
-        <w:rPr>
-          <w:b/>
-          <w:bCs/>
-        </w:rPr>
-        <w:lastRenderedPageBreak/>
-        <w:t>S</w:t>
-      </w:r>
-      <w:r>
-        <w:rPr>
-          <w:b/>
-          <w:bCs/>
-        </w:rPr>
-        <w:t>esión de ATM</w:t>
-      </w:r>
-    </w:p>
-    <w:p>
-      <w:r>
-        <w:t>Período de tiempo durante el cual un usuario interactúa con el cajero automático para realizar una o varias transacciones financieras, como retirar dinero en efectivo, depositar cheques o consultar saldos de cuentas. La sesión se inicia cuando el usuario inserta su tarjeta en el cajero automático y finaliza cuando el usuario retira su tarjeta</w:t>
-      </w:r>
-      <w:r>
-        <w:t xml:space="preserve"> o permanece un cierto periodo inactivo</w:t>
-      </w:r>
-      <w:r>
-        <w:t xml:space="preserve"> (generalmente 60 segundos).</w:t>
-      </w:r>
-    </w:p>
-    <w:p>
-      <w:r>
-        <w:t>Durante la sesión de ATM, el usuario interactúa con la pantalla táctil o el teclado del cajero automático para seleccionar el tipo de transacción que desea realizar y para ingresar la información necesaria para completar la transacción, como el monto de retiro o el número de cuenta de destino para una transferencia.</w:t>
-      </w:r>
-    </w:p>
-    <w:p>
-      <w:pPr>
-        <w:rPr>
-          <w:b/>
-          <w:bCs/>
-        </w:rPr>
-      </w:pPr>
-      <w:r>
-        <w:rPr>
-          <w:b/>
-          <w:bCs/>
-        </w:rPr>
-        <w:t>Cuenta corriente bancaria</w:t>
-      </w:r>
-      <w:r>
-        <w:rPr>
-          <w:b/>
-          <w:bCs/>
-        </w:rPr>
-        <w:t xml:space="preserve">: </w:t>
-      </w:r>
-      <w:r>
-        <w:rPr>
-          <w:b/>
-          <w:bCs/>
-        </w:rPr>
-        <w:t>descripción</w:t>
-      </w:r>
-    </w:p>
-    <w:p>
-      <w:r>
-        <w:t>Una cuenta corriente bancaria es un tipo de cuenta de depósito ofrecida por los bancos, la cual permite a los clientes realizar transacciones financieras como depósitos, retiros, transferencias y pagos mediante cheques o tarjetas de débito.</w:t>
-      </w:r>
-    </w:p>
-    <w:p>
-      <w:pPr>
-        <w:rPr>
-          <w:b/>
-          <w:bCs/>
-        </w:rPr>
-      </w:pPr>
-      <w:r>
-        <w:rPr>
-          <w:b/>
-          <w:bCs/>
-        </w:rPr>
-        <w:t>Cuenta corriente bancaria</w:t>
-      </w:r>
-      <w:r>
-        <w:rPr>
-          <w:b/>
-          <w:bCs/>
-        </w:rPr>
-        <w:t>:</w:t>
-      </w:r>
-      <w:r>
-        <w:rPr>
-          <w:b/>
-          <w:bCs/>
-        </w:rPr>
-        <w:t xml:space="preserve"> titular</w:t>
-      </w:r>
-    </w:p>
-    <w:p>
-      <w:r>
-        <w:t>En una cuenta corriente bancaria, el titular es la persona o entidad que posee la cuenta y es responsable de su administración y uso. El titular es el propietario legal de los fondos depositados en la cuenta corriente y tiene el derecho de realizar transacciones financieras en la cuenta, como depósitos, retiros, transferencias y pagos.</w:t>
-      </w:r>
-    </w:p>
-    <w:p>
-      <w:r>
-        <w:t>En la mayoría de los casos, solo una persona o entidad puede ser el titular de una cuenta corriente bancaria. Sin embargo, algunas cuentas corrientes pueden tener más de un titular, como en el caso de una cuenta conjunta, donde dos o más personas son titulares y tienen los mismos derechos y responsabilidades en la administración de la cuenta.</w:t>
-      </w:r>
-    </w:p>
-    <w:p>
-      <w:pPr>
-        <w:rPr>
-          <w:b/>
-          <w:bCs/>
-        </w:rPr>
-      </w:pPr>
-      <w:r>
-        <w:rPr>
-          <w:b/>
-          <w:bCs/>
-        </w:rPr>
-        <w:t xml:space="preserve">El sistema interbancario </w:t>
-      </w:r>
-      <w:r>
-        <w:rPr>
-          <w:b/>
-          <w:bCs/>
-        </w:rPr>
-        <w:t>ATM</w:t>
-      </w:r>
-    </w:p>
-    <w:p>
-      <w:r>
-        <w:t>Es una red que conecta a los cajeros automáticos de diferentes bancos, permitiendo a los usuarios realizar transacciones en cualquier ATM de la red, sin importar la institución financiera a la que pertenezca el cajero automático.</w:t>
-      </w:r>
-    </w:p>
-    <w:p/>
-    <w:p/>
-    <w:p>
-      <w:pPr>
-        <w:rPr>
-          <w:b/>
-          <w:bCs/>
-          <w:sz w:val="36"/>
-          <w:szCs w:val="36"/>
-        </w:rPr>
-      </w:pPr>
-      <w:r>
-        <w:rPr>
-          <w:b/>
-          <w:bCs/>
-          <w:sz w:val="36"/>
-          <w:szCs w:val="36"/>
-        </w:rPr>
-        <w:br w:type="page"/>
-      </w:r>
-    </w:p>
-    <w:p>
-      <w:pPr>
-        <w:rPr>
-          <w:b/>
-          <w:bCs/>
-          <w:sz w:val="36"/>
-          <w:szCs w:val="36"/>
-        </w:rPr>
-      </w:pPr>
-      <w:r>
-        <w:rPr>
-          <w:b/>
-          <w:bCs/>
-          <w:sz w:val="36"/>
-          <w:szCs w:val="36"/>
-        </w:rPr>
-        <w:lastRenderedPageBreak/>
-        <w:t>3. Requisitos del sistema a desarrollar</w:t>
-      </w:r>
-    </w:p>
-    <w:p>
-      <w:pPr>
-        <w:rPr>
-          <w:b/>
-          <w:bCs/>
-          <w:sz w:val="32"/>
-          <w:szCs w:val="32"/>
-        </w:rPr>
-      </w:pPr>
-      <w:r>
-        <w:rPr>
-          <w:b/>
-          <w:bCs/>
-          <w:sz w:val="32"/>
-          <w:szCs w:val="32"/>
-        </w:rPr>
-        <w:t>3</w:t>
-      </w:r>
-      <w:r>
-        <w:rPr>
-          <w:b/>
-          <w:bCs/>
-          <w:sz w:val="32"/>
-          <w:szCs w:val="32"/>
-        </w:rPr>
-        <w:t xml:space="preserve">.1 </w:t>
-      </w:r>
-      <w:r>
-        <w:rPr>
-          <w:b/>
-          <w:bCs/>
-          <w:sz w:val="32"/>
-          <w:szCs w:val="32"/>
-        </w:rPr>
-        <w:t>Requisitos</w:t>
-      </w:r>
-      <w:r>
-        <w:rPr>
-          <w:b/>
-          <w:bCs/>
-          <w:sz w:val="32"/>
-          <w:szCs w:val="32"/>
-        </w:rPr>
-        <w:t xml:space="preserve"> general</w:t>
-      </w:r>
-      <w:r>
-        <w:rPr>
-          <w:b/>
-          <w:bCs/>
-          <w:sz w:val="32"/>
-          <w:szCs w:val="32"/>
-        </w:rPr>
-        <w:t>es del proyecto</w:t>
-      </w:r>
-    </w:p>
-    <w:p>
-      <w:r>
-        <w:rPr>
-          <w:b/>
-          <w:bCs/>
-        </w:rPr>
-        <w:t>RG</w:t>
-      </w:r>
-      <w:r>
-        <w:rPr>
-          <w:b/>
-          <w:bCs/>
-        </w:rPr>
-        <w:t>-</w:t>
-      </w:r>
-      <w:r>
-        <w:rPr>
-          <w:b/>
-          <w:bCs/>
-        </w:rPr>
-        <w:t>0</w:t>
-      </w:r>
-      <w:r>
-        <w:rPr>
-          <w:b/>
-          <w:bCs/>
-        </w:rPr>
-        <w:t>01</w:t>
-      </w:r>
-      <w:r>
-        <w:t xml:space="preserve"> El sistema deberá ser capaz de reconocer </w:t>
-      </w:r>
-      <w:r>
-        <w:t>si una</w:t>
-      </w:r>
-      <w:r>
-        <w:t xml:space="preserve"> tarjeta ATM</w:t>
-      </w:r>
-      <w:r>
-        <w:t xml:space="preserve"> está autorizada para operar en el ATM </w:t>
-      </w:r>
-    </w:p>
-    <w:p>
-      <w:r>
-        <w:rPr>
-          <w:b/>
-          <w:bCs/>
-        </w:rPr>
-        <w:t>RG</w:t>
-      </w:r>
-      <w:r>
-        <w:rPr>
-          <w:b/>
-          <w:bCs/>
-        </w:rPr>
-        <w:t>-</w:t>
-      </w:r>
-      <w:r>
-        <w:rPr>
-          <w:b/>
-          <w:bCs/>
-        </w:rPr>
-        <w:t>002</w:t>
-      </w:r>
-      <w:r>
-        <w:t xml:space="preserve"> El sistema deberá ser capaz de identificar al usuario de una tarjeta ATM para iniciar una sesión en el sistema</w:t>
-      </w:r>
-    </w:p>
-    <w:p>
-      <w:r>
-        <w:rPr>
-          <w:b/>
-          <w:bCs/>
-        </w:rPr>
-        <w:t>RG</w:t>
-      </w:r>
-      <w:r>
-        <w:rPr>
-          <w:b/>
-          <w:bCs/>
-        </w:rPr>
-        <w:t>-</w:t>
-      </w:r>
-      <w:r>
-        <w:rPr>
-          <w:b/>
-          <w:bCs/>
-        </w:rPr>
-        <w:t>002.1</w:t>
-      </w:r>
-      <w:r>
-        <w:t xml:space="preserve"> </w:t>
-      </w:r>
-      <w:r>
-        <w:t>El sistema deberá bloquear la tarjeta si el usuario falla 3 veces el número secreto o PIN</w:t>
-      </w:r>
-      <w:r>
-        <w:t xml:space="preserve"> asociado a la tarjeta</w:t>
-      </w:r>
-    </w:p>
-    <w:p>
-      <w:r>
-        <w:rPr>
-          <w:b/>
-          <w:bCs/>
-        </w:rPr>
-        <w:t>RG</w:t>
-      </w:r>
-      <w:r>
-        <w:rPr>
-          <w:b/>
-          <w:bCs/>
-        </w:rPr>
-        <w:t>-</w:t>
-      </w:r>
-      <w:r>
-        <w:rPr>
-          <w:b/>
-          <w:bCs/>
-        </w:rPr>
-        <w:t>003</w:t>
-      </w:r>
-      <w:r>
-        <w:t xml:space="preserve"> El sistema registrará los datos de inicio de sesión: fecha, hora y </w:t>
-      </w:r>
-      <w:proofErr w:type="spellStart"/>
-      <w:r>
-        <w:t>nº</w:t>
-      </w:r>
-      <w:proofErr w:type="spellEnd"/>
-      <w:r>
-        <w:t xml:space="preserve"> de tarjeta</w:t>
-      </w:r>
-    </w:p>
-    <w:p>
-      <w:r>
-        <w:rPr>
-          <w:b/>
-          <w:bCs/>
-        </w:rPr>
-        <w:t>RG-004</w:t>
-      </w:r>
-      <w:r>
-        <w:t xml:space="preserve"> El sistema cancelará la sesión si hay 60 segundos de inactividad</w:t>
-      </w:r>
-    </w:p>
-    <w:p>
-      <w:r>
-        <w:rPr>
-          <w:b/>
-          <w:bCs/>
-        </w:rPr>
-        <w:t>RG</w:t>
-      </w:r>
-      <w:r>
-        <w:rPr>
-          <w:b/>
-          <w:bCs/>
-        </w:rPr>
-        <w:t>-</w:t>
-      </w:r>
-      <w:r>
-        <w:rPr>
-          <w:b/>
-          <w:bCs/>
-        </w:rPr>
-        <w:t>00</w:t>
-      </w:r>
-      <w:r>
-        <w:rPr>
-          <w:b/>
-          <w:bCs/>
-        </w:rPr>
-        <w:t>5</w:t>
-      </w:r>
-      <w:r>
-        <w:t xml:space="preserve"> El sistema permitirá al usuario que seleccione el idioma (español/inglés)</w:t>
-      </w:r>
-    </w:p>
-    <w:p>
-      <w:r>
-        <w:rPr>
-          <w:b/>
-          <w:bCs/>
-        </w:rPr>
-        <w:t>RG</w:t>
-      </w:r>
-      <w:r>
-        <w:rPr>
-          <w:b/>
-          <w:bCs/>
-        </w:rPr>
-        <w:t>-</w:t>
-      </w:r>
-      <w:r>
-        <w:rPr>
-          <w:b/>
-          <w:bCs/>
-        </w:rPr>
-        <w:t>00</w:t>
-      </w:r>
-      <w:r>
-        <w:rPr>
-          <w:b/>
-          <w:bCs/>
-        </w:rPr>
-        <w:t>6</w:t>
-      </w:r>
-      <w:r>
-        <w:t xml:space="preserve"> El sistema permitirá al usuario retirar efectivo</w:t>
-      </w:r>
-    </w:p>
-    <w:p>
-      <w:r>
-        <w:rPr>
-          <w:b/>
-          <w:bCs/>
-        </w:rPr>
-        <w:t>RG</w:t>
-      </w:r>
-      <w:r>
-        <w:rPr>
-          <w:b/>
-          <w:bCs/>
-        </w:rPr>
-        <w:t>-</w:t>
-      </w:r>
-      <w:r>
-        <w:rPr>
-          <w:b/>
-          <w:bCs/>
-        </w:rPr>
-        <w:t>00</w:t>
-      </w:r>
-      <w:r>
-        <w:rPr>
-          <w:b/>
-          <w:bCs/>
-        </w:rPr>
-        <w:t>6</w:t>
-      </w:r>
-      <w:r>
-        <w:rPr>
-          <w:b/>
-          <w:bCs/>
-        </w:rPr>
-        <w:t>.1</w:t>
-      </w:r>
-      <w:r>
-        <w:t xml:space="preserve"> </w:t>
-      </w:r>
-      <w:r>
-        <w:t xml:space="preserve">El sistema </w:t>
-      </w:r>
-      <w:r>
-        <w:t xml:space="preserve">cajero tendrá un límite </w:t>
-      </w:r>
-      <w:r>
-        <w:t xml:space="preserve">diario por tarjeta </w:t>
-      </w:r>
-      <w:r>
-        <w:t xml:space="preserve">para sacar dinero </w:t>
-      </w:r>
-      <w:r>
-        <w:t xml:space="preserve">con el fin de </w:t>
-      </w:r>
-      <w:r>
-        <w:t xml:space="preserve">evitar que </w:t>
-      </w:r>
-      <w:r>
-        <w:t>unos pocos clientes vací</w:t>
-      </w:r>
-      <w:r>
-        <w:t>en</w:t>
-      </w:r>
-      <w:r>
-        <w:t xml:space="preserve"> </w:t>
-      </w:r>
-      <w:r>
-        <w:t>e</w:t>
-      </w:r>
-      <w:r>
-        <w:t>l cajero e impid</w:t>
-      </w:r>
-      <w:r>
-        <w:t>an</w:t>
-      </w:r>
-      <w:r>
-        <w:t xml:space="preserve"> que los demás sa</w:t>
-      </w:r>
-      <w:r>
-        <w:t xml:space="preserve">quen </w:t>
-      </w:r>
-      <w:r>
-        <w:t>dinero a continuación</w:t>
-      </w:r>
-      <w:r>
-        <w:t xml:space="preserve">. </w:t>
-      </w:r>
-    </w:p>
-    <w:p>
-      <w:r>
-        <w:rPr>
-          <w:b/>
-          <w:bCs/>
-        </w:rPr>
-        <w:t>RG</w:t>
-      </w:r>
-      <w:r>
-        <w:rPr>
-          <w:b/>
-          <w:bCs/>
-        </w:rPr>
-        <w:t>-</w:t>
-      </w:r>
-      <w:r>
-        <w:rPr>
-          <w:b/>
-          <w:bCs/>
-        </w:rPr>
-        <w:t>00</w:t>
-      </w:r>
-      <w:r>
-        <w:rPr>
-          <w:b/>
-          <w:bCs/>
-        </w:rPr>
-        <w:t>6</w:t>
-      </w:r>
-      <w:r>
-        <w:rPr>
-          <w:b/>
-          <w:bCs/>
-        </w:rPr>
-        <w:t>.</w:t>
-      </w:r>
-      <w:r>
-        <w:rPr>
-          <w:b/>
-          <w:bCs/>
-        </w:rPr>
-        <w:t>2</w:t>
-      </w:r>
-      <w:r>
-        <w:t xml:space="preserve"> El sistema no permite la retirada de dinero si la tarjeta ha superado su límite diario</w:t>
-      </w:r>
-    </w:p>
-    <w:p>
-      <w:r>
-        <w:rPr>
-          <w:b/>
-          <w:bCs/>
-        </w:rPr>
-        <w:t>RG</w:t>
-      </w:r>
-      <w:r>
-        <w:rPr>
-          <w:b/>
-          <w:bCs/>
-        </w:rPr>
-        <w:t>-</w:t>
-      </w:r>
-      <w:r>
-        <w:rPr>
-          <w:b/>
-          <w:bCs/>
-        </w:rPr>
-        <w:t>00</w:t>
-      </w:r>
-      <w:r>
-        <w:rPr>
-          <w:b/>
-          <w:bCs/>
-        </w:rPr>
-        <w:t>6</w:t>
-      </w:r>
-      <w:r>
-        <w:rPr>
-          <w:b/>
-          <w:bCs/>
-        </w:rPr>
-        <w:t>.</w:t>
-      </w:r>
-      <w:r>
-        <w:rPr>
-          <w:b/>
-          <w:bCs/>
-        </w:rPr>
-        <w:t>3</w:t>
-      </w:r>
-      <w:r>
-        <w:t xml:space="preserve"> </w:t>
-      </w:r>
-      <w:r>
-        <w:t xml:space="preserve">El dispensador del ATM no </w:t>
-      </w:r>
-      <w:r>
-        <w:t>permite retirar monedas</w:t>
-      </w:r>
-    </w:p>
-    <w:p>
-      <w:pPr>
-        <w:spacing w:line="240" w:lineRule="auto"/>
-      </w:pPr>
-      <w:r>
-        <w:rPr>
-          <w:b/>
-          <w:bCs/>
-        </w:rPr>
-        <w:t>RG</w:t>
-      </w:r>
-      <w:r>
-        <w:rPr>
-          <w:b/>
-          <w:bCs/>
-        </w:rPr>
-        <w:t>-</w:t>
-      </w:r>
-      <w:r>
-        <w:rPr>
-          <w:b/>
-          <w:bCs/>
-        </w:rPr>
-        <w:t>005.</w:t>
-      </w:r>
-      <w:r>
-        <w:rPr>
-          <w:b/>
-          <w:bCs/>
-        </w:rPr>
-        <w:t>4</w:t>
-      </w:r>
-      <w:r>
-        <w:rPr>
-          <w:b/>
-          <w:bCs/>
-        </w:rPr>
-        <w:t xml:space="preserve"> </w:t>
-      </w:r>
-      <w:r>
-        <w:t xml:space="preserve">El máximo valor de los billetes del dispensador del ATM es </w:t>
-      </w:r>
-      <w:r>
-        <w:t>50</w:t>
-      </w:r>
-      <w:r>
-        <w:t>€</w:t>
-      </w:r>
-    </w:p>
-    <w:p>
-      <w:pPr>
-        <w:spacing w:line="240" w:lineRule="auto"/>
-      </w:pPr>
-      <w:r>
-        <w:rPr>
-          <w:b/>
-          <w:bCs/>
-        </w:rPr>
-        <w:t>RG</w:t>
-      </w:r>
-      <w:r>
-        <w:rPr>
-          <w:b/>
-          <w:bCs/>
-        </w:rPr>
-        <w:t>-</w:t>
-      </w:r>
-      <w:r>
-        <w:rPr>
-          <w:b/>
-          <w:bCs/>
-        </w:rPr>
-        <w:t>00</w:t>
-      </w:r>
-      <w:r>
-        <w:rPr>
-          <w:b/>
-          <w:bCs/>
-        </w:rPr>
-        <w:t>6</w:t>
-      </w:r>
-      <w:r>
-        <w:rPr>
-          <w:b/>
-          <w:bCs/>
-        </w:rPr>
-        <w:t>.</w:t>
-      </w:r>
-      <w:r>
-        <w:rPr>
-          <w:b/>
-          <w:bCs/>
-        </w:rPr>
-        <w:t>5</w:t>
-      </w:r>
-      <w:r>
-        <w:t xml:space="preserve"> El cajero siempre intentará entregar la cantidad requerida por el cliente con los billetes disponibles </w:t>
-      </w:r>
-    </w:p>
-    <w:p>
-      <w:pPr>
-        <w:spacing w:line="240" w:lineRule="auto"/>
-      </w:pPr>
-      <w:r>
-        <w:rPr>
-          <w:b/>
-          <w:bCs/>
-        </w:rPr>
-        <w:t>RG</w:t>
-      </w:r>
-      <w:r>
-        <w:rPr>
-          <w:b/>
-          <w:bCs/>
-        </w:rPr>
-        <w:t>-</w:t>
-      </w:r>
-      <w:r>
-        <w:rPr>
-          <w:b/>
-          <w:bCs/>
-        </w:rPr>
-        <w:t>00</w:t>
-      </w:r>
-      <w:r>
-        <w:rPr>
-          <w:b/>
-          <w:bCs/>
-        </w:rPr>
-        <w:t>6</w:t>
-      </w:r>
-      <w:r>
-        <w:rPr>
-          <w:b/>
-          <w:bCs/>
-        </w:rPr>
-        <w:t>.</w:t>
-      </w:r>
-      <w:r>
-        <w:rPr>
-          <w:b/>
-          <w:bCs/>
-        </w:rPr>
-        <w:t>6</w:t>
-      </w:r>
-      <w:r>
-        <w:t xml:space="preserve"> El dispensador intentará entregar los últimos 50€ </w:t>
-      </w:r>
-      <w:r>
-        <w:t xml:space="preserve">de la cantidad requerida </w:t>
-      </w:r>
-      <w:r>
-        <w:t>con 1 billete de 20€, 2 billetes de 10€ y 2 billetes de 5€ y el resto con el menor número de billetes posible</w:t>
-      </w:r>
-    </w:p>
-    <w:p>
-      <w:pPr>
-        <w:spacing w:line="240" w:lineRule="auto"/>
-      </w:pPr>
-      <w:r>
-        <w:rPr>
-          <w:b/>
-          <w:bCs/>
-        </w:rPr>
-        <w:t>RG-007</w:t>
-      </w:r>
-      <w:r>
-        <w:t xml:space="preserve"> El sistema permitirá al usuario consultar el saldo disponible en su cuenta bancaria</w:t>
-      </w:r>
-    </w:p>
-    <w:p>
-      <w:pPr>
-        <w:spacing w:line="240" w:lineRule="auto"/>
-      </w:pPr>
-      <w:r>
-        <w:rPr>
-          <w:b/>
-          <w:bCs/>
-        </w:rPr>
-        <w:t>RG-007.1</w:t>
-      </w:r>
-      <w:r>
-        <w:t xml:space="preserve"> El sistema mostrará el saldo en pantalla después de cada transacción</w:t>
-      </w:r>
-    </w:p>
-    <w:p>
-      <w:pPr>
-        <w:spacing w:line="240" w:lineRule="auto"/>
-      </w:pPr>
-      <w:r>
-        <w:rPr>
-          <w:b/>
-          <w:bCs/>
-        </w:rPr>
-        <w:t>RG-008</w:t>
-      </w:r>
-      <w:r>
-        <w:t xml:space="preserve"> El sistema permitirá realizar transacciones al usuario siempre y cuando sean del mismo banco</w:t>
-      </w:r>
-    </w:p>
-    <w:p>
-      <w:pPr>
-        <w:spacing w:line="240" w:lineRule="auto"/>
-      </w:pPr>
-      <w:r>
-        <w:rPr>
-          <w:b/>
-          <w:bCs/>
-        </w:rPr>
-        <w:t>RG-008.1</w:t>
-      </w:r>
-      <w:r>
-        <w:t xml:space="preserve"> El sistema deberá verificar que hay dinero suficiente para hacer la transferencia</w:t>
-      </w:r>
-    </w:p>
-    <w:p>
-      <w:pPr>
-        <w:spacing w:line="240" w:lineRule="auto"/>
-      </w:pPr>
-      <w:r>
-        <w:rPr>
-          <w:b/>
-          <w:bCs/>
-        </w:rPr>
-        <w:t>RG-008.2</w:t>
-      </w:r>
-      <w:r>
-        <w:t xml:space="preserve"> El sistema le pedirá confirmar la transferencia al usuario antes de procesarla</w:t>
-      </w:r>
-    </w:p>
-    <w:p>
-      <w:pPr>
-        <w:spacing w:line="240" w:lineRule="auto"/>
-      </w:pPr>
-      <w:r>
-        <w:rPr>
-          <w:b/>
-          <w:bCs/>
-        </w:rPr>
-        <w:t>RG-009</w:t>
-      </w:r>
-      <w:r>
-        <w:t xml:space="preserve"> El sistema solo permitirá el cambio de monedas para las divisas que tenga disponibles el banco</w:t>
-      </w:r>
-    </w:p>
-    <w:p>
-      <w:pPr>
-        <w:spacing w:line="240" w:lineRule="auto"/>
-      </w:pPr>
-      <w:r>
-        <w:rPr>
-          <w:b/>
-          <w:bCs/>
-        </w:rPr>
-        <w:t>RG-009.1</w:t>
-      </w:r>
-      <w:r>
-        <w:t xml:space="preserve"> El sistema mostrará al usuario el importe que recibirá de moneda destino antes de realizar la operación</w:t>
-      </w:r>
-    </w:p>
-    <w:p>
-      <w:pPr>
-        <w:spacing w:line="240" w:lineRule="auto"/>
-      </w:pPr>
-      <w:r>
-        <w:rPr>
-          <w:b/>
-          <w:bCs/>
-        </w:rPr>
-        <w:t>RG-009.2</w:t>
-      </w:r>
-      <w:r>
-        <w:t xml:space="preserve"> El sistema no realizara la operación de cambio de moneda si el dispensador no tiene dinero suficiente de esa divisa</w:t>
-      </w:r>
-    </w:p>
-    <w:p>
-      <w:pPr>
-        <w:spacing w:line="240" w:lineRule="auto"/>
-      </w:pPr>
-      <w:r>
-        <w:rPr>
-          <w:b/>
-          <w:bCs/>
-        </w:rPr>
-        <w:lastRenderedPageBreak/>
-        <w:t>RG-010</w:t>
-      </w:r>
-      <w:r>
-        <w:t xml:space="preserve"> </w:t>
-      </w:r>
-      <w:r>
-        <w:t>El sistema permitirá al usuario cambiar su PIN actual por uno nuevo después de verificar su identidad con la introducción del PIN actual</w:t>
-      </w:r>
-    </w:p>
-    <w:p>
-      <w:pPr>
-        <w:spacing w:line="240" w:lineRule="auto"/>
-      </w:pPr>
-      <w:r>
-        <w:rPr>
-          <w:b/>
-          <w:bCs/>
-        </w:rPr>
-        <w:t>RG-011</w:t>
-      </w:r>
-      <w:r>
-        <w:t xml:space="preserve"> </w:t>
-      </w:r>
-      <w:r>
-        <w:t>El sistema permitirá al usuario retirar efectivo</w:t>
-      </w:r>
-    </w:p>
-    <w:p>
-      <w:pPr>
-        <w:spacing w:line="240" w:lineRule="auto"/>
-      </w:pPr>
-      <w:r>
-        <w:rPr>
-          <w:b/>
-          <w:bCs/>
-        </w:rPr>
-        <w:t>RG-011.1</w:t>
-      </w:r>
-      <w:r>
-        <w:t xml:space="preserve"> </w:t>
-      </w:r>
-      <w:r>
-        <w:t>El sistema debe mostrar al usuario la opción de depositar dinero después de que se haya iniciado sesión correctamente</w:t>
-      </w:r>
-    </w:p>
-    <w:p>
-      <w:pPr>
-        <w:spacing w:line="240" w:lineRule="auto"/>
-      </w:pPr>
-      <w:r>
-        <w:rPr>
-          <w:b/>
-          <w:bCs/>
-        </w:rPr>
-        <w:t>RG-011.2</w:t>
-      </w:r>
-      <w:r>
-        <w:t xml:space="preserve"> </w:t>
-      </w:r>
-      <w:r>
-        <w:t xml:space="preserve">El sistema debe permitir al usuario ingresar la cantidad de dinero que desea depositar </w:t>
-      </w:r>
-      <w:r>
-        <w:t>en billetes.</w:t>
-      </w:r>
-    </w:p>
-    <w:p>
-      <w:pPr>
-        <w:spacing w:line="240" w:lineRule="auto"/>
-      </w:pPr>
-      <w:r>
-        <w:rPr>
-          <w:b/>
-          <w:bCs/>
-        </w:rPr>
-        <w:t>RG-011.3</w:t>
-      </w:r>
-      <w:r>
-        <w:t xml:space="preserve"> </w:t>
-      </w:r>
-      <w:r>
-        <w:t>El sistema debe tener la capacidad de contar y validar los billetes y monedas ingresados por el usuario</w:t>
-      </w:r>
-    </w:p>
-    <w:p>
-      <w:pPr>
-        <w:spacing w:line="240" w:lineRule="auto"/>
-      </w:pPr>
-      <w:r>
-        <w:rPr>
-          <w:b/>
-          <w:bCs/>
-        </w:rPr>
-        <w:t>RG-011.4</w:t>
-      </w:r>
-      <w:r>
-        <w:t xml:space="preserve"> </w:t>
-      </w:r>
-      <w:r>
-        <w:t>El sistema debe rechazar cualquier billete o moneda falsa o dañada que se intente depositar</w:t>
-      </w:r>
-    </w:p>
-    <w:p>
-      <w:pPr>
-        <w:spacing w:line="240" w:lineRule="auto"/>
-      </w:pPr>
-      <w:r>
-        <w:rPr>
-          <w:b/>
-          <w:bCs/>
-        </w:rPr>
-        <w:t>RG-011.5</w:t>
-      </w:r>
-      <w:r>
-        <w:t xml:space="preserve"> </w:t>
-      </w:r>
-      <w:r>
-        <w:t>El sistema debe establecer un límite diario de depósito por tarjeta para evitar que los clientes depositen grandes cantidades de dinero en una sola transacción</w:t>
-      </w:r>
-    </w:p>
-    <w:p>
-      <w:pPr>
-        <w:spacing w:line="240" w:lineRule="auto"/>
-        <w:rPr>
-          <w:b/>
-          <w:bCs/>
-          <w:sz w:val="32"/>
-          <w:szCs w:val="32"/>
-        </w:rPr>
-      </w:pPr>
-    </w:p>
-    <w:p>
-      <w:pPr>
-        <w:spacing w:line="240" w:lineRule="auto"/>
-        <w:rPr>
-          <w:b/>
-          <w:bCs/>
-          <w:sz w:val="32"/>
-          <w:szCs w:val="32"/>
-        </w:rPr>
-      </w:pPr>
-      <w:r>
-        <w:rPr>
-          <w:b/>
-          <w:bCs/>
-          <w:sz w:val="32"/>
-          <w:szCs w:val="32"/>
-        </w:rPr>
-        <w:t>3.</w:t>
-      </w:r>
-      <w:r>
-        <w:rPr>
-          <w:b/>
-          <w:bCs/>
-          <w:sz w:val="32"/>
-          <w:szCs w:val="32"/>
-        </w:rPr>
-        <w:t xml:space="preserve">2 </w:t>
-      </w:r>
-      <w:r>
-        <w:rPr>
-          <w:b/>
-          <w:bCs/>
-          <w:sz w:val="32"/>
-          <w:szCs w:val="32"/>
-        </w:rPr>
-        <w:t>Casos de uso</w:t>
-      </w:r>
-    </w:p>
-    <w:p>
-      <w:pPr>
-        <w:spacing w:line="240" w:lineRule="auto"/>
-        <w:rPr>
-          <w:b/>
-          <w:bCs/>
-          <w:sz w:val="32"/>
-          <w:szCs w:val="32"/>
-        </w:rPr>
-      </w:pPr>
-    </w:p>
-    <w:p>
-      <w:pPr>
-        <w:spacing w:line="240" w:lineRule="auto"/>
+        <w:t xml:space="preserve">2.1. </w:t>
+      </w:r>
+      <w:r>
         <w:rPr>
           <w:b/>
           <w:bCs/>
           <w:sz w:val="28"/>
           <w:szCs w:val="28"/>
         </w:rPr>
-      </w:pPr>
-      <w:r>
-        <w:rPr>
-          <w:b/>
-          <w:bCs/>
-          <w:sz w:val="28"/>
-          <w:szCs w:val="28"/>
-        </w:rPr>
-        <w:t>3.</w:t>
-      </w:r>
-      <w:r>
-        <w:rPr>
-          <w:b/>
-          <w:bCs/>
-          <w:sz w:val="28"/>
-          <w:szCs w:val="28"/>
-        </w:rPr>
-        <w:t xml:space="preserve">2.1. </w:t>
-      </w:r>
-      <w:r>
-        <w:rPr>
-          <w:b/>
-          <w:bCs/>
-          <w:sz w:val="28"/>
-          <w:szCs w:val="28"/>
-        </w:rPr>
         <w:t>Diagramas de casos de uso</w:t>
       </w:r>
-    </w:p>
-    <w:p>
-      <w:pPr>
-        <w:spacing w:line="240" w:lineRule="auto"/>
-        <w:rPr>
-          <w:b/>
-          <w:bCs/>
-          <w:sz w:val="28"/>
-          <w:szCs w:val="28"/>
-        </w:rPr>
-      </w:pPr>
     </w:p>
     <w:p>
       <w:pPr>
@@ -3605,6 +3302,7 @@
           <w:sz w:val="28"/>
           <w:szCs w:val="28"/>
         </w:rPr>
+        <w:lastRenderedPageBreak/>
         <w:t>3.</w:t>
       </w:r>
       <w:r>
@@ -3655,7 +3353,6 @@
           <w:sz w:val="24"/>
           <w:szCs w:val="24"/>
         </w:rPr>
-        <w:lastRenderedPageBreak/>
         <w:t>Cliente</w:t>
       </w:r>
       <w:r>
@@ -3872,34 +3569,6 @@
         </w:rPr>
         <w:t>Especificación de los casos de uso</w:t>
       </w:r>
-    </w:p>
-    <w:p>
-      <w:pPr>
-        <w:rPr>
-          <w:i/>
-          <w:iCs/>
-          <w:color w:val="7B7B7B" w:themeColor="accent3" w:themeShade="BF"/>
-        </w:rPr>
-      </w:pPr>
-      <w:r>
-        <w:rPr>
-          <w:i/>
-          <w:iCs/>
-          <w:color w:val="7B7B7B" w:themeColor="accent3" w:themeShade="BF"/>
-        </w:rPr>
-        <w:t>Esta sección debe contener las especificaciones de los casos de uso del sistema que se hayan identificado. El nivel de detalle de la especificación de cada caso de uso deberá decidirse en función de su importancia y de las necesidades del proyecto.</w:t>
-      </w:r>
-    </w:p>
-    <w:p>
-      <w:pPr>
-        <w:spacing w:line="240" w:lineRule="auto"/>
-        <w:rPr>
-          <w:b/>
-          <w:bCs/>
-          <w:sz w:val="28"/>
-          <w:szCs w:val="28"/>
-        </w:rPr>
-      </w:pPr>
     </w:p>
     <w:tbl>
       <w:tblPr>
@@ -4097,15 +3766,7 @@
               <w:t>003</w:t>
             </w:r>
             <w:r>
-              <w:t xml:space="preserve"> El sistema registrará los datos de inicio de sesión: fecha, hora y </w:t>
-            </w:r>
-            <w:proofErr w:type="spellStart"/>
-            <w:r>
-              <w:t>nº</w:t>
-            </w:r>
-            <w:proofErr w:type="spellEnd"/>
-            <w:r>
-              <w:t xml:space="preserve"> de tarjeta</w:t>
+              <w:t xml:space="preserve"> El sistema registrará los datos de inicio de sesión: fecha, hora y nº de tarjeta</w:t>
             </w:r>
           </w:p>
           <w:p>
@@ -5128,7 +4789,6 @@
                 <w:szCs w:val="24"/>
               </w:rPr>
             </w:pPr>
-            <w:proofErr w:type="spellStart"/>
             <w:r>
               <w:rPr>
                 <w:b/>
@@ -5138,7 +4798,6 @@
               </w:rPr>
               <w:t>Login</w:t>
             </w:r>
-            <w:proofErr w:type="spellEnd"/>
           </w:p>
         </w:tc>
       </w:tr>
@@ -5274,15 +4933,7 @@
               <w:t>003</w:t>
             </w:r>
             <w:r>
-              <w:t xml:space="preserve"> El sistema registrará los datos de inicio de sesión: fecha, hora y </w:t>
-            </w:r>
-            <w:proofErr w:type="spellStart"/>
-            <w:r>
-              <w:t>nº</w:t>
-            </w:r>
-            <w:proofErr w:type="spellEnd"/>
-            <w:r>
-              <w:t xml:space="preserve"> de tarjeta</w:t>
+              <w:t xml:space="preserve"> El sistema registrará los datos de inicio de sesión: fecha, hora y nº de tarjeta</w:t>
             </w:r>
           </w:p>
           <w:p>
@@ -5413,15 +5064,7 @@
               <w:spacing w:after="160" w:line="259" w:lineRule="auto"/>
             </w:pPr>
             <w:r>
-              <w:t xml:space="preserve">El </w:t>
-            </w:r>
-            <w:proofErr w:type="spellStart"/>
-            <w:r>
-              <w:t>login</w:t>
-            </w:r>
-            <w:proofErr w:type="spellEnd"/>
-            <w:r>
-              <w:t xml:space="preserve"> es el proceso que permite a los clientes acceder al sistema</w:t>
+              <w:t>El login es el proceso que permite a los clientes acceder al sistema</w:t>
             </w:r>
             <w:r>
               <w:t xml:space="preserve"> y hacer transacciones con su cuenta</w:t>
@@ -7617,7 +7260,6 @@
                 <w:sz w:val="24"/>
                 <w:szCs w:val="24"/>
               </w:rPr>
-              <w:lastRenderedPageBreak/>
               <w:t>CU-04</w:t>
             </w:r>
           </w:p>
@@ -7709,6 +7351,7 @@
                 <w:b/>
                 <w:bCs/>
               </w:rPr>
+              <w:lastRenderedPageBreak/>
               <w:t>RG-011</w:t>
             </w:r>
             <w:r>
@@ -7837,6 +7480,7 @@
                 <w:sz w:val="24"/>
                 <w:szCs w:val="24"/>
               </w:rPr>
+              <w:lastRenderedPageBreak/>
               <w:t>Precondición</w:t>
             </w:r>
           </w:p>
@@ -10280,23 +9924,7 @@
                 <w:sz w:val="24"/>
                 <w:szCs w:val="24"/>
               </w:rPr>
-              <w:t xml:space="preserve">El cliente ha enviado mas dinero del </w:t>
-            </w:r>
-            <w:proofErr w:type="spellStart"/>
-            <w:r>
-              <w:rPr>
-                <w:sz w:val="24"/>
-                <w:szCs w:val="24"/>
-              </w:rPr>
-              <w:t>limite</w:t>
-            </w:r>
-            <w:proofErr w:type="spellEnd"/>
-            <w:r>
-              <w:rPr>
-                <w:sz w:val="24"/>
-                <w:szCs w:val="24"/>
-              </w:rPr>
-              <w:t xml:space="preserve"> puesto</w:t>
+              <w:t>El cliente ha enviado mas dinero del limite puesto</w:t>
             </w:r>
           </w:p>
         </w:tc>

</xml_diff>

<commit_message>
He cambiado la forma del programa, en vez de funcionar con un TabbedPane, ahora funciona con ventanas independientes. Ademas, pude generar el diagrama de clases gracias a un plugin. Es necesario cambiar datos de la BD
</commit_message>
<xml_diff>
--- a/EDES/Requisitos.docx
+++ b/EDES/Requisitos.docx
@@ -105,7 +105,15 @@
         <w:t xml:space="preserve"> </w:t>
       </w:r>
       <w:r>
-        <w:t>Juan José Pajuelo Londoño</w:t>
+        <w:t xml:space="preserve">Juan José </w:t>
+      </w:r>
+      <w:proofErr w:type="spellStart"/>
+      <w:r>
+        <w:t>Pajuelo</w:t>
+      </w:r>
+      <w:proofErr w:type="spellEnd"/>
+      <w:r>
+        <w:t xml:space="preserve"> Londoño</w:t>
       </w:r>
     </w:p>
     <w:p>
@@ -767,7 +775,31 @@
     </w:p>
     <w:p>
       <w:r>
-        <w:t xml:space="preserve">Se va a llevar a cabo una simulación de un cajero automático, el cual tiene como finalidad adaptarse de forma grafica casi al 100% a uno real, este incluirá todas las operaciones mas comunes de un cajero, retirada de dinero, ingresos, transferencias externas e internas del mismo banco, etc (el resto de </w:t>
+        <w:t xml:space="preserve">Se va a llevar a cabo una simulación de un cajero automático, el cual tiene como finalidad adaptarse de forma </w:t>
+      </w:r>
+      <w:proofErr w:type="spellStart"/>
+      <w:r>
+        <w:t>grafica</w:t>
+      </w:r>
+      <w:proofErr w:type="spellEnd"/>
+      <w:r>
+        <w:t xml:space="preserve"> casi al 100% a uno real, este incluirá todas las operaciones </w:t>
+      </w:r>
+      <w:proofErr w:type="spellStart"/>
+      <w:r>
+        <w:t>mas</w:t>
+      </w:r>
+      <w:proofErr w:type="spellEnd"/>
+      <w:r>
+        <w:t xml:space="preserve"> comunes de un cajero, retirada de dinero, ingresos, transferencias externas e internas del mismo banco, </w:t>
+      </w:r>
+      <w:proofErr w:type="spellStart"/>
+      <w:r>
+        <w:t>etc</w:t>
+      </w:r>
+      <w:proofErr w:type="spellEnd"/>
+      <w:r>
+        <w:t xml:space="preserve"> (el resto de </w:t>
       </w:r>
       <w:r>
         <w:t>las funciones</w:t>
@@ -1245,33 +1277,16 @@
       </w:r>
     </w:p>
     <w:p>
-      <w:pPr>
-        <w:pStyle w:val="Prrafodelista"/>
-        <w:numPr>
-          <w:ilvl w:val="0"/>
-          <w:numId w:val="7"/>
-        </w:numPr>
-      </w:pPr>
-      <w:r>
-        <w:rPr>
-          <w:b/>
-          <w:bCs/>
-        </w:rPr>
-        <w:t>Cambio de dinero</w:t>
-      </w:r>
-      <w:r>
-        <w:t>:</w:t>
-      </w:r>
-      <w:r>
-        <w:t xml:space="preserve"> El usuario puede introducir dinero en formato EURO y el propio banco se lo cambia por la moneda que el prefiera y este disponible en el sistema, además, se le cobrará una comisión </w:t>
-      </w:r>
-      <w:r>
-        <w:t>por realizar esta operación, será de un 15% y tiene que ser un mínimo de 20 euros.</w:t>
-      </w:r>
-    </w:p>
-    <w:p>
-      <w:r>
-        <w:t>Cabe destacar que la disponibilidad de estas operaciones puede variar según el país y el banco que administra el ATM. Además, algunos ATMs pueden tener límites de transacciones o cobrar comisiones por algunas de estas operaciones.</w:t>
+      <w:r>
+        <w:t xml:space="preserve">Cabe destacar que la disponibilidad de estas operaciones puede variar según el país y el banco que administra el ATM. Además, algunos </w:t>
+      </w:r>
+      <w:proofErr w:type="spellStart"/>
+      <w:r>
+        <w:t>ATMs</w:t>
+      </w:r>
+      <w:proofErr w:type="spellEnd"/>
+      <w:r>
+        <w:t xml:space="preserve"> pueden tener límites de transacciones o cobrar comisiones por algunas de estas operaciones.</w:t>
       </w:r>
     </w:p>
     <w:p/>
@@ -1332,7 +1347,15 @@
         </w:numPr>
       </w:pPr>
       <w:r>
-        <w:t>Ingresa la cantidad de dinero que deseas retirar. Algunos ATMs pueden tener un límite máximo de retiro, por lo que asegúrate de verificar si hay un límite y asegúrate de que la cantidad que deseas retirar esté dentro del límite.</w:t>
+        <w:t xml:space="preserve">Ingresa la cantidad de dinero que deseas retirar. Algunos </w:t>
+      </w:r>
+      <w:proofErr w:type="spellStart"/>
+      <w:r>
+        <w:t>ATMs</w:t>
+      </w:r>
+      <w:proofErr w:type="spellEnd"/>
+      <w:r>
+        <w:t xml:space="preserve"> pueden tener un límite máximo de retiro, por lo que asegúrate de verificar si hay un límite y asegúrate de que la cantidad que deseas retirar esté dentro del límite.</w:t>
       </w:r>
     </w:p>
     <w:p>
@@ -1368,12 +1391,12 @@
         </w:numPr>
       </w:pPr>
       <w:r>
+        <w:t>El cajero automático imprimirá un recibo de la transacción. Recoge el recibo y comprueba que la cantidad de dinero que retiraste sea la correcta. Conserva el recibo para tus registros.</w:t>
+      </w:r>
+    </w:p>
+    <w:p>
+      <w:r>
         <w:lastRenderedPageBreak/>
-        <w:t>El cajero automático imprimirá un recibo de la transacción. Recoge el recibo y comprueba que la cantidad de dinero que retiraste sea la correcta. Conserva el recibo para tus registros.</w:t>
-      </w:r>
-    </w:p>
-    <w:p>
-      <w:r>
         <w:t>Es importante tener en cuenta que algunos bancos pueden cobrar una tarifa por retiro de efectivo en un ATM, y que esta tarifa puede variar según el banco y el tipo de cuenta que tengas.</w:t>
       </w:r>
     </w:p>
@@ -1748,7 +1771,6 @@
           <w:sz w:val="24"/>
           <w:szCs w:val="24"/>
         </w:rPr>
-        <w:lastRenderedPageBreak/>
         <w:t>2.1.3.5 Cambiar el PIN</w:t>
       </w:r>
     </w:p>
@@ -1761,6 +1783,7 @@
         </w:numPr>
       </w:pPr>
       <w:r>
+        <w:lastRenderedPageBreak/>
         <w:t>Inserta tu tarjeta ATM en la ranura del ATM y escribe tu número de identificación personal (PIN).</w:t>
       </w:r>
     </w:p>
@@ -1817,123 +1840,6 @@
         <w:rPr>
           <w:b/>
           <w:bCs/>
-          <w:sz w:val="24"/>
-          <w:szCs w:val="24"/>
-        </w:rPr>
-      </w:pPr>
-      <w:r>
-        <w:rPr>
-          <w:b/>
-          <w:bCs/>
-          <w:sz w:val="24"/>
-          <w:szCs w:val="24"/>
-        </w:rPr>
-        <w:t>2.1.3.6 Cambio de moneda</w:t>
-      </w:r>
-    </w:p>
-    <w:p>
-      <w:pPr>
-        <w:pStyle w:val="Prrafodelista"/>
-        <w:numPr>
-          <w:ilvl w:val="0"/>
-          <w:numId w:val="21"/>
-        </w:numPr>
-      </w:pPr>
-      <w:r>
-        <w:t>Inserta tu tarjeta ATM en la ranura del ATM y escribe tu número de identificación personal (PIN).</w:t>
-      </w:r>
-    </w:p>
-    <w:p>
-      <w:pPr>
-        <w:pStyle w:val="Prrafodelista"/>
-        <w:numPr>
-          <w:ilvl w:val="0"/>
-          <w:numId w:val="21"/>
-        </w:numPr>
-      </w:pPr>
-      <w:r>
-        <w:t xml:space="preserve">Selecciona la opción "Cambio de </w:t>
-      </w:r>
-      <w:proofErr w:type="gramStart"/>
-      <w:r>
-        <w:t>Moneda</w:t>
-      </w:r>
-      <w:proofErr w:type="gramEnd"/>
-      <w:r>
-        <w:t>"</w:t>
-      </w:r>
-    </w:p>
-    <w:p>
-      <w:pPr>
-        <w:pStyle w:val="Prrafodelista"/>
-        <w:numPr>
-          <w:ilvl w:val="0"/>
-          <w:numId w:val="21"/>
-        </w:numPr>
-      </w:pPr>
-      <w:r>
-        <w:t xml:space="preserve">Selecciona </w:t>
-      </w:r>
-      <w:r>
-        <w:t>el dinero</w:t>
-      </w:r>
-      <w:r>
-        <w:t xml:space="preserve"> que deseas cambiar</w:t>
-      </w:r>
-    </w:p>
-    <w:p>
-      <w:pPr>
-        <w:pStyle w:val="Prrafodelista"/>
-        <w:numPr>
-          <w:ilvl w:val="0"/>
-          <w:numId w:val="21"/>
-        </w:numPr>
-      </w:pPr>
-      <w:r>
-        <w:t>Ingresa los detalles de la transacción</w:t>
-      </w:r>
-    </w:p>
-    <w:p>
-      <w:pPr>
-        <w:pStyle w:val="Prrafodelista"/>
-        <w:numPr>
-          <w:ilvl w:val="0"/>
-          <w:numId w:val="21"/>
-        </w:numPr>
-      </w:pPr>
-      <w:r>
-        <w:t>Verifica los detalles de la transacción</w:t>
-      </w:r>
-    </w:p>
-    <w:p>
-      <w:pPr>
-        <w:pStyle w:val="Prrafodelista"/>
-        <w:numPr>
-          <w:ilvl w:val="0"/>
-          <w:numId w:val="21"/>
-        </w:numPr>
-      </w:pPr>
-      <w:r>
-        <w:t>Confirma la transacción</w:t>
-      </w:r>
-    </w:p>
-    <w:p>
-      <w:pPr>
-        <w:pStyle w:val="Prrafodelista"/>
-        <w:numPr>
-          <w:ilvl w:val="0"/>
-          <w:numId w:val="21"/>
-        </w:numPr>
-      </w:pPr>
-      <w:r>
-        <w:t>Retira tu tarjeta ATM, y el comprobante.</w:t>
-      </w:r>
-    </w:p>
-    <w:p>
-      <w:pPr>
-        <w:rPr>
-          <w:b/>
-          <w:bCs/>
           <w:sz w:val="28"/>
           <w:szCs w:val="28"/>
         </w:rPr>
@@ -2004,8 +1910,21 @@
       <w:r>
         <w:t xml:space="preserve"> (</w:t>
       </w:r>
-      <w:r>
-        <w:t>Automatic Teller Machine</w:t>
+      <w:proofErr w:type="spellStart"/>
+      <w:r>
+        <w:t>Automatic</w:t>
+      </w:r>
+      <w:proofErr w:type="spellEnd"/>
+      <w:r>
+        <w:t xml:space="preserve"> </w:t>
+      </w:r>
+      <w:proofErr w:type="spellStart"/>
+      <w:r>
+        <w:t>Teller</w:t>
+      </w:r>
+      <w:proofErr w:type="spellEnd"/>
+      <w:r>
+        <w:t xml:space="preserve"> Machine</w:t>
       </w:r>
       <w:r>
         <w:t>)</w:t>
@@ -2091,37 +2010,53 @@
     </w:p>
     <w:p>
       <w:r>
-        <w:t>Un PIN (Personal Identification Number, o número de identificación personal) de tarjeta ATM es un código numérico de seguridad utilizado para autenticar a un usuario y permitir que este realice transacciones en un cajero automático (ATM).</w:t>
-      </w:r>
-    </w:p>
-    <w:p>
-      <w:pPr>
-        <w:rPr>
-          <w:b/>
-          <w:bCs/>
-        </w:rPr>
-      </w:pPr>
-      <w:r>
-        <w:rPr>
-          <w:b/>
-          <w:bCs/>
-        </w:rPr>
+        <w:t xml:space="preserve">Un PIN (Personal </w:t>
+      </w:r>
+      <w:proofErr w:type="spellStart"/>
+      <w:r>
+        <w:t>Identification</w:t>
+      </w:r>
+      <w:proofErr w:type="spellEnd"/>
+      <w:r>
+        <w:t xml:space="preserve"> </w:t>
+      </w:r>
+      <w:proofErr w:type="spellStart"/>
+      <w:r>
+        <w:t>Number</w:t>
+      </w:r>
+      <w:proofErr w:type="spellEnd"/>
+      <w:r>
+        <w:t>, o número de identificación personal) de tarjeta ATM es un código numérico de seguridad utilizado para autenticar a un usuario y permitir que este realice transacciones en un cajero automático (ATM).</w:t>
+      </w:r>
+    </w:p>
+    <w:p>
+      <w:pPr>
+        <w:rPr>
+          <w:b/>
+          <w:bCs/>
+        </w:rPr>
+      </w:pPr>
+      <w:r>
+        <w:rPr>
+          <w:b/>
+          <w:bCs/>
+        </w:rPr>
+        <w:t>Tarjeta bloqueada</w:t>
+      </w:r>
+    </w:p>
+    <w:p>
+      <w:r>
+        <w:t>En caso de que se sospeche que la tarjeta de identificación personal de un cliente ha sido comprometida o robada, la entidad financiera puede bloquear la tarjeta para evitar transacciones no autorizadas. También se puede bloquear la tarjeta en caso de que se haya ingresado el PIN incorrecto varias veces seguidas o si la cuenta bancaria del cliente está en mora o ha sido cerrada.</w:t>
+      </w:r>
+    </w:p>
+    <w:p>
+      <w:r>
+        <w:t>El bloqueo de la tarjeta se puede realizar de varias maneras. En algunos casos, el cliente puede bloquear la tarjeta a través de la aplicación móvil del banco o por teléfono, en otros casos, la entidad financiera puede detectar actividades sospechosas y bloquear la tarjeta automáticamente.</w:t>
+      </w:r>
+    </w:p>
+    <w:p>
+      <w:r>
         <w:lastRenderedPageBreak/>
-        <w:t>Tarjeta bloqueada</w:t>
-      </w:r>
-    </w:p>
-    <w:p>
-      <w:r>
-        <w:t>En caso de que se sospeche que la tarjeta de identificación personal de un cliente ha sido comprometida o robada, la entidad financiera puede bloquear la tarjeta para evitar transacciones no autorizadas. También se puede bloquear la tarjeta en caso de que se haya ingresado el PIN incorrecto varias veces seguidas o si la cuenta bancaria del cliente está en mora o ha sido cerrada.</w:t>
-      </w:r>
-    </w:p>
-    <w:p>
-      <w:r>
-        <w:t>El bloqueo de la tarjeta se puede realizar de varias maneras. En algunos casos, el cliente puede bloquear la tarjeta a través de la aplicación móvil del banco o por teléfono, en otros casos, la entidad financiera puede detectar actividades sospechosas y bloquear la tarjeta automáticamente.</w:t>
-      </w:r>
-    </w:p>
-    <w:p>
-      <w:r>
         <w:t>Cuando se bloquea una tarjeta de identificación personal, el cliente ya no podrá realizar transacciones en el cajero automático ni en ningún otro canal de la entidad financiera que requiera la tarjeta bloqueada. El cliente debe comunicarse con la entidad financiera para solicitar el desbloqueo de la tarjeta o para obtener una nueva tarjeta de identificación personal.</w:t>
       </w:r>
     </w:p>
@@ -2261,7 +2196,6 @@
     </w:p>
     <w:p>
       <w:r>
-        <w:lastRenderedPageBreak/>
         <w:t>Es una red que conecta a los cajeros automáticos de diferentes bancos, permitiendo a los usuarios realizar transacciones en cualquier ATM de la red, sin importar la institución financiera a la que pertenezca el cajero automático.</w:t>
       </w:r>
     </w:p>
@@ -2388,6 +2322,7 @@
           <w:b/>
           <w:bCs/>
         </w:rPr>
+        <w:lastRenderedPageBreak/>
         <w:t>RG</w:t>
       </w:r>
       <w:r>
@@ -2463,7 +2398,15 @@
         <w:t>003</w:t>
       </w:r>
       <w:r>
-        <w:t xml:space="preserve"> El sistema registrará los datos de inicio de sesión: fecha, hora y nº de tarjeta</w:t>
+        <w:t xml:space="preserve"> El sistema registrará los datos de inicio de sesión: fecha, hora y </w:t>
+      </w:r>
+      <w:proofErr w:type="spellStart"/>
+      <w:r>
+        <w:t>nº</w:t>
+      </w:r>
+      <w:proofErr w:type="spellEnd"/>
+      <w:r>
+        <w:t xml:space="preserve"> de tarjeta</w:t>
       </w:r>
     </w:p>
     <w:p>
@@ -2971,10 +2914,20 @@
           <w:b/>
           <w:bCs/>
         </w:rPr>
-        <w:t>RG-009</w:t>
-      </w:r>
-      <w:r>
-        <w:t xml:space="preserve"> El sistema solo permitirá el cambio de monedas para las divisas que tenga disponibles el banco</w:t>
+        <w:t>RG-0</w:t>
+      </w:r>
+      <w:r>
+        <w:rPr>
+          <w:b/>
+          <w:bCs/>
+        </w:rPr>
+        <w:t>9</w:t>
+      </w:r>
+      <w:r>
+        <w:t xml:space="preserve"> </w:t>
+      </w:r>
+      <w:r>
+        <w:t>El sistema permitirá al usuario cambiar su PIN actual por uno nuevo después de verificar su identidad con la introducción del PIN actual</w:t>
       </w:r>
     </w:p>
     <w:p>
@@ -2986,149 +2939,178 @@
           <w:b/>
           <w:bCs/>
         </w:rPr>
+        <w:t>RG-0</w:t>
+      </w:r>
+      <w:r>
+        <w:rPr>
+          <w:b/>
+          <w:bCs/>
+        </w:rPr>
+        <w:t>10</w:t>
+      </w:r>
+      <w:r>
+        <w:t xml:space="preserve"> </w:t>
+      </w:r>
+      <w:r>
+        <w:t>El sistema permitirá al usuario retirar efectivo</w:t>
+      </w:r>
+    </w:p>
+    <w:p>
+      <w:pPr>
+        <w:spacing w:line="240" w:lineRule="auto"/>
+      </w:pPr>
+      <w:r>
+        <w:rPr>
+          <w:b/>
+          <w:bCs/>
+        </w:rPr>
+        <w:t>RG-01</w:t>
+      </w:r>
+      <w:r>
+        <w:rPr>
+          <w:b/>
+          <w:bCs/>
+        </w:rPr>
+        <w:t>0</w:t>
+      </w:r>
+      <w:r>
+        <w:rPr>
+          <w:b/>
+          <w:bCs/>
+        </w:rPr>
+        <w:t>.1</w:t>
+      </w:r>
+      <w:r>
+        <w:t xml:space="preserve"> </w:t>
+      </w:r>
+      <w:r>
+        <w:t>El sistema debe mostrar al usuario la opción de depositar dinero después de que se haya iniciado sesión correctamente</w:t>
+      </w:r>
+    </w:p>
+    <w:p>
+      <w:pPr>
+        <w:spacing w:line="240" w:lineRule="auto"/>
+      </w:pPr>
+      <w:r>
+        <w:rPr>
+          <w:b/>
+          <w:bCs/>
+        </w:rPr>
+        <w:t>RG-01</w:t>
+      </w:r>
+      <w:r>
+        <w:rPr>
+          <w:b/>
+          <w:bCs/>
+        </w:rPr>
+        <w:t>0</w:t>
+      </w:r>
+      <w:r>
+        <w:rPr>
+          <w:b/>
+          <w:bCs/>
+        </w:rPr>
+        <w:t>.2</w:t>
+      </w:r>
+      <w:r>
+        <w:t xml:space="preserve"> </w:t>
+      </w:r>
+      <w:r>
+        <w:t xml:space="preserve">El sistema debe permitir al usuario ingresar la cantidad de dinero que desea depositar </w:t>
+      </w:r>
+      <w:r>
+        <w:t>en billetes.</w:t>
+      </w:r>
+    </w:p>
+    <w:p>
+      <w:pPr>
+        <w:spacing w:line="240" w:lineRule="auto"/>
+      </w:pPr>
+      <w:r>
+        <w:rPr>
+          <w:b/>
+          <w:bCs/>
+        </w:rPr>
+        <w:t>RG-01</w:t>
+      </w:r>
+      <w:r>
+        <w:rPr>
+          <w:b/>
+          <w:bCs/>
+        </w:rPr>
+        <w:t>0</w:t>
+      </w:r>
+      <w:r>
+        <w:rPr>
+          <w:b/>
+          <w:bCs/>
+        </w:rPr>
+        <w:t>.3</w:t>
+      </w:r>
+      <w:r>
+        <w:t xml:space="preserve"> </w:t>
+      </w:r>
+      <w:r>
+        <w:t>El sistema debe tener la capacidad de contar y validar los billetes y monedas ingresados por el usuario</w:t>
+      </w:r>
+    </w:p>
+    <w:p>
+      <w:pPr>
+        <w:spacing w:line="240" w:lineRule="auto"/>
+      </w:pPr>
+      <w:r>
+        <w:rPr>
+          <w:b/>
+          <w:bCs/>
+        </w:rPr>
+        <w:t>RG-01</w:t>
+      </w:r>
+      <w:r>
+        <w:rPr>
+          <w:b/>
+          <w:bCs/>
+        </w:rPr>
+        <w:t>0</w:t>
+      </w:r>
+      <w:r>
+        <w:rPr>
+          <w:b/>
+          <w:bCs/>
+        </w:rPr>
+        <w:t>.4</w:t>
+      </w:r>
+      <w:r>
+        <w:t xml:space="preserve"> </w:t>
+      </w:r>
+      <w:r>
+        <w:t>El sistema debe rechazar cualquier billete o moneda falsa o dañada que se intente depositar</w:t>
+      </w:r>
+    </w:p>
+    <w:p>
+      <w:pPr>
+        <w:spacing w:line="240" w:lineRule="auto"/>
+      </w:pPr>
+      <w:r>
+        <w:rPr>
+          <w:b/>
+          <w:bCs/>
+        </w:rPr>
         <w:lastRenderedPageBreak/>
-        <w:t>RG-009.1</w:t>
-      </w:r>
-      <w:r>
-        <w:t xml:space="preserve"> El sistema mostrará al usuario el importe que recibirá de moneda destino antes de realizar la operación</w:t>
-      </w:r>
-    </w:p>
-    <w:p>
-      <w:pPr>
-        <w:spacing w:line="240" w:lineRule="auto"/>
-      </w:pPr>
-      <w:r>
-        <w:rPr>
-          <w:b/>
-          <w:bCs/>
-        </w:rPr>
-        <w:t>RG-009.2</w:t>
-      </w:r>
-      <w:r>
-        <w:t xml:space="preserve"> El sistema no realizara la operación de cambio de moneda si el dispensador no tiene dinero suficiente de esa divisa</w:t>
-      </w:r>
-    </w:p>
-    <w:p>
-      <w:pPr>
-        <w:spacing w:line="240" w:lineRule="auto"/>
-      </w:pPr>
-      <w:r>
-        <w:rPr>
-          <w:b/>
-          <w:bCs/>
-        </w:rPr>
-        <w:t>RG-010</w:t>
-      </w:r>
-      <w:r>
-        <w:t xml:space="preserve"> </w:t>
-      </w:r>
-      <w:r>
-        <w:t>El sistema permitirá al usuario cambiar su PIN actual por uno nuevo después de verificar su identidad con la introducción del PIN actual</w:t>
-      </w:r>
-    </w:p>
-    <w:p>
-      <w:pPr>
-        <w:spacing w:line="240" w:lineRule="auto"/>
-      </w:pPr>
-      <w:r>
-        <w:rPr>
-          <w:b/>
-          <w:bCs/>
-        </w:rPr>
-        <w:t>RG-011</w:t>
-      </w:r>
-      <w:r>
-        <w:t xml:space="preserve"> </w:t>
-      </w:r>
-      <w:r>
-        <w:t>El sistema permitirá al usuario retirar efectivo</w:t>
-      </w:r>
-    </w:p>
-    <w:p>
-      <w:pPr>
-        <w:spacing w:line="240" w:lineRule="auto"/>
-      </w:pPr>
-      <w:r>
-        <w:rPr>
-          <w:b/>
-          <w:bCs/>
-        </w:rPr>
-        <w:t>RG-011.1</w:t>
-      </w:r>
-      <w:r>
-        <w:t xml:space="preserve"> </w:t>
-      </w:r>
-      <w:r>
-        <w:t>El sistema debe mostrar al usuario la opción de depositar dinero después de que se haya iniciado sesión correctamente</w:t>
-      </w:r>
-    </w:p>
-    <w:p>
-      <w:pPr>
-        <w:spacing w:line="240" w:lineRule="auto"/>
-      </w:pPr>
-      <w:r>
-        <w:rPr>
-          <w:b/>
-          <w:bCs/>
-        </w:rPr>
-        <w:t>RG-011.2</w:t>
-      </w:r>
-      <w:r>
-        <w:t xml:space="preserve"> </w:t>
-      </w:r>
-      <w:r>
-        <w:t xml:space="preserve">El sistema debe permitir al usuario ingresar la cantidad de dinero que desea depositar </w:t>
-      </w:r>
-      <w:r>
-        <w:t>en billetes.</w:t>
-      </w:r>
-    </w:p>
-    <w:p>
-      <w:pPr>
-        <w:spacing w:line="240" w:lineRule="auto"/>
-      </w:pPr>
-      <w:r>
-        <w:rPr>
-          <w:b/>
-          <w:bCs/>
-        </w:rPr>
-        <w:t>RG-011.3</w:t>
-      </w:r>
-      <w:r>
-        <w:t xml:space="preserve"> </w:t>
-      </w:r>
-      <w:r>
-        <w:t>El sistema debe tener la capacidad de contar y validar los billetes y monedas ingresados por el usuario</w:t>
-      </w:r>
-    </w:p>
-    <w:p>
-      <w:pPr>
-        <w:spacing w:line="240" w:lineRule="auto"/>
-      </w:pPr>
-      <w:r>
-        <w:rPr>
-          <w:b/>
-          <w:bCs/>
-        </w:rPr>
-        <w:t>RG-011.4</w:t>
-      </w:r>
-      <w:r>
-        <w:t xml:space="preserve"> </w:t>
-      </w:r>
-      <w:r>
-        <w:t>El sistema debe rechazar cualquier billete o moneda falsa o dañada que se intente depositar</w:t>
-      </w:r>
-    </w:p>
-    <w:p>
-      <w:pPr>
-        <w:spacing w:line="240" w:lineRule="auto"/>
-      </w:pPr>
-      <w:r>
-        <w:rPr>
-          <w:b/>
-          <w:bCs/>
-        </w:rPr>
-        <w:t>RG-011.5</w:t>
+        <w:t>RG-01</w:t>
+      </w:r>
+      <w:r>
+        <w:rPr>
+          <w:b/>
+          <w:bCs/>
+        </w:rPr>
+        <w:t>0</w:t>
+      </w:r>
+      <w:r>
+        <w:rPr>
+          <w:b/>
+          <w:bCs/>
+        </w:rPr>
+        <w:t>.5</w:t>
       </w:r>
       <w:r>
         <w:t xml:space="preserve"> </w:t>
@@ -3302,7 +3284,6 @@
           <w:sz w:val="28"/>
           <w:szCs w:val="28"/>
         </w:rPr>
-        <w:lastRenderedPageBreak/>
         <w:t>3.</w:t>
       </w:r>
       <w:r>
@@ -3766,7 +3747,15 @@
               <w:t>003</w:t>
             </w:r>
             <w:r>
-              <w:t xml:space="preserve"> El sistema registrará los datos de inicio de sesión: fecha, hora y nº de tarjeta</w:t>
+              <w:t xml:space="preserve"> El sistema registrará los datos de inicio de sesión: fecha, hora y </w:t>
+            </w:r>
+            <w:proofErr w:type="spellStart"/>
+            <w:r>
+              <w:t>nº</w:t>
+            </w:r>
+            <w:proofErr w:type="spellEnd"/>
+            <w:r>
+              <w:t xml:space="preserve"> de tarjeta</w:t>
             </w:r>
           </w:p>
           <w:p>
@@ -4789,6 +4778,7 @@
                 <w:szCs w:val="24"/>
               </w:rPr>
             </w:pPr>
+            <w:proofErr w:type="spellStart"/>
             <w:r>
               <w:rPr>
                 <w:b/>
@@ -4798,6 +4788,7 @@
               </w:rPr>
               <w:t>Login</w:t>
             </w:r>
+            <w:proofErr w:type="spellEnd"/>
           </w:p>
         </w:tc>
       </w:tr>
@@ -4864,6 +4855,7 @@
                 <w:b/>
                 <w:bCs/>
               </w:rPr>
+              <w:lastRenderedPageBreak/>
               <w:t>RG</w:t>
             </w:r>
             <w:r>
@@ -4933,7 +4925,15 @@
               <w:t>003</w:t>
             </w:r>
             <w:r>
-              <w:t xml:space="preserve"> El sistema registrará los datos de inicio de sesión: fecha, hora y nº de tarjeta</w:t>
+              <w:t xml:space="preserve"> El sistema registrará los datos de inicio de sesión: fecha, hora y </w:t>
+            </w:r>
+            <w:proofErr w:type="spellStart"/>
+            <w:r>
+              <w:t>nº</w:t>
+            </w:r>
+            <w:proofErr w:type="spellEnd"/>
+            <w:r>
+              <w:t xml:space="preserve"> de tarjeta</w:t>
             </w:r>
           </w:p>
           <w:p>
@@ -4972,6 +4972,7 @@
                 <w:sz w:val="24"/>
                 <w:szCs w:val="24"/>
               </w:rPr>
+              <w:lastRenderedPageBreak/>
               <w:t>Precondición</w:t>
             </w:r>
           </w:p>
@@ -5064,7 +5065,15 @@
               <w:spacing w:after="160" w:line="259" w:lineRule="auto"/>
             </w:pPr>
             <w:r>
-              <w:t>El login es el proceso que permite a los clientes acceder al sistema</w:t>
+              <w:t xml:space="preserve">El </w:t>
+            </w:r>
+            <w:proofErr w:type="spellStart"/>
+            <w:r>
+              <w:t>login</w:t>
+            </w:r>
+            <w:proofErr w:type="spellEnd"/>
+            <w:r>
+              <w:t xml:space="preserve"> es el proceso que permite a los clientes acceder al sistema</w:t>
             </w:r>
             <w:r>
               <w:t xml:space="preserve"> y hacer transacciones con su cuenta</w:t>
@@ -6105,6 +6114,7 @@
                 <w:b/>
                 <w:bCs/>
               </w:rPr>
+              <w:lastRenderedPageBreak/>
               <w:t>RG</w:t>
             </w:r>
             <w:r>
@@ -6171,6 +6181,7 @@
                 <w:sz w:val="24"/>
                 <w:szCs w:val="24"/>
               </w:rPr>
+              <w:lastRenderedPageBreak/>
               <w:t>Precondición</w:t>
             </w:r>
           </w:p>
@@ -7351,8 +7362,14 @@
                 <w:b/>
                 <w:bCs/>
               </w:rPr>
-              <w:lastRenderedPageBreak/>
-              <w:t>RG-011</w:t>
+              <w:t>RG-01</w:t>
+            </w:r>
+            <w:r>
+              <w:rPr>
+                <w:b/>
+                <w:bCs/>
+              </w:rPr>
+              <w:t>0</w:t>
             </w:r>
             <w:r>
               <w:t xml:space="preserve"> </w:t>
@@ -7370,7 +7387,21 @@
                 <w:b/>
                 <w:bCs/>
               </w:rPr>
-              <w:t>RG-011.1</w:t>
+              <w:t>RG-01</w:t>
+            </w:r>
+            <w:r>
+              <w:rPr>
+                <w:b/>
+                <w:bCs/>
+              </w:rPr>
+              <w:t>0</w:t>
+            </w:r>
+            <w:r>
+              <w:rPr>
+                <w:b/>
+                <w:bCs/>
+              </w:rPr>
+              <w:t>.1</w:t>
             </w:r>
             <w:r>
               <w:t xml:space="preserve"> </w:t>
@@ -7388,7 +7419,21 @@
                 <w:b/>
                 <w:bCs/>
               </w:rPr>
-              <w:t>RG-011.2</w:t>
+              <w:t>RG-01</w:t>
+            </w:r>
+            <w:r>
+              <w:rPr>
+                <w:b/>
+                <w:bCs/>
+              </w:rPr>
+              <w:t>0</w:t>
+            </w:r>
+            <w:r>
+              <w:rPr>
+                <w:b/>
+                <w:bCs/>
+              </w:rPr>
+              <w:t>.2</w:t>
             </w:r>
             <w:r>
               <w:t xml:space="preserve"> </w:t>
@@ -7406,7 +7451,21 @@
                 <w:b/>
                 <w:bCs/>
               </w:rPr>
-              <w:t>RG-011.3</w:t>
+              <w:t>RG-01</w:t>
+            </w:r>
+            <w:r>
+              <w:rPr>
+                <w:b/>
+                <w:bCs/>
+              </w:rPr>
+              <w:t>0</w:t>
+            </w:r>
+            <w:r>
+              <w:rPr>
+                <w:b/>
+                <w:bCs/>
+              </w:rPr>
+              <w:t>.3</w:t>
             </w:r>
             <w:r>
               <w:t xml:space="preserve"> </w:t>
@@ -7424,7 +7483,21 @@
                 <w:b/>
                 <w:bCs/>
               </w:rPr>
-              <w:t>RG-011.4</w:t>
+              <w:t>RG-01</w:t>
+            </w:r>
+            <w:r>
+              <w:rPr>
+                <w:b/>
+                <w:bCs/>
+              </w:rPr>
+              <w:t>0</w:t>
+            </w:r>
+            <w:r>
+              <w:rPr>
+                <w:b/>
+                <w:bCs/>
+              </w:rPr>
+              <w:t>.4</w:t>
             </w:r>
             <w:r>
               <w:t xml:space="preserve"> </w:t>
@@ -7442,7 +7515,21 @@
                 <w:b/>
                 <w:bCs/>
               </w:rPr>
-              <w:t>RG-011.5</w:t>
+              <w:t>RG-01</w:t>
+            </w:r>
+            <w:r>
+              <w:rPr>
+                <w:b/>
+                <w:bCs/>
+              </w:rPr>
+              <w:t>0</w:t>
+            </w:r>
+            <w:r>
+              <w:rPr>
+                <w:b/>
+                <w:bCs/>
+              </w:rPr>
+              <w:t>.5</w:t>
             </w:r>
             <w:r>
               <w:t xml:space="preserve"> </w:t>
@@ -7480,7 +7567,6 @@
                 <w:sz w:val="24"/>
                 <w:szCs w:val="24"/>
               </w:rPr>
-              <w:lastRenderedPageBreak/>
               <w:t>Precondición</w:t>
             </w:r>
           </w:p>
@@ -7573,6 +7659,7 @@
                 <w:sz w:val="24"/>
                 <w:szCs w:val="24"/>
               </w:rPr>
+              <w:lastRenderedPageBreak/>
               <w:t>Secuencia normal</w:t>
             </w:r>
           </w:p>
@@ -8410,9 +8497,6 @@
             </w:r>
           </w:p>
           <w:p>
-            <w:pPr>
-              <w:spacing w:after="0" w:line="240" w:lineRule="auto"/>
-            </w:pPr>
             <w:r>
               <w:rPr>
                 <w:b/>
@@ -9309,17 +9393,12 @@
             </w:r>
           </w:p>
           <w:p>
-            <w:pPr>
-              <w:spacing w:after="0" w:line="240" w:lineRule="auto"/>
-            </w:pPr>
-            <w:r>
+            <w:r>
+              <w:lastRenderedPageBreak/>
               <w:t>RG-008 El sistema permitirá realizar transacciones al usuario siempre y cuando sean del mismo banco</w:t>
             </w:r>
           </w:p>
           <w:p>
-            <w:pPr>
-              <w:spacing w:after="0" w:line="240" w:lineRule="auto"/>
-            </w:pPr>
             <w:r>
               <w:t>RG-008.1 El sistema deberá verificar que hay dinero suficiente para hacer la transferencia</w:t>
             </w:r>
@@ -9353,6 +9432,7 @@
                 <w:sz w:val="24"/>
                 <w:szCs w:val="24"/>
               </w:rPr>
+              <w:lastRenderedPageBreak/>
               <w:t>Precondición</w:t>
             </w:r>
           </w:p>
@@ -9374,7 +9454,23 @@
                 <w:sz w:val="24"/>
                 <w:szCs w:val="24"/>
               </w:rPr>
-              <w:t>El ATM esta disponible para una nueva operación.</w:t>
+              <w:t xml:space="preserve">El ATM </w:t>
+            </w:r>
+            <w:proofErr w:type="spellStart"/>
+            <w:r>
+              <w:rPr>
+                <w:sz w:val="24"/>
+                <w:szCs w:val="24"/>
+              </w:rPr>
+              <w:t>esta</w:t>
+            </w:r>
+            <w:proofErr w:type="spellEnd"/>
+            <w:r>
+              <w:rPr>
+                <w:sz w:val="24"/>
+                <w:szCs w:val="24"/>
+              </w:rPr>
+              <w:t xml:space="preserve"> disponible para una nueva operación.</w:t>
             </w:r>
           </w:p>
         </w:tc>
@@ -9924,7 +10020,39 @@
                 <w:sz w:val="24"/>
                 <w:szCs w:val="24"/>
               </w:rPr>
-              <w:t>El cliente ha enviado mas dinero del limite puesto</w:t>
+              <w:t xml:space="preserve">El cliente ha enviado </w:t>
+            </w:r>
+            <w:proofErr w:type="spellStart"/>
+            <w:r>
+              <w:rPr>
+                <w:sz w:val="24"/>
+                <w:szCs w:val="24"/>
+              </w:rPr>
+              <w:t>mas</w:t>
+            </w:r>
+            <w:proofErr w:type="spellEnd"/>
+            <w:r>
+              <w:rPr>
+                <w:sz w:val="24"/>
+                <w:szCs w:val="24"/>
+              </w:rPr>
+              <w:t xml:space="preserve"> dinero del </w:t>
+            </w:r>
+            <w:proofErr w:type="spellStart"/>
+            <w:r>
+              <w:rPr>
+                <w:sz w:val="24"/>
+                <w:szCs w:val="24"/>
+              </w:rPr>
+              <w:t>limite</w:t>
+            </w:r>
+            <w:proofErr w:type="spellEnd"/>
+            <w:r>
+              <w:rPr>
+                <w:sz w:val="24"/>
+                <w:szCs w:val="24"/>
+              </w:rPr>
+              <w:t xml:space="preserve"> puesto</w:t>
             </w:r>
           </w:p>
         </w:tc>
@@ -10112,7 +10240,23 @@
                 <w:sz w:val="24"/>
                 <w:szCs w:val="24"/>
               </w:rPr>
-              <w:t>Luego de superar el limite se deberá reiniciar la operación volviendo a la pantalla de selección de operaciones.</w:t>
+              <w:t xml:space="preserve">Luego de superar el </w:t>
+            </w:r>
+            <w:proofErr w:type="spellStart"/>
+            <w:r>
+              <w:rPr>
+                <w:sz w:val="24"/>
+                <w:szCs w:val="24"/>
+              </w:rPr>
+              <w:t>limite</w:t>
+            </w:r>
+            <w:proofErr w:type="spellEnd"/>
+            <w:r>
+              <w:rPr>
+                <w:sz w:val="24"/>
+                <w:szCs w:val="24"/>
+              </w:rPr>
+              <w:t xml:space="preserve"> se deberá reiniciar la operación volviendo a la pantalla de selección de operaciones.</w:t>
             </w:r>
           </w:p>
         </w:tc>

</xml_diff>